<commit_message>
Updated required documents for First Increment
Wrote part of documents related to the Google Maps API
</commit_message>
<xml_diff>
--- a/Requirements_and_Design.docx
+++ b/Requirements_and_Design.docx
@@ -19,9 +19,8 @@
           <w:sz w:val="44"/>
           <w:bdr w:val="none" w:sz="0" w:space="0" w:color="auto" w:frame="1"/>
         </w:rPr>
-        <w:t xml:space="preserve">Software </w:t>
-      </w:r>
-      <w:bookmarkStart w:id="0" w:name="_GoBack"/>
+        <w:t xml:space="preserve">Software Requirements </w:t>
+      </w:r>
       <w:r>
         <w:rPr>
           <w:rFonts w:ascii="Arial" w:hAnsi="Arial" w:cs="Arial"/>
@@ -29,26 +28,38 @@
           <w:sz w:val="44"/>
           <w:bdr w:val="none" w:sz="0" w:space="0" w:color="auto" w:frame="1"/>
         </w:rPr>
-        <w:t xml:space="preserve">Requirements </w:t>
-      </w:r>
-      <w:r>
+        <w:t xml:space="preserve">and Design Document </w:t>
+      </w:r>
+    </w:p>
+    <w:p>
+      <w:pPr>
+        <w:jc w:val="center"/>
         <w:rPr>
           <w:rFonts w:ascii="Arial" w:hAnsi="Arial" w:cs="Arial"/>
           <w:b/>
           <w:sz w:val="44"/>
           <w:bdr w:val="none" w:sz="0" w:space="0" w:color="auto" w:frame="1"/>
         </w:rPr>
-        <w:t xml:space="preserve">and Design </w:t>
-      </w:r>
-      <w:bookmarkEnd w:id="0"/>
-      <w:r>
+      </w:pPr>
+    </w:p>
+    <w:p>
+      <w:pPr>
+        <w:jc w:val="center"/>
         <w:rPr>
           <w:rFonts w:ascii="Arial" w:hAnsi="Arial" w:cs="Arial"/>
           <w:b/>
           <w:sz w:val="44"/>
           <w:bdr w:val="none" w:sz="0" w:space="0" w:color="auto" w:frame="1"/>
         </w:rPr>
-        <w:t xml:space="preserve">Document </w:t>
+      </w:pPr>
+      <w:r>
+        <w:rPr>
+          <w:rFonts w:ascii="Arial" w:hAnsi="Arial" w:cs="Arial"/>
+          <w:b/>
+          <w:sz w:val="44"/>
+          <w:bdr w:val="none" w:sz="0" w:space="0" w:color="auto" w:frame="1"/>
+        </w:rPr>
+        <w:t>For</w:t>
       </w:r>
     </w:p>
     <w:p>
@@ -79,7 +90,16 @@
           <w:sz w:val="44"/>
           <w:bdr w:val="none" w:sz="0" w:space="0" w:color="auto" w:frame="1"/>
         </w:rPr>
-        <w:t>For</w:t>
+        <w:t>Group</w:t>
+      </w:r>
+      <w:r>
+        <w:rPr>
+          <w:rFonts w:ascii="Arial" w:hAnsi="Arial" w:cs="Arial"/>
+          <w:b/>
+          <w:sz w:val="44"/>
+          <w:bdr w:val="none" w:sz="0" w:space="0" w:color="auto" w:frame="1"/>
+        </w:rPr>
+        <w:t xml:space="preserve"> &lt;X&gt;</w:t>
       </w:r>
     </w:p>
     <w:p>
@@ -103,52 +123,42 @@
           <w:bdr w:val="none" w:sz="0" w:space="0" w:color="auto" w:frame="1"/>
         </w:rPr>
       </w:pPr>
-      <w:r>
+    </w:p>
+    <w:p>
+      <w:pPr>
+        <w:jc w:val="center"/>
         <w:rPr>
           <w:rFonts w:ascii="Arial" w:hAnsi="Arial" w:cs="Arial"/>
           <w:b/>
           <w:sz w:val="44"/>
           <w:bdr w:val="none" w:sz="0" w:space="0" w:color="auto" w:frame="1"/>
         </w:rPr>
-        <w:t>Group</w:t>
-      </w:r>
-      <w:r>
-        <w:rPr>
-          <w:rFonts w:ascii="Arial" w:hAnsi="Arial" w:cs="Arial"/>
-          <w:b/>
-          <w:sz w:val="44"/>
-          <w:bdr w:val="none" w:sz="0" w:space="0" w:color="auto" w:frame="1"/>
-        </w:rPr>
-        <w:t xml:space="preserve"> </w:t>
-      </w:r>
-      <w:r>
-        <w:rPr>
-          <w:rFonts w:ascii="Arial" w:hAnsi="Arial" w:cs="Arial"/>
-          <w:b/>
-          <w:sz w:val="44"/>
-          <w:bdr w:val="none" w:sz="0" w:space="0" w:color="auto" w:frame="1"/>
-        </w:rPr>
-        <w:t>21</w:t>
-      </w:r>
+      </w:pPr>
     </w:p>
     <w:p>
       <w:pPr>
         <w:jc w:val="center"/>
         <w:rPr>
           <w:rFonts w:ascii="Arial" w:hAnsi="Arial" w:cs="Arial"/>
-          <w:b/>
-          <w:sz w:val="44"/>
-          <w:bdr w:val="none" w:sz="0" w:space="0" w:color="auto" w:frame="1"/>
-        </w:rPr>
-      </w:pPr>
+          <w:sz w:val="28"/>
+          <w:bdr w:val="none" w:sz="0" w:space="0" w:color="auto" w:frame="1"/>
+        </w:rPr>
+      </w:pPr>
+      <w:r>
+        <w:rPr>
+          <w:rFonts w:ascii="Arial" w:hAnsi="Arial" w:cs="Arial"/>
+          <w:sz w:val="28"/>
+          <w:bdr w:val="none" w:sz="0" w:space="0" w:color="auto" w:frame="1"/>
+        </w:rPr>
+        <w:t>Version 1.0</w:t>
+      </w:r>
     </w:p>
     <w:p>
       <w:pPr>
         <w:jc w:val="center"/>
         <w:rPr>
           <w:rFonts w:ascii="Arial" w:hAnsi="Arial" w:cs="Arial"/>
-          <w:b/>
-          <w:sz w:val="44"/>
+          <w:sz w:val="36"/>
           <w:bdr w:val="none" w:sz="0" w:space="0" w:color="auto" w:frame="1"/>
         </w:rPr>
       </w:pPr>
@@ -158,8 +168,7 @@
         <w:jc w:val="center"/>
         <w:rPr>
           <w:rFonts w:ascii="Arial" w:hAnsi="Arial" w:cs="Arial"/>
-          <w:b/>
-          <w:sz w:val="44"/>
+          <w:sz w:val="36"/>
           <w:bdr w:val="none" w:sz="0" w:space="0" w:color="auto" w:frame="1"/>
         </w:rPr>
       </w:pPr>
@@ -169,74 +178,114 @@
         <w:jc w:val="center"/>
         <w:rPr>
           <w:rFonts w:ascii="Arial" w:hAnsi="Arial" w:cs="Arial"/>
-          <w:sz w:val="28"/>
-          <w:bdr w:val="none" w:sz="0" w:space="0" w:color="auto" w:frame="1"/>
-        </w:rPr>
-      </w:pPr>
-      <w:r>
-        <w:rPr>
-          <w:rFonts w:ascii="Arial" w:hAnsi="Arial" w:cs="Arial"/>
-          <w:sz w:val="28"/>
-          <w:bdr w:val="none" w:sz="0" w:space="0" w:color="auto" w:frame="1"/>
-        </w:rPr>
-        <w:t>Version 1.0</w:t>
-      </w:r>
+          <w:sz w:val="36"/>
+          <w:bdr w:val="none" w:sz="0" w:space="0" w:color="auto" w:frame="1"/>
+        </w:rPr>
+      </w:pPr>
     </w:p>
     <w:p>
       <w:pPr>
         <w:jc w:val="center"/>
         <w:rPr>
           <w:rFonts w:ascii="Arial" w:hAnsi="Arial" w:cs="Arial"/>
-          <w:sz w:val="36"/>
-          <w:bdr w:val="none" w:sz="0" w:space="0" w:color="auto" w:frame="1"/>
-        </w:rPr>
-      </w:pPr>
+          <w:sz w:val="32"/>
+          <w:bdr w:val="none" w:sz="0" w:space="0" w:color="auto" w:frame="1"/>
+        </w:rPr>
+      </w:pPr>
+      <w:r>
+        <w:rPr>
+          <w:rFonts w:ascii="Arial" w:hAnsi="Arial" w:cs="Arial"/>
+          <w:b/>
+          <w:sz w:val="32"/>
+          <w:bdr w:val="none" w:sz="0" w:space="0" w:color="auto" w:frame="1"/>
+        </w:rPr>
+        <w:t>Authors</w:t>
+      </w:r>
+      <w:r>
+        <w:rPr>
+          <w:rFonts w:ascii="Arial" w:hAnsi="Arial" w:cs="Arial"/>
+          <w:sz w:val="32"/>
+          <w:bdr w:val="none" w:sz="0" w:space="0" w:color="auto" w:frame="1"/>
+        </w:rPr>
+        <w:t xml:space="preserve">: </w:t>
+      </w:r>
     </w:p>
     <w:p>
       <w:pPr>
         <w:jc w:val="center"/>
         <w:rPr>
           <w:rFonts w:ascii="Arial" w:hAnsi="Arial" w:cs="Arial"/>
-          <w:sz w:val="36"/>
-          <w:bdr w:val="none" w:sz="0" w:space="0" w:color="auto" w:frame="1"/>
-        </w:rPr>
-      </w:pPr>
+          <w:sz w:val="28"/>
+          <w:bdr w:val="none" w:sz="0" w:space="0" w:color="auto" w:frame="1"/>
+        </w:rPr>
+      </w:pPr>
+      <w:r>
+        <w:rPr>
+          <w:rFonts w:ascii="Arial" w:hAnsi="Arial" w:cs="Arial"/>
+          <w:sz w:val="28"/>
+          <w:bdr w:val="none" w:sz="0" w:space="0" w:color="auto" w:frame="1"/>
+        </w:rPr>
+        <w:t>Alice</w:t>
+      </w:r>
+      <w:r>
+        <w:rPr>
+          <w:rFonts w:ascii="Arial" w:hAnsi="Arial" w:cs="Arial"/>
+          <w:sz w:val="28"/>
+          <w:bdr w:val="none" w:sz="0" w:space="0" w:color="auto" w:frame="1"/>
+        </w:rPr>
+        <w:t xml:space="preserve"> B</w:t>
+      </w:r>
     </w:p>
     <w:p>
       <w:pPr>
         <w:jc w:val="center"/>
         <w:rPr>
           <w:rFonts w:ascii="Arial" w:hAnsi="Arial" w:cs="Arial"/>
-          <w:sz w:val="36"/>
-          <w:bdr w:val="none" w:sz="0" w:space="0" w:color="auto" w:frame="1"/>
-        </w:rPr>
-      </w:pPr>
+          <w:sz w:val="28"/>
+          <w:bdr w:val="none" w:sz="0" w:space="0" w:color="auto" w:frame="1"/>
+        </w:rPr>
+      </w:pPr>
+      <w:r>
+        <w:rPr>
+          <w:rFonts w:ascii="Arial" w:hAnsi="Arial" w:cs="Arial"/>
+          <w:sz w:val="28"/>
+          <w:bdr w:val="none" w:sz="0" w:space="0" w:color="auto" w:frame="1"/>
+        </w:rPr>
+        <w:t>Bob</w:t>
+      </w:r>
+      <w:r>
+        <w:rPr>
+          <w:rFonts w:ascii="Arial" w:hAnsi="Arial" w:cs="Arial"/>
+          <w:sz w:val="28"/>
+          <w:bdr w:val="none" w:sz="0" w:space="0" w:color="auto" w:frame="1"/>
+        </w:rPr>
+        <w:t xml:space="preserve"> C</w:t>
+      </w:r>
     </w:p>
     <w:p>
       <w:pPr>
         <w:jc w:val="center"/>
         <w:rPr>
           <w:rFonts w:ascii="Arial" w:hAnsi="Arial" w:cs="Arial"/>
-          <w:sz w:val="32"/>
-          <w:bdr w:val="none" w:sz="0" w:space="0" w:color="auto" w:frame="1"/>
-        </w:rPr>
-      </w:pPr>
-      <w:r>
-        <w:rPr>
-          <w:rFonts w:ascii="Arial" w:hAnsi="Arial" w:cs="Arial"/>
-          <w:b/>
-          <w:sz w:val="32"/>
-          <w:bdr w:val="none" w:sz="0" w:space="0" w:color="auto" w:frame="1"/>
-        </w:rPr>
-        <w:t>Authors</w:t>
-      </w:r>
-      <w:r>
-        <w:rPr>
-          <w:rFonts w:ascii="Arial" w:hAnsi="Arial" w:cs="Arial"/>
-          <w:sz w:val="32"/>
-          <w:bdr w:val="none" w:sz="0" w:space="0" w:color="auto" w:frame="1"/>
-        </w:rPr>
-        <w:t xml:space="preserve">: </w:t>
+          <w:sz w:val="28"/>
+          <w:bdr w:val="none" w:sz="0" w:space="0" w:color="auto" w:frame="1"/>
+        </w:rPr>
+      </w:pPr>
+      <w:r>
+        <w:rPr>
+          <w:rFonts w:ascii="Arial" w:hAnsi="Arial" w:cs="Arial"/>
+          <w:sz w:val="28"/>
+          <w:bdr w:val="none" w:sz="0" w:space="0" w:color="auto" w:frame="1"/>
+        </w:rPr>
+        <w:t>Chris</w:t>
+      </w:r>
+      <w:r>
+        <w:rPr>
+          <w:rFonts w:ascii="Arial" w:hAnsi="Arial" w:cs="Arial"/>
+          <w:sz w:val="28"/>
+          <w:bdr w:val="none" w:sz="0" w:space="0" w:color="auto" w:frame="1"/>
+        </w:rPr>
+        <w:t xml:space="preserve"> D</w:t>
       </w:r>
     </w:p>
     <w:p>
@@ -254,7 +303,7 @@
           <w:sz w:val="28"/>
           <w:bdr w:val="none" w:sz="0" w:space="0" w:color="auto" w:frame="1"/>
         </w:rPr>
-        <w:t>Leylanni Quijano-Shafer</w:t>
+        <w:t>Dan E</w:t>
       </w:r>
     </w:p>
     <w:p>
@@ -262,147 +311,316 @@
         <w:jc w:val="center"/>
         <w:rPr>
           <w:rFonts w:ascii="Arial" w:hAnsi="Arial" w:cs="Arial"/>
-          <w:sz w:val="28"/>
-          <w:bdr w:val="none" w:sz="0" w:space="0" w:color="auto" w:frame="1"/>
-        </w:rPr>
-      </w:pPr>
-      <w:r>
-        <w:rPr>
-          <w:rFonts w:ascii="Arial" w:hAnsi="Arial" w:cs="Arial"/>
-          <w:sz w:val="28"/>
-          <w:bdr w:val="none" w:sz="0" w:space="0" w:color="auto" w:frame="1"/>
-        </w:rPr>
-        <w:t xml:space="preserve">Felipe </w:t>
-      </w:r>
-      <w:proofErr w:type="spellStart"/>
-      <w:r>
-        <w:rPr>
-          <w:rFonts w:ascii="Arial" w:hAnsi="Arial" w:cs="Arial"/>
-          <w:sz w:val="28"/>
-          <w:bdr w:val="none" w:sz="0" w:space="0" w:color="auto" w:frame="1"/>
-        </w:rPr>
-        <w:t>Bergano</w:t>
-      </w:r>
-      <w:proofErr w:type="spellEnd"/>
+          <w:sz w:val="32"/>
+          <w:bdr w:val="none" w:sz="0" w:space="0" w:color="auto" w:frame="1"/>
+        </w:rPr>
+      </w:pPr>
     </w:p>
     <w:p>
       <w:pPr>
         <w:jc w:val="center"/>
         <w:rPr>
           <w:rFonts w:ascii="Arial" w:hAnsi="Arial" w:cs="Arial"/>
-          <w:sz w:val="28"/>
-          <w:bdr w:val="none" w:sz="0" w:space="0" w:color="auto" w:frame="1"/>
-        </w:rPr>
-      </w:pPr>
-      <w:r>
-        <w:rPr>
-          <w:rFonts w:ascii="Arial" w:hAnsi="Arial" w:cs="Arial"/>
-          <w:sz w:val="28"/>
-          <w:bdr w:val="none" w:sz="0" w:space="0" w:color="auto" w:frame="1"/>
-        </w:rPr>
-        <w:t>Liz Parra</w:t>
-      </w:r>
+          <w:sz w:val="36"/>
+          <w:bdr w:val="none" w:sz="0" w:space="0" w:color="auto" w:frame="1"/>
+        </w:rPr>
+      </w:pPr>
     </w:p>
     <w:p>
       <w:pPr>
         <w:jc w:val="center"/>
         <w:rPr>
           <w:rFonts w:ascii="Arial" w:hAnsi="Arial" w:cs="Arial"/>
-          <w:sz w:val="28"/>
-          <w:bdr w:val="none" w:sz="0" w:space="0" w:color="auto" w:frame="1"/>
-        </w:rPr>
-      </w:pPr>
-      <w:r>
-        <w:rPr>
-          <w:rFonts w:ascii="Arial" w:hAnsi="Arial" w:cs="Arial"/>
-          <w:sz w:val="28"/>
-          <w:bdr w:val="none" w:sz="0" w:space="0" w:color="auto" w:frame="1"/>
-        </w:rPr>
-        <w:t xml:space="preserve">Andres Paz </w:t>
-      </w:r>
-      <w:proofErr w:type="spellStart"/>
-      <w:r>
-        <w:rPr>
-          <w:rFonts w:ascii="Arial" w:hAnsi="Arial" w:cs="Arial"/>
-          <w:sz w:val="28"/>
-          <w:bdr w:val="none" w:sz="0" w:space="0" w:color="auto" w:frame="1"/>
-        </w:rPr>
-        <w:t>Vicca</w:t>
-      </w:r>
-      <w:proofErr w:type="spellEnd"/>
+          <w:sz w:val="36"/>
+          <w:bdr w:val="none" w:sz="0" w:space="0" w:color="auto" w:frame="1"/>
+        </w:rPr>
+      </w:pPr>
     </w:p>
     <w:p>
       <w:pPr>
         <w:jc w:val="center"/>
         <w:rPr>
           <w:rFonts w:ascii="Arial" w:hAnsi="Arial" w:cs="Arial"/>
-          <w:sz w:val="28"/>
-          <w:bdr w:val="none" w:sz="0" w:space="0" w:color="auto" w:frame="1"/>
-        </w:rPr>
-      </w:pPr>
-      <w:r>
-        <w:rPr>
-          <w:rFonts w:ascii="Arial" w:hAnsi="Arial" w:cs="Arial"/>
-          <w:sz w:val="28"/>
-          <w:bdr w:val="none" w:sz="0" w:space="0" w:color="auto" w:frame="1"/>
-        </w:rPr>
-        <w:t>Raymond Chen</w:t>
-      </w:r>
+          <w:sz w:val="36"/>
+          <w:bdr w:val="none" w:sz="0" w:space="0" w:color="auto" w:frame="1"/>
+        </w:rPr>
+      </w:pPr>
     </w:p>
     <w:p>
       <w:pPr>
         <w:jc w:val="center"/>
         <w:rPr>
-          <w:rFonts w:ascii="Arial" w:hAnsi="Arial" w:cs="Arial"/>
-          <w:sz w:val="32"/>
-          <w:bdr w:val="none" w:sz="0" w:space="0" w:color="auto" w:frame="1"/>
-        </w:rPr>
-      </w:pPr>
+          <w:sz w:val="36"/>
+          <w:bdr w:val="none" w:sz="0" w:space="0" w:color="auto" w:frame="1"/>
+        </w:rPr>
+      </w:pPr>
+      <w:r>
+        <w:rPr>
+          <w:sz w:val="36"/>
+          <w:bdr w:val="none" w:sz="0" w:space="0" w:color="auto" w:frame="1"/>
+        </w:rPr>
+        <w:br w:type="page"/>
+      </w:r>
     </w:p>
     <w:p>
       <w:pPr>
-        <w:jc w:val="center"/>
-        <w:rPr>
-          <w:rFonts w:ascii="Arial" w:hAnsi="Arial" w:cs="Arial"/>
-          <w:sz w:val="36"/>
-          <w:bdr w:val="none" w:sz="0" w:space="0" w:color="auto" w:frame="1"/>
-        </w:rPr>
-      </w:pPr>
+        <w:pStyle w:val="Heading1"/>
+        <w:rPr>
+          <w:rFonts w:ascii="inherit" w:hAnsi="inherit" w:cs="Lucida Grande" w:hint="eastAsia"/>
+        </w:rPr>
+      </w:pPr>
+      <w:r>
+        <w:rPr>
+          <w:bdr w:val="none" w:sz="0" w:space="0" w:color="auto" w:frame="1"/>
+        </w:rPr>
+        <w:lastRenderedPageBreak/>
+        <w:t>Overview</w:t>
+      </w:r>
     </w:p>
     <w:p>
       <w:pPr>
-        <w:jc w:val="center"/>
-        <w:rPr>
-          <w:rFonts w:ascii="Arial" w:hAnsi="Arial" w:cs="Arial"/>
-          <w:sz w:val="36"/>
-          <w:bdr w:val="none" w:sz="0" w:space="0" w:color="auto" w:frame="1"/>
-        </w:rPr>
-      </w:pPr>
+        <w:shd w:val="clear" w:color="auto" w:fill="FFFFFF"/>
+        <w:rPr>
+          <w:rFonts w:ascii="Arial" w:hAnsi="Arial" w:cs="Arial"/>
+          <w:i/>
+          <w:color w:val="000000"/>
+          <w:sz w:val="20"/>
+          <w:szCs w:val="20"/>
+          <w:bdr w:val="none" w:sz="0" w:space="0" w:color="auto" w:frame="1"/>
+        </w:rPr>
+      </w:pPr>
+      <w:r>
+        <w:rPr>
+          <w:rFonts w:ascii="Arial" w:hAnsi="Arial" w:cs="Arial"/>
+          <w:i/>
+          <w:color w:val="000000"/>
+          <w:sz w:val="20"/>
+          <w:szCs w:val="20"/>
+          <w:bdr w:val="none" w:sz="0" w:space="0" w:color="auto" w:frame="1"/>
+        </w:rPr>
+        <w:t xml:space="preserve"> Give a general overview of the system in 1-2 paragraphs (similar to the one in the project proposal). </w:t>
+      </w:r>
     </w:p>
     <w:p>
       <w:pPr>
-        <w:jc w:val="center"/>
-        <w:rPr>
-          <w:rFonts w:ascii="Arial" w:hAnsi="Arial" w:cs="Arial"/>
-          <w:sz w:val="36"/>
-          <w:bdr w:val="none" w:sz="0" w:space="0" w:color="auto" w:frame="1"/>
-        </w:rPr>
-      </w:pPr>
+        <w:pStyle w:val="Heading1"/>
+        <w:rPr>
+          <w:rFonts w:ascii="inherit" w:hAnsi="inherit" w:cs="Lucida Grande" w:hint="eastAsia"/>
+        </w:rPr>
+      </w:pPr>
+      <w:r>
+        <w:rPr>
+          <w:bdr w:val="none" w:sz="0" w:space="0" w:color="auto" w:frame="1"/>
+        </w:rPr>
+        <w:t>Functional Requirements</w:t>
+      </w:r>
+      <w:r>
+        <w:rPr>
+          <w:bdr w:val="none" w:sz="0" w:space="0" w:color="auto" w:frame="1"/>
+        </w:rPr>
+        <w:t xml:space="preserve"> </w:t>
+      </w:r>
     </w:p>
     <w:p>
       <w:pPr>
-        <w:jc w:val="center"/>
-        <w:rPr>
-          <w:sz w:val="36"/>
-          <w:bdr w:val="none" w:sz="0" w:space="0" w:color="auto" w:frame="1"/>
-        </w:rPr>
-      </w:pPr>
-      <w:r>
-        <w:rPr>
-          <w:sz w:val="36"/>
-          <w:bdr w:val="none" w:sz="0" w:space="0" w:color="auto" w:frame="1"/>
-        </w:rPr>
-        <w:br w:type="page"/>
+        <w:shd w:val="clear" w:color="auto" w:fill="FFFFFF"/>
+        <w:rPr>
+          <w:rFonts w:ascii="Arial" w:hAnsi="Arial" w:cs="Arial"/>
+          <w:i/>
+          <w:color w:val="000000"/>
+          <w:sz w:val="20"/>
+          <w:szCs w:val="20"/>
+          <w:bdr w:val="none" w:sz="0" w:space="0" w:color="auto" w:frame="1"/>
+        </w:rPr>
+      </w:pPr>
+      <w:r>
+        <w:rPr>
+          <w:rFonts w:ascii="Arial" w:hAnsi="Arial" w:cs="Arial"/>
+          <w:i/>
+          <w:color w:val="000000"/>
+          <w:sz w:val="20"/>
+          <w:szCs w:val="20"/>
+          <w:bdr w:val="none" w:sz="0" w:space="0" w:color="auto" w:frame="1"/>
+        </w:rPr>
+        <w:t>List</w:t>
+      </w:r>
+      <w:r>
+        <w:rPr>
+          <w:rFonts w:ascii="Arial" w:hAnsi="Arial" w:cs="Arial"/>
+          <w:i/>
+          <w:color w:val="000000"/>
+          <w:sz w:val="20"/>
+          <w:szCs w:val="20"/>
+          <w:bdr w:val="none" w:sz="0" w:space="0" w:color="auto" w:frame="1"/>
+        </w:rPr>
+        <w:t xml:space="preserve"> the </w:t>
+      </w:r>
+      <w:r>
+        <w:rPr>
+          <w:rFonts w:ascii="Arial" w:hAnsi="Arial" w:cs="Arial"/>
+          <w:b/>
+          <w:i/>
+          <w:color w:val="000000"/>
+          <w:sz w:val="20"/>
+          <w:szCs w:val="20"/>
+          <w:bdr w:val="none" w:sz="0" w:space="0" w:color="auto" w:frame="1"/>
+        </w:rPr>
+        <w:t>functional requirements</w:t>
+      </w:r>
+      <w:r>
+        <w:rPr>
+          <w:rFonts w:ascii="Arial" w:hAnsi="Arial" w:cs="Arial"/>
+          <w:i/>
+          <w:color w:val="000000"/>
+          <w:sz w:val="20"/>
+          <w:szCs w:val="20"/>
+          <w:bdr w:val="none" w:sz="0" w:space="0" w:color="auto" w:frame="1"/>
+        </w:rPr>
+        <w:t xml:space="preserve"> in sentences identified by numbers</w:t>
+      </w:r>
+      <w:r>
+        <w:rPr>
+          <w:rFonts w:ascii="Arial" w:hAnsi="Arial" w:cs="Arial"/>
+          <w:i/>
+          <w:color w:val="000000"/>
+          <w:sz w:val="20"/>
+          <w:szCs w:val="20"/>
+          <w:bdr w:val="none" w:sz="0" w:space="0" w:color="auto" w:frame="1"/>
+        </w:rPr>
+        <w:t xml:space="preserve"> and for each requirement state if it is of high, medium, or low priority</w:t>
+      </w:r>
+      <w:r>
+        <w:rPr>
+          <w:rFonts w:ascii="Arial" w:hAnsi="Arial" w:cs="Arial"/>
+          <w:i/>
+          <w:color w:val="000000"/>
+          <w:sz w:val="20"/>
+          <w:szCs w:val="20"/>
+          <w:bdr w:val="none" w:sz="0" w:space="0" w:color="auto" w:frame="1"/>
+        </w:rPr>
+        <w:t xml:space="preserve">. Each </w:t>
+      </w:r>
+      <w:r>
+        <w:rPr>
+          <w:rFonts w:ascii="Arial" w:hAnsi="Arial" w:cs="Arial"/>
+          <w:i/>
+          <w:color w:val="000000"/>
+          <w:sz w:val="20"/>
+          <w:szCs w:val="20"/>
+          <w:bdr w:val="none" w:sz="0" w:space="0" w:color="auto" w:frame="1"/>
+        </w:rPr>
+        <w:t xml:space="preserve">functional </w:t>
+      </w:r>
+      <w:r>
+        <w:rPr>
+          <w:rFonts w:ascii="Arial" w:hAnsi="Arial" w:cs="Arial"/>
+          <w:i/>
+          <w:color w:val="000000"/>
+          <w:sz w:val="20"/>
+          <w:szCs w:val="20"/>
+          <w:bdr w:val="none" w:sz="0" w:space="0" w:color="auto" w:frame="1"/>
+        </w:rPr>
+        <w:t xml:space="preserve">requirement is something that the system shall do. </w:t>
+      </w:r>
+      <w:r>
+        <w:rPr>
+          <w:rFonts w:ascii="Arial" w:hAnsi="Arial" w:cs="Arial"/>
+          <w:i/>
+          <w:color w:val="000000"/>
+          <w:sz w:val="20"/>
+          <w:szCs w:val="20"/>
+          <w:bdr w:val="none" w:sz="0" w:space="0" w:color="auto" w:frame="1"/>
+        </w:rPr>
+        <w:t xml:space="preserve">Include all the details required such that there can be no misinterpretations of the requirements when read. </w:t>
+      </w:r>
+      <w:r>
+        <w:rPr>
+          <w:rFonts w:ascii="Arial" w:hAnsi="Arial" w:cs="Arial"/>
+          <w:i/>
+          <w:color w:val="000000"/>
+          <w:sz w:val="20"/>
+          <w:szCs w:val="20"/>
+          <w:bdr w:val="none" w:sz="0" w:space="0" w:color="auto" w:frame="1"/>
+        </w:rPr>
+        <w:t>B</w:t>
+      </w:r>
+      <w:r>
+        <w:rPr>
+          <w:rFonts w:ascii="Arial" w:hAnsi="Arial" w:cs="Arial"/>
+          <w:i/>
+          <w:color w:val="000000"/>
+          <w:sz w:val="20"/>
+          <w:szCs w:val="20"/>
+          <w:bdr w:val="none" w:sz="0" w:space="0" w:color="auto" w:frame="1"/>
+        </w:rPr>
+        <w:t xml:space="preserve">e very specific about what </w:t>
+      </w:r>
+      <w:r>
+        <w:rPr>
+          <w:rFonts w:ascii="Arial" w:hAnsi="Arial" w:cs="Arial"/>
+          <w:i/>
+          <w:color w:val="000000"/>
+          <w:sz w:val="20"/>
+          <w:szCs w:val="20"/>
+          <w:bdr w:val="none" w:sz="0" w:space="0" w:color="auto" w:frame="1"/>
+        </w:rPr>
+        <w:t>the system needs to do</w:t>
+      </w:r>
+      <w:r>
+        <w:rPr>
+          <w:rFonts w:ascii="Arial" w:hAnsi="Arial" w:cs="Arial"/>
+          <w:i/>
+          <w:color w:val="000000"/>
+          <w:sz w:val="20"/>
+          <w:szCs w:val="20"/>
+          <w:bdr w:val="none" w:sz="0" w:space="0" w:color="auto" w:frame="1"/>
+        </w:rPr>
+        <w:t xml:space="preserve"> (not how, just </w:t>
+      </w:r>
+      <w:r>
+        <w:rPr>
+          <w:rFonts w:ascii="Arial" w:hAnsi="Arial" w:cs="Arial"/>
+          <w:i/>
+          <w:color w:val="000000"/>
+          <w:sz w:val="20"/>
+          <w:szCs w:val="20"/>
+          <w:u w:val="single"/>
+          <w:bdr w:val="none" w:sz="0" w:space="0" w:color="auto" w:frame="1"/>
+        </w:rPr>
+        <w:t>what</w:t>
+      </w:r>
+      <w:r>
+        <w:rPr>
+          <w:rFonts w:ascii="Arial" w:hAnsi="Arial" w:cs="Arial"/>
+          <w:i/>
+          <w:color w:val="000000"/>
+          <w:sz w:val="20"/>
+          <w:szCs w:val="20"/>
+          <w:bdr w:val="none" w:sz="0" w:space="0" w:color="auto" w:frame="1"/>
+        </w:rPr>
+        <w:t>).</w:t>
+      </w:r>
+      <w:r>
+        <w:rPr>
+          <w:rFonts w:ascii="Arial" w:hAnsi="Arial" w:cs="Arial"/>
+          <w:i/>
+          <w:color w:val="000000"/>
+          <w:sz w:val="20"/>
+          <w:szCs w:val="20"/>
+          <w:bdr w:val="none" w:sz="0" w:space="0" w:color="auto" w:frame="1"/>
+        </w:rPr>
+        <w:t xml:space="preserve"> </w:t>
+      </w:r>
+      <w:r>
+        <w:rPr>
+          <w:rFonts w:ascii="Arial" w:hAnsi="Arial" w:cs="Arial"/>
+          <w:i/>
+          <w:color w:val="000000"/>
+          <w:sz w:val="20"/>
+          <w:szCs w:val="20"/>
+          <w:bdr w:val="none" w:sz="0" w:space="0" w:color="auto" w:frame="1"/>
+        </w:rPr>
+        <w:t>You may provide a brief design rationale for any requirement which you feel requires explanation for how and/or why the requirement was derived.</w:t>
       </w:r>
     </w:p>
     <w:p>
@@ -416,32 +634,128 @@
         <w:rPr>
           <w:bdr w:val="none" w:sz="0" w:space="0" w:color="auto" w:frame="1"/>
         </w:rPr>
-        <w:lastRenderedPageBreak/>
-        <w:t>Overview</w:t>
+        <w:t>Non-functional Requirements </w:t>
       </w:r>
     </w:p>
     <w:p>
       <w:pPr>
         <w:shd w:val="clear" w:color="auto" w:fill="FFFFFF"/>
         <w:rPr>
-          <w:rFonts w:ascii="Arial" w:hAnsi="Arial" w:cs="Arial"/>
-          <w:i/>
-          <w:color w:val="000000"/>
-          <w:sz w:val="20"/>
-          <w:szCs w:val="20"/>
-          <w:bdr w:val="none" w:sz="0" w:space="0" w:color="auto" w:frame="1"/>
-        </w:rPr>
-      </w:pPr>
-      <w:r>
-        <w:rPr>
-          <w:rFonts w:ascii="Arial" w:hAnsi="Arial" w:cs="Arial"/>
-          <w:i/>
-          <w:color w:val="000000"/>
-          <w:sz w:val="20"/>
-          <w:szCs w:val="20"/>
-          <w:bdr w:val="none" w:sz="0" w:space="0" w:color="auto" w:frame="1"/>
-        </w:rPr>
-        <w:t xml:space="preserve"> Give a general overview of the system in 1-2 paragraphs (similar to the one in the project proposal). </w:t>
+          <w:rFonts w:ascii="Lucida Grande" w:hAnsi="Lucida Grande" w:cs="Lucida Grande"/>
+          <w:i/>
+          <w:color w:val="000000"/>
+        </w:rPr>
+      </w:pPr>
+      <w:r>
+        <w:rPr>
+          <w:rFonts w:ascii="Arial" w:hAnsi="Arial" w:cs="Arial"/>
+          <w:i/>
+          <w:color w:val="000000"/>
+          <w:sz w:val="20"/>
+          <w:szCs w:val="20"/>
+          <w:bdr w:val="none" w:sz="0" w:space="0" w:color="auto" w:frame="1"/>
+        </w:rPr>
+        <w:t>List t</w:t>
+      </w:r>
+      <w:r>
+        <w:rPr>
+          <w:rFonts w:ascii="Arial" w:hAnsi="Arial" w:cs="Arial"/>
+          <w:i/>
+          <w:color w:val="000000"/>
+          <w:sz w:val="20"/>
+          <w:szCs w:val="20"/>
+          <w:bdr w:val="none" w:sz="0" w:space="0" w:color="auto" w:frame="1"/>
+        </w:rPr>
+        <w:t xml:space="preserve">he </w:t>
+      </w:r>
+      <w:r>
+        <w:rPr>
+          <w:rFonts w:ascii="Arial" w:hAnsi="Arial" w:cs="Arial"/>
+          <w:b/>
+          <w:i/>
+          <w:color w:val="000000"/>
+          <w:sz w:val="20"/>
+          <w:szCs w:val="20"/>
+          <w:bdr w:val="none" w:sz="0" w:space="0" w:color="auto" w:frame="1"/>
+        </w:rPr>
+        <w:t>non-functional requirements</w:t>
+      </w:r>
+      <w:r>
+        <w:rPr>
+          <w:rFonts w:ascii="Arial" w:hAnsi="Arial" w:cs="Arial"/>
+          <w:i/>
+          <w:color w:val="000000"/>
+          <w:sz w:val="20"/>
+          <w:szCs w:val="20"/>
+          <w:bdr w:val="none" w:sz="0" w:space="0" w:color="auto" w:frame="1"/>
+        </w:rPr>
+        <w:t xml:space="preserve"> </w:t>
+      </w:r>
+      <w:r>
+        <w:rPr>
+          <w:rFonts w:ascii="Arial" w:hAnsi="Arial" w:cs="Arial"/>
+          <w:i/>
+          <w:color w:val="000000"/>
+          <w:sz w:val="20"/>
+          <w:szCs w:val="20"/>
+          <w:bdr w:val="none" w:sz="0" w:space="0" w:color="auto" w:frame="1"/>
+        </w:rPr>
+        <w:t xml:space="preserve">of the system </w:t>
+      </w:r>
+      <w:r>
+        <w:rPr>
+          <w:rFonts w:ascii="Arial" w:hAnsi="Arial" w:cs="Arial"/>
+          <w:i/>
+          <w:color w:val="000000"/>
+          <w:sz w:val="20"/>
+          <w:szCs w:val="20"/>
+          <w:bdr w:val="none" w:sz="0" w:space="0" w:color="auto" w:frame="1"/>
+        </w:rPr>
+        <w:t>(</w:t>
+      </w:r>
+      <w:r>
+        <w:rPr>
+          <w:rFonts w:ascii="Arial" w:hAnsi="Arial" w:cs="Arial"/>
+          <w:i/>
+          <w:color w:val="000000"/>
+          <w:sz w:val="20"/>
+          <w:szCs w:val="20"/>
+          <w:bdr w:val="none" w:sz="0" w:space="0" w:color="auto" w:frame="1"/>
+        </w:rPr>
+        <w:t xml:space="preserve">any requirement </w:t>
+      </w:r>
+      <w:r>
+        <w:rPr>
+          <w:rFonts w:ascii="Arial" w:hAnsi="Arial" w:cs="Arial"/>
+          <w:i/>
+          <w:color w:val="000000"/>
+          <w:sz w:val="20"/>
+          <w:szCs w:val="20"/>
+          <w:bdr w:val="none" w:sz="0" w:space="0" w:color="auto" w:frame="1"/>
+        </w:rPr>
+        <w:t xml:space="preserve">referring to a property of the system, such as </w:t>
+      </w:r>
+      <w:r>
+        <w:rPr>
+          <w:rFonts w:ascii="Arial" w:hAnsi="Arial" w:cs="Arial"/>
+          <w:i/>
+          <w:color w:val="000000"/>
+          <w:sz w:val="20"/>
+          <w:szCs w:val="20"/>
+          <w:bdr w:val="none" w:sz="0" w:space="0" w:color="auto" w:frame="1"/>
+        </w:rPr>
+        <w:t>security, safety, software quality, performance, reliability, etc.)</w:t>
+      </w:r>
+      <w:r>
+        <w:rPr>
+          <w:rFonts w:ascii="Arial" w:hAnsi="Arial" w:cs="Arial"/>
+          <w:i/>
+          <w:color w:val="000000"/>
+          <w:sz w:val="20"/>
+          <w:szCs w:val="20"/>
+          <w:bdr w:val="none" w:sz="0" w:space="0" w:color="auto" w:frame="1"/>
+        </w:rPr>
+        <w:t xml:space="preserve"> You may provide a brief rationale for any requirement which you feel requires explanation as to how and/or why the requirement was derived.</w:t>
       </w:r>
     </w:p>
     <w:p>
@@ -455,13 +769,19 @@
         <w:rPr>
           <w:bdr w:val="none" w:sz="0" w:space="0" w:color="auto" w:frame="1"/>
         </w:rPr>
-        <w:t>Functional Requirements</w:t>
-      </w:r>
-      <w:r>
-        <w:rPr>
-          <w:bdr w:val="none" w:sz="0" w:space="0" w:color="auto" w:frame="1"/>
-        </w:rPr>
-        <w:t xml:space="preserve"> </w:t>
+        <w:t xml:space="preserve">Use Case </w:t>
+      </w:r>
+      <w:r>
+        <w:rPr>
+          <w:bdr w:val="none" w:sz="0" w:space="0" w:color="auto" w:frame="1"/>
+        </w:rPr>
+        <w:t>Diagram</w:t>
+      </w:r>
+      <w:r>
+        <w:rPr>
+          <w:bdr w:val="none" w:sz="0" w:space="0" w:color="auto" w:frame="1"/>
+        </w:rPr>
+        <w:t> </w:t>
       </w:r>
     </w:p>
     <w:p>
@@ -485,18 +805,7 @@
           <w:szCs w:val="20"/>
           <w:bdr w:val="none" w:sz="0" w:space="0" w:color="auto" w:frame="1"/>
         </w:rPr>
-        <w:t>List</w:t>
-      </w:r>
-      <w:r>
-        <w:rPr>
-          <w:rFonts w:ascii="Arial" w:hAnsi="Arial" w:cs="Arial"/>
-          <w:i/>
-          <w:color w:val="000000"/>
-          <w:sz w:val="20"/>
-          <w:szCs w:val="20"/>
-          <w:bdr w:val="none" w:sz="0" w:space="0" w:color="auto" w:frame="1"/>
-        </w:rPr>
-        <w:t xml:space="preserve"> the </w:t>
+        <w:t xml:space="preserve">This section presents the </w:t>
       </w:r>
       <w:r>
         <w:rPr>
@@ -508,140 +817,7 @@
           <w:szCs w:val="20"/>
           <w:bdr w:val="none" w:sz="0" w:space="0" w:color="auto" w:frame="1"/>
         </w:rPr>
-        <w:t>functional requirements</w:t>
-      </w:r>
-      <w:r>
-        <w:rPr>
-          <w:rFonts w:ascii="Arial" w:hAnsi="Arial" w:cs="Arial"/>
-          <w:i/>
-          <w:color w:val="000000"/>
-          <w:sz w:val="20"/>
-          <w:szCs w:val="20"/>
-          <w:bdr w:val="none" w:sz="0" w:space="0" w:color="auto" w:frame="1"/>
-        </w:rPr>
-        <w:t xml:space="preserve"> in sentences identified by numbers</w:t>
-      </w:r>
-      <w:r>
-        <w:rPr>
-          <w:rFonts w:ascii="Arial" w:hAnsi="Arial" w:cs="Arial"/>
-          <w:i/>
-          <w:color w:val="000000"/>
-          <w:sz w:val="20"/>
-          <w:szCs w:val="20"/>
-          <w:bdr w:val="none" w:sz="0" w:space="0" w:color="auto" w:frame="1"/>
-        </w:rPr>
-        <w:t xml:space="preserve"> and for each requirement state if it is of high, medium, or low priority</w:t>
-      </w:r>
-      <w:r>
-        <w:rPr>
-          <w:rFonts w:ascii="Arial" w:hAnsi="Arial" w:cs="Arial"/>
-          <w:i/>
-          <w:color w:val="000000"/>
-          <w:sz w:val="20"/>
-          <w:szCs w:val="20"/>
-          <w:bdr w:val="none" w:sz="0" w:space="0" w:color="auto" w:frame="1"/>
-        </w:rPr>
-        <w:t xml:space="preserve">. Each </w:t>
-      </w:r>
-      <w:r>
-        <w:rPr>
-          <w:rFonts w:ascii="Arial" w:hAnsi="Arial" w:cs="Arial"/>
-          <w:i/>
-          <w:color w:val="000000"/>
-          <w:sz w:val="20"/>
-          <w:szCs w:val="20"/>
-          <w:bdr w:val="none" w:sz="0" w:space="0" w:color="auto" w:frame="1"/>
-        </w:rPr>
-        <w:t xml:space="preserve">functional </w:t>
-      </w:r>
-      <w:r>
-        <w:rPr>
-          <w:rFonts w:ascii="Arial" w:hAnsi="Arial" w:cs="Arial"/>
-          <w:i/>
-          <w:color w:val="000000"/>
-          <w:sz w:val="20"/>
-          <w:szCs w:val="20"/>
-          <w:bdr w:val="none" w:sz="0" w:space="0" w:color="auto" w:frame="1"/>
-        </w:rPr>
-        <w:t xml:space="preserve">requirement is something that the system shall do. </w:t>
-      </w:r>
-      <w:r>
-        <w:rPr>
-          <w:rFonts w:ascii="Arial" w:hAnsi="Arial" w:cs="Arial"/>
-          <w:i/>
-          <w:color w:val="000000"/>
-          <w:sz w:val="20"/>
-          <w:szCs w:val="20"/>
-          <w:bdr w:val="none" w:sz="0" w:space="0" w:color="auto" w:frame="1"/>
-        </w:rPr>
-        <w:t xml:space="preserve">Include all the details required such that there can be no misinterpretations of the requirements when read. </w:t>
-      </w:r>
-      <w:r>
-        <w:rPr>
-          <w:rFonts w:ascii="Arial" w:hAnsi="Arial" w:cs="Arial"/>
-          <w:i/>
-          <w:color w:val="000000"/>
-          <w:sz w:val="20"/>
-          <w:szCs w:val="20"/>
-          <w:bdr w:val="none" w:sz="0" w:space="0" w:color="auto" w:frame="1"/>
-        </w:rPr>
-        <w:t>B</w:t>
-      </w:r>
-      <w:r>
-        <w:rPr>
-          <w:rFonts w:ascii="Arial" w:hAnsi="Arial" w:cs="Arial"/>
-          <w:i/>
-          <w:color w:val="000000"/>
-          <w:sz w:val="20"/>
-          <w:szCs w:val="20"/>
-          <w:bdr w:val="none" w:sz="0" w:space="0" w:color="auto" w:frame="1"/>
-        </w:rPr>
-        <w:t xml:space="preserve">e very specific about what </w:t>
-      </w:r>
-      <w:r>
-        <w:rPr>
-          <w:rFonts w:ascii="Arial" w:hAnsi="Arial" w:cs="Arial"/>
-          <w:i/>
-          <w:color w:val="000000"/>
-          <w:sz w:val="20"/>
-          <w:szCs w:val="20"/>
-          <w:bdr w:val="none" w:sz="0" w:space="0" w:color="auto" w:frame="1"/>
-        </w:rPr>
-        <w:t>the system needs to do</w:t>
-      </w:r>
-      <w:r>
-        <w:rPr>
-          <w:rFonts w:ascii="Arial" w:hAnsi="Arial" w:cs="Arial"/>
-          <w:i/>
-          <w:color w:val="000000"/>
-          <w:sz w:val="20"/>
-          <w:szCs w:val="20"/>
-          <w:bdr w:val="none" w:sz="0" w:space="0" w:color="auto" w:frame="1"/>
-        </w:rPr>
-        <w:t xml:space="preserve"> (not how, just </w:t>
-      </w:r>
-      <w:r>
-        <w:rPr>
-          <w:rFonts w:ascii="Arial" w:hAnsi="Arial" w:cs="Arial"/>
-          <w:i/>
-          <w:color w:val="000000"/>
-          <w:sz w:val="20"/>
-          <w:szCs w:val="20"/>
-          <w:u w:val="single"/>
-          <w:bdr w:val="none" w:sz="0" w:space="0" w:color="auto" w:frame="1"/>
-        </w:rPr>
-        <w:t>what</w:t>
-      </w:r>
-      <w:r>
-        <w:rPr>
-          <w:rFonts w:ascii="Arial" w:hAnsi="Arial" w:cs="Arial"/>
-          <w:i/>
-          <w:color w:val="000000"/>
-          <w:sz w:val="20"/>
-          <w:szCs w:val="20"/>
-          <w:bdr w:val="none" w:sz="0" w:space="0" w:color="auto" w:frame="1"/>
-        </w:rPr>
-        <w:t>).</w:t>
+        <w:t>use case diagram</w:t>
       </w:r>
       <w:r>
         <w:rPr>
@@ -663,314 +839,285 @@
           <w:szCs w:val="20"/>
           <w:bdr w:val="none" w:sz="0" w:space="0" w:color="auto" w:frame="1"/>
         </w:rPr>
-        <w:t>You may provide a brief design rationale for any requirement which you feel requires explanation for how and/or why the requirement was derived.</w:t>
+        <w:t xml:space="preserve">and the </w:t>
+      </w:r>
+      <w:r>
+        <w:rPr>
+          <w:rFonts w:ascii="Arial" w:hAnsi="Arial" w:cs="Arial"/>
+          <w:b/>
+          <w:bCs/>
+          <w:i/>
+          <w:color w:val="000000"/>
+          <w:sz w:val="20"/>
+          <w:szCs w:val="20"/>
+          <w:bdr w:val="none" w:sz="0" w:space="0" w:color="auto" w:frame="1"/>
+        </w:rPr>
+        <w:t>textual descriptions</w:t>
+      </w:r>
+      <w:r>
+        <w:rPr>
+          <w:rFonts w:ascii="Arial" w:hAnsi="Arial" w:cs="Arial"/>
+          <w:i/>
+          <w:color w:val="000000"/>
+          <w:sz w:val="20"/>
+          <w:szCs w:val="20"/>
+          <w:bdr w:val="none" w:sz="0" w:space="0" w:color="auto" w:frame="1"/>
+        </w:rPr>
+        <w:t xml:space="preserve"> of the use cases </w:t>
+      </w:r>
+      <w:r>
+        <w:rPr>
+          <w:rFonts w:ascii="Arial" w:hAnsi="Arial" w:cs="Arial"/>
+          <w:i/>
+          <w:color w:val="000000"/>
+          <w:sz w:val="20"/>
+          <w:szCs w:val="20"/>
+          <w:bdr w:val="none" w:sz="0" w:space="0" w:color="auto" w:frame="1"/>
+        </w:rPr>
+        <w:t xml:space="preserve">for the system under development. The use case diagram should contain all the use cases </w:t>
+      </w:r>
+      <w:r>
+        <w:rPr>
+          <w:rFonts w:ascii="Arial" w:hAnsi="Arial" w:cs="Arial"/>
+          <w:i/>
+          <w:color w:val="000000"/>
+          <w:sz w:val="20"/>
+          <w:szCs w:val="20"/>
+          <w:bdr w:val="none" w:sz="0" w:space="0" w:color="auto" w:frame="1"/>
+        </w:rPr>
+        <w:t xml:space="preserve">and relationships between them </w:t>
+      </w:r>
+      <w:r>
+        <w:rPr>
+          <w:rFonts w:ascii="Arial" w:hAnsi="Arial" w:cs="Arial"/>
+          <w:i/>
+          <w:color w:val="000000"/>
+          <w:sz w:val="20"/>
+          <w:szCs w:val="20"/>
+          <w:bdr w:val="none" w:sz="0" w:space="0" w:color="auto" w:frame="1"/>
+        </w:rPr>
+        <w:t>needed to describe the functionality to be developed.</w:t>
+      </w:r>
+      <w:r>
+        <w:rPr>
+          <w:rFonts w:ascii="Arial" w:hAnsi="Arial" w:cs="Arial"/>
+          <w:i/>
+          <w:color w:val="000000"/>
+          <w:sz w:val="20"/>
+          <w:szCs w:val="20"/>
+          <w:bdr w:val="none" w:sz="0" w:space="0" w:color="auto" w:frame="1"/>
+        </w:rPr>
+        <w:t xml:space="preserve"> If you discover new use cases between two </w:t>
+      </w:r>
+      <w:r>
+        <w:rPr>
+          <w:rFonts w:ascii="Arial" w:hAnsi="Arial" w:cs="Arial"/>
+          <w:i/>
+          <w:color w:val="000000"/>
+          <w:sz w:val="20"/>
+          <w:szCs w:val="20"/>
+          <w:bdr w:val="none" w:sz="0" w:space="0" w:color="auto" w:frame="1"/>
+        </w:rPr>
+        <w:t>increment</w:t>
+      </w:r>
+      <w:r>
+        <w:rPr>
+          <w:rFonts w:ascii="Arial" w:hAnsi="Arial" w:cs="Arial"/>
+          <w:i/>
+          <w:color w:val="000000"/>
+          <w:sz w:val="20"/>
+          <w:szCs w:val="20"/>
+          <w:bdr w:val="none" w:sz="0" w:space="0" w:color="auto" w:frame="1"/>
+        </w:rPr>
+        <w:t xml:space="preserve">s, update the diagram for your </w:t>
+      </w:r>
+      <w:r>
+        <w:rPr>
+          <w:rFonts w:ascii="Arial" w:hAnsi="Arial" w:cs="Arial"/>
+          <w:i/>
+          <w:color w:val="000000"/>
+          <w:sz w:val="20"/>
+          <w:szCs w:val="20"/>
+          <w:bdr w:val="none" w:sz="0" w:space="0" w:color="auto" w:frame="1"/>
+        </w:rPr>
+        <w:t>future</w:t>
+      </w:r>
+      <w:r>
+        <w:rPr>
+          <w:rFonts w:ascii="Arial" w:hAnsi="Arial" w:cs="Arial"/>
+          <w:i/>
+          <w:color w:val="000000"/>
+          <w:sz w:val="20"/>
+          <w:szCs w:val="20"/>
+          <w:bdr w:val="none" w:sz="0" w:space="0" w:color="auto" w:frame="1"/>
+        </w:rPr>
+        <w:t xml:space="preserve"> </w:t>
+      </w:r>
+      <w:r>
+        <w:rPr>
+          <w:rFonts w:ascii="Arial" w:hAnsi="Arial" w:cs="Arial"/>
+          <w:i/>
+          <w:color w:val="000000"/>
+          <w:sz w:val="20"/>
+          <w:szCs w:val="20"/>
+          <w:bdr w:val="none" w:sz="0" w:space="0" w:color="auto" w:frame="1"/>
+        </w:rPr>
+        <w:t>increments</w:t>
+      </w:r>
+      <w:r>
+        <w:rPr>
+          <w:rFonts w:ascii="Arial" w:hAnsi="Arial" w:cs="Arial"/>
+          <w:i/>
+          <w:color w:val="000000"/>
+          <w:sz w:val="20"/>
+          <w:szCs w:val="20"/>
+          <w:bdr w:val="none" w:sz="0" w:space="0" w:color="auto" w:frame="1"/>
+        </w:rPr>
+        <w:t>.</w:t>
+      </w:r>
+      <w:r>
+        <w:rPr>
+          <w:rFonts w:ascii="Arial" w:hAnsi="Arial" w:cs="Arial"/>
+          <w:i/>
+          <w:color w:val="000000"/>
+          <w:sz w:val="20"/>
+          <w:szCs w:val="20"/>
+          <w:bdr w:val="none" w:sz="0" w:space="0" w:color="auto" w:frame="1"/>
+        </w:rPr>
+        <w:t xml:space="preserve"> </w:t>
       </w:r>
     </w:p>
     <w:p>
       <w:pPr>
-        <w:pStyle w:val="Heading1"/>
-        <w:rPr>
-          <w:rFonts w:ascii="inherit" w:hAnsi="inherit" w:cs="Lucida Grande" w:hint="eastAsia"/>
-        </w:rPr>
-      </w:pPr>
-      <w:r>
-        <w:rPr>
-          <w:bdr w:val="none" w:sz="0" w:space="0" w:color="auto" w:frame="1"/>
-        </w:rPr>
-        <w:t>Non-functional Requirements </w:t>
-      </w:r>
-    </w:p>
-    <w:p>
-      <w:pPr>
         <w:shd w:val="clear" w:color="auto" w:fill="FFFFFF"/>
         <w:rPr>
-          <w:rFonts w:ascii="Lucida Grande" w:hAnsi="Lucida Grande" w:cs="Lucida Grande"/>
-          <w:i/>
-          <w:color w:val="000000"/>
-        </w:rPr>
-      </w:pPr>
-      <w:r>
-        <w:rPr>
-          <w:rFonts w:ascii="Arial" w:hAnsi="Arial" w:cs="Arial"/>
-          <w:i/>
-          <w:color w:val="000000"/>
-          <w:sz w:val="20"/>
-          <w:szCs w:val="20"/>
-          <w:bdr w:val="none" w:sz="0" w:space="0" w:color="auto" w:frame="1"/>
-        </w:rPr>
-        <w:t>List t</w:t>
-      </w:r>
-      <w:r>
-        <w:rPr>
-          <w:rFonts w:ascii="Arial" w:hAnsi="Arial" w:cs="Arial"/>
-          <w:i/>
-          <w:color w:val="000000"/>
-          <w:sz w:val="20"/>
-          <w:szCs w:val="20"/>
-          <w:bdr w:val="none" w:sz="0" w:space="0" w:color="auto" w:frame="1"/>
-        </w:rPr>
-        <w:t xml:space="preserve">he </w:t>
-      </w:r>
+          <w:rFonts w:ascii="Arial" w:hAnsi="Arial" w:cs="Arial"/>
+          <w:i/>
+          <w:color w:val="000000"/>
+          <w:sz w:val="20"/>
+          <w:szCs w:val="20"/>
+          <w:bdr w:val="none" w:sz="0" w:space="0" w:color="auto" w:frame="1"/>
+        </w:rPr>
+      </w:pPr>
       <w:r>
         <w:rPr>
           <w:rFonts w:ascii="Arial" w:hAnsi="Arial" w:cs="Arial"/>
           <w:b/>
-          <w:i/>
-          <w:color w:val="000000"/>
-          <w:sz w:val="20"/>
-          <w:szCs w:val="20"/>
-          <w:bdr w:val="none" w:sz="0" w:space="0" w:color="auto" w:frame="1"/>
-        </w:rPr>
-        <w:t>non-functional requirements</w:t>
-      </w:r>
-      <w:r>
-        <w:rPr>
-          <w:rFonts w:ascii="Arial" w:hAnsi="Arial" w:cs="Arial"/>
-          <w:i/>
-          <w:color w:val="000000"/>
-          <w:sz w:val="20"/>
-          <w:szCs w:val="20"/>
-          <w:bdr w:val="none" w:sz="0" w:space="0" w:color="auto" w:frame="1"/>
-        </w:rPr>
-        <w:t xml:space="preserve"> </w:t>
-      </w:r>
-      <w:r>
-        <w:rPr>
-          <w:rFonts w:ascii="Arial" w:hAnsi="Arial" w:cs="Arial"/>
-          <w:i/>
-          <w:color w:val="000000"/>
-          <w:sz w:val="20"/>
-          <w:szCs w:val="20"/>
-          <w:bdr w:val="none" w:sz="0" w:space="0" w:color="auto" w:frame="1"/>
-        </w:rPr>
-        <w:t xml:space="preserve">of the system </w:t>
-      </w:r>
-      <w:r>
-        <w:rPr>
-          <w:rFonts w:ascii="Arial" w:hAnsi="Arial" w:cs="Arial"/>
-          <w:i/>
-          <w:color w:val="000000"/>
-          <w:sz w:val="20"/>
-          <w:szCs w:val="20"/>
-          <w:bdr w:val="none" w:sz="0" w:space="0" w:color="auto" w:frame="1"/>
-        </w:rPr>
-        <w:t>(</w:t>
-      </w:r>
-      <w:r>
-        <w:rPr>
-          <w:rFonts w:ascii="Arial" w:hAnsi="Arial" w:cs="Arial"/>
-          <w:i/>
-          <w:color w:val="000000"/>
-          <w:sz w:val="20"/>
-          <w:szCs w:val="20"/>
-          <w:bdr w:val="none" w:sz="0" w:space="0" w:color="auto" w:frame="1"/>
-        </w:rPr>
-        <w:t xml:space="preserve">any requirement </w:t>
-      </w:r>
-      <w:r>
-        <w:rPr>
-          <w:rFonts w:ascii="Arial" w:hAnsi="Arial" w:cs="Arial"/>
-          <w:i/>
-          <w:color w:val="000000"/>
-          <w:sz w:val="20"/>
-          <w:szCs w:val="20"/>
-          <w:bdr w:val="none" w:sz="0" w:space="0" w:color="auto" w:frame="1"/>
-        </w:rPr>
-        <w:t xml:space="preserve">referring to a property of the system, such as </w:t>
-      </w:r>
-      <w:r>
-        <w:rPr>
-          <w:rFonts w:ascii="Arial" w:hAnsi="Arial" w:cs="Arial"/>
-          <w:i/>
-          <w:color w:val="000000"/>
-          <w:sz w:val="20"/>
-          <w:szCs w:val="20"/>
-          <w:bdr w:val="none" w:sz="0" w:space="0" w:color="auto" w:frame="1"/>
-        </w:rPr>
-        <w:t>security, safety, software quality, performance, reliability, etc.)</w:t>
-      </w:r>
-      <w:r>
-        <w:rPr>
-          <w:rFonts w:ascii="Arial" w:hAnsi="Arial" w:cs="Arial"/>
-          <w:i/>
-          <w:color w:val="000000"/>
-          <w:sz w:val="20"/>
-          <w:szCs w:val="20"/>
-          <w:bdr w:val="none" w:sz="0" w:space="0" w:color="auto" w:frame="1"/>
-        </w:rPr>
-        <w:t xml:space="preserve"> You may provide a brief rationale for any requirement which you feel requires explanation as to how and/or why the requirement was derived.</w:t>
-      </w:r>
-    </w:p>
-    <w:p>
-      <w:pPr>
-        <w:pStyle w:val="Heading1"/>
-        <w:rPr>
-          <w:rFonts w:ascii="inherit" w:hAnsi="inherit" w:cs="Lucida Grande" w:hint="eastAsia"/>
-        </w:rPr>
-      </w:pPr>
-      <w:r>
-        <w:rPr>
-          <w:bdr w:val="none" w:sz="0" w:space="0" w:color="auto" w:frame="1"/>
-        </w:rPr>
-        <w:t xml:space="preserve">Use Case </w:t>
-      </w:r>
-      <w:r>
-        <w:rPr>
-          <w:bdr w:val="none" w:sz="0" w:space="0" w:color="auto" w:frame="1"/>
-        </w:rPr>
-        <w:t>Diagram</w:t>
-      </w:r>
-      <w:r>
-        <w:rPr>
-          <w:bdr w:val="none" w:sz="0" w:space="0" w:color="auto" w:frame="1"/>
-        </w:rPr>
-        <w:t> </w:t>
-      </w:r>
-    </w:p>
-    <w:p>
-      <w:pPr>
-        <w:shd w:val="clear" w:color="auto" w:fill="FFFFFF"/>
-        <w:rPr>
-          <w:rFonts w:ascii="Arial" w:hAnsi="Arial" w:cs="Arial"/>
-          <w:i/>
-          <w:color w:val="000000"/>
-          <w:sz w:val="20"/>
-          <w:szCs w:val="20"/>
-          <w:bdr w:val="none" w:sz="0" w:space="0" w:color="auto" w:frame="1"/>
-        </w:rPr>
-      </w:pPr>
-      <w:r>
-        <w:rPr>
-          <w:rFonts w:ascii="Arial" w:hAnsi="Arial" w:cs="Arial"/>
-          <w:i/>
-          <w:color w:val="000000"/>
-          <w:sz w:val="20"/>
-          <w:szCs w:val="20"/>
-          <w:bdr w:val="none" w:sz="0" w:space="0" w:color="auto" w:frame="1"/>
-        </w:rPr>
-        <w:t xml:space="preserve">This section presents the </w:t>
+          <w:bCs/>
+          <w:i/>
+          <w:color w:val="000000"/>
+          <w:sz w:val="20"/>
+          <w:szCs w:val="20"/>
+          <w:bdr w:val="none" w:sz="0" w:space="0" w:color="auto" w:frame="1"/>
+        </w:rPr>
+        <w:t xml:space="preserve">Textual descriptions of </w:t>
       </w:r>
       <w:r>
         <w:rPr>
           <w:rFonts w:ascii="Arial" w:hAnsi="Arial" w:cs="Arial"/>
           <w:b/>
-          <w:i/>
-          <w:color w:val="000000"/>
-          <w:sz w:val="20"/>
-          <w:szCs w:val="20"/>
-          <w:bdr w:val="none" w:sz="0" w:space="0" w:color="auto" w:frame="1"/>
-        </w:rPr>
-        <w:t>use case diagram</w:t>
-      </w:r>
-      <w:r>
-        <w:rPr>
-          <w:rFonts w:ascii="Arial" w:hAnsi="Arial" w:cs="Arial"/>
-          <w:i/>
-          <w:color w:val="000000"/>
-          <w:sz w:val="20"/>
-          <w:szCs w:val="20"/>
-          <w:bdr w:val="none" w:sz="0" w:space="0" w:color="auto" w:frame="1"/>
-        </w:rPr>
-        <w:t xml:space="preserve"> for the system under development. The use case diagram should contain all the use cases </w:t>
-      </w:r>
-      <w:r>
-        <w:rPr>
-          <w:rFonts w:ascii="Arial" w:hAnsi="Arial" w:cs="Arial"/>
-          <w:i/>
-          <w:color w:val="000000"/>
-          <w:sz w:val="20"/>
-          <w:szCs w:val="20"/>
-          <w:bdr w:val="none" w:sz="0" w:space="0" w:color="auto" w:frame="1"/>
-        </w:rPr>
-        <w:t xml:space="preserve">and relationships between them </w:t>
-      </w:r>
-      <w:r>
-        <w:rPr>
-          <w:rFonts w:ascii="Arial" w:hAnsi="Arial" w:cs="Arial"/>
-          <w:i/>
-          <w:color w:val="000000"/>
-          <w:sz w:val="20"/>
-          <w:szCs w:val="20"/>
-          <w:bdr w:val="none" w:sz="0" w:space="0" w:color="auto" w:frame="1"/>
-        </w:rPr>
-        <w:t>needed to describe the functionality to be developed.</w:t>
-      </w:r>
-      <w:r>
-        <w:rPr>
-          <w:rFonts w:ascii="Arial" w:hAnsi="Arial" w:cs="Arial"/>
-          <w:i/>
-          <w:color w:val="000000"/>
-          <w:sz w:val="20"/>
-          <w:szCs w:val="20"/>
-          <w:bdr w:val="none" w:sz="0" w:space="0" w:color="auto" w:frame="1"/>
-        </w:rPr>
-        <w:t xml:space="preserve"> If you discover new use cases between two </w:t>
-      </w:r>
-      <w:r>
-        <w:rPr>
-          <w:rFonts w:ascii="Arial" w:hAnsi="Arial" w:cs="Arial"/>
-          <w:i/>
-          <w:color w:val="000000"/>
-          <w:sz w:val="20"/>
-          <w:szCs w:val="20"/>
-          <w:bdr w:val="none" w:sz="0" w:space="0" w:color="auto" w:frame="1"/>
-        </w:rPr>
-        <w:t>increment</w:t>
-      </w:r>
-      <w:r>
-        <w:rPr>
-          <w:rFonts w:ascii="Arial" w:hAnsi="Arial" w:cs="Arial"/>
-          <w:i/>
-          <w:color w:val="000000"/>
-          <w:sz w:val="20"/>
-          <w:szCs w:val="20"/>
-          <w:bdr w:val="none" w:sz="0" w:space="0" w:color="auto" w:frame="1"/>
-        </w:rPr>
-        <w:t xml:space="preserve">s, update the diagram for your </w:t>
-      </w:r>
-      <w:r>
-        <w:rPr>
-          <w:rFonts w:ascii="Arial" w:hAnsi="Arial" w:cs="Arial"/>
-          <w:i/>
-          <w:color w:val="000000"/>
-          <w:sz w:val="20"/>
-          <w:szCs w:val="20"/>
-          <w:bdr w:val="none" w:sz="0" w:space="0" w:color="auto" w:frame="1"/>
-        </w:rPr>
-        <w:t>future</w:t>
-      </w:r>
-      <w:r>
-        <w:rPr>
-          <w:rFonts w:ascii="Arial" w:hAnsi="Arial" w:cs="Arial"/>
-          <w:i/>
-          <w:color w:val="000000"/>
-          <w:sz w:val="20"/>
-          <w:szCs w:val="20"/>
-          <w:bdr w:val="none" w:sz="0" w:space="0" w:color="auto" w:frame="1"/>
-        </w:rPr>
-        <w:t xml:space="preserve"> </w:t>
-      </w:r>
-      <w:r>
-        <w:rPr>
-          <w:rFonts w:ascii="Arial" w:hAnsi="Arial" w:cs="Arial"/>
-          <w:i/>
-          <w:color w:val="000000"/>
-          <w:sz w:val="20"/>
-          <w:szCs w:val="20"/>
-          <w:bdr w:val="none" w:sz="0" w:space="0" w:color="auto" w:frame="1"/>
-        </w:rPr>
-        <w:t>increments</w:t>
-      </w:r>
-      <w:r>
-        <w:rPr>
-          <w:rFonts w:ascii="Arial" w:hAnsi="Arial" w:cs="Arial"/>
-          <w:i/>
-          <w:color w:val="000000"/>
-          <w:sz w:val="20"/>
-          <w:szCs w:val="20"/>
-          <w:bdr w:val="none" w:sz="0" w:space="0" w:color="auto" w:frame="1"/>
-        </w:rPr>
-        <w:t>.</w:t>
+          <w:bCs/>
+          <w:i/>
+          <w:color w:val="000000"/>
+          <w:sz w:val="20"/>
+          <w:szCs w:val="20"/>
+          <w:bdr w:val="none" w:sz="0" w:space="0" w:color="auto" w:frame="1"/>
+        </w:rPr>
+        <w:t xml:space="preserve">use </w:t>
+      </w:r>
+      <w:r>
+        <w:rPr>
+          <w:rFonts w:ascii="Arial" w:hAnsi="Arial" w:cs="Arial"/>
+          <w:b/>
+          <w:bCs/>
+          <w:i/>
+          <w:color w:val="000000"/>
+          <w:sz w:val="20"/>
+          <w:szCs w:val="20"/>
+          <w:bdr w:val="none" w:sz="0" w:space="0" w:color="auto" w:frame="1"/>
+        </w:rPr>
+        <w:t>case</w:t>
+      </w:r>
+      <w:r>
+        <w:rPr>
+          <w:rFonts w:ascii="Arial" w:hAnsi="Arial" w:cs="Arial"/>
+          <w:b/>
+          <w:bCs/>
+          <w:i/>
+          <w:color w:val="000000"/>
+          <w:sz w:val="20"/>
+          <w:szCs w:val="20"/>
+          <w:bdr w:val="none" w:sz="0" w:space="0" w:color="auto" w:frame="1"/>
+        </w:rPr>
+        <w:t>s</w:t>
+      </w:r>
+      <w:r>
+        <w:rPr>
+          <w:rFonts w:ascii="Arial" w:hAnsi="Arial" w:cs="Arial"/>
+          <w:i/>
+          <w:color w:val="000000"/>
+          <w:sz w:val="20"/>
+          <w:szCs w:val="20"/>
+          <w:bdr w:val="none" w:sz="0" w:space="0" w:color="auto" w:frame="1"/>
+        </w:rPr>
+        <w:t xml:space="preserve">: For the first increment, the textual descriptions for </w:t>
+      </w:r>
+      <w:r>
+        <w:rPr>
+          <w:rFonts w:ascii="Arial" w:hAnsi="Arial" w:cs="Arial"/>
+          <w:i/>
+          <w:color w:val="000000"/>
+          <w:sz w:val="20"/>
+          <w:szCs w:val="20"/>
+          <w:bdr w:val="none" w:sz="0" w:space="0" w:color="auto" w:frame="1"/>
+        </w:rPr>
+        <w:t xml:space="preserve">the </w:t>
+      </w:r>
+      <w:r>
+        <w:rPr>
+          <w:rFonts w:ascii="Arial" w:hAnsi="Arial" w:cs="Arial"/>
+          <w:i/>
+          <w:color w:val="000000"/>
+          <w:sz w:val="20"/>
+          <w:szCs w:val="20"/>
+          <w:bdr w:val="none" w:sz="0" w:space="0" w:color="auto" w:frame="1"/>
+        </w:rPr>
+        <w:t xml:space="preserve">use cases are not required. However, </w:t>
+      </w:r>
+      <w:r>
+        <w:rPr>
+          <w:rFonts w:ascii="Arial" w:hAnsi="Arial" w:cs="Arial"/>
+          <w:i/>
+          <w:color w:val="000000"/>
+          <w:sz w:val="20"/>
+          <w:szCs w:val="20"/>
+          <w:bdr w:val="none" w:sz="0" w:space="0" w:color="auto" w:frame="1"/>
+        </w:rPr>
+        <w:t>the textual descriptions for all use cases discovered for your system</w:t>
+      </w:r>
+      <w:bookmarkStart w:id="0" w:name="_GoBack"/>
+      <w:bookmarkEnd w:id="0"/>
+      <w:r>
+        <w:rPr>
+          <w:rFonts w:ascii="Arial" w:hAnsi="Arial" w:cs="Arial"/>
+          <w:i/>
+          <w:color w:val="000000"/>
+          <w:sz w:val="20"/>
+          <w:szCs w:val="20"/>
+          <w:bdr w:val="none" w:sz="0" w:space="0" w:color="auto" w:frame="1"/>
+        </w:rPr>
+        <w:t xml:space="preserve"> are required for </w:t>
+      </w:r>
+      <w:r>
+        <w:rPr>
+          <w:rFonts w:ascii="Arial" w:hAnsi="Arial" w:cs="Arial"/>
+          <w:i/>
+          <w:color w:val="000000"/>
+          <w:sz w:val="20"/>
+          <w:szCs w:val="20"/>
+          <w:bdr w:val="none" w:sz="0" w:space="0" w:color="auto" w:frame="1"/>
+        </w:rPr>
+        <w:t>the second and third iterations.</w:t>
       </w:r>
     </w:p>
     <w:p>
@@ -6560,7 +6707,7 @@
     </w:rPrDefault>
     <w:pPrDefault/>
   </w:docDefaults>
-  <w:latentStyles w:defLockedState="0" w:defUIPriority="99" w:defSemiHidden="0" w:defUnhideWhenUsed="0" w:defQFormat="0" w:count="377">
+  <w:latentStyles w:defLockedState="0" w:defUIPriority="99" w:defSemiHidden="0" w:defUnhideWhenUsed="0" w:defQFormat="0" w:count="376">
     <w:lsdException w:name="Normal" w:uiPriority="0" w:qFormat="1"/>
     <w:lsdException w:name="heading 1" w:uiPriority="9" w:qFormat="1"/>
     <w:lsdException w:name="heading 2" w:semiHidden="1" w:uiPriority="9" w:unhideWhenUsed="1" w:qFormat="1"/>
@@ -6666,6 +6813,7 @@
     <w:lsdException w:name="HTML Sample" w:semiHidden="1" w:unhideWhenUsed="1"/>
     <w:lsdException w:name="HTML Typewriter" w:semiHidden="1" w:unhideWhenUsed="1"/>
     <w:lsdException w:name="HTML Variable" w:semiHidden="1" w:unhideWhenUsed="1"/>
+    <w:lsdException w:name="Normal Table" w:semiHidden="1" w:unhideWhenUsed="1"/>
     <w:lsdException w:name="annotation subject" w:semiHidden="1" w:unhideWhenUsed="1"/>
     <w:lsdException w:name="No List" w:semiHidden="1" w:unhideWhenUsed="1"/>
     <w:lsdException w:name="Outline List 1" w:semiHidden="1" w:unhideWhenUsed="1"/>
@@ -6712,8 +6860,10 @@
     <w:lsdException w:name="Table Subtle 2" w:semiHidden="1" w:unhideWhenUsed="1"/>
     <w:lsdException w:name="Table Web 1" w:semiHidden="1" w:unhideWhenUsed="1"/>
     <w:lsdException w:name="Table Web 2" w:semiHidden="1" w:unhideWhenUsed="1"/>
+    <w:lsdException w:name="Table Web 3" w:semiHidden="1" w:unhideWhenUsed="1"/>
     <w:lsdException w:name="Balloon Text" w:semiHidden="1" w:unhideWhenUsed="1"/>
     <w:lsdException w:name="Table Grid" w:uiPriority="59"/>
+    <w:lsdException w:name="Table Theme" w:semiHidden="1" w:unhideWhenUsed="1"/>
     <w:lsdException w:name="Placeholder Text" w:semiHidden="1"/>
     <w:lsdException w:name="No Spacing" w:uiPriority="1" w:qFormat="1"/>
     <w:lsdException w:name="Light Shading" w:uiPriority="60"/>
@@ -6925,7 +7075,6 @@
     <w:lsdException w:name="Hashtag" w:semiHidden="1" w:unhideWhenUsed="1"/>
     <w:lsdException w:name="Unresolved Mention" w:semiHidden="1" w:unhideWhenUsed="1"/>
     <w:lsdException w:name="Smart Link" w:semiHidden="1" w:unhideWhenUsed="1"/>
-    <w:lsdException w:name="Smart Link Error" w:semiHidden="1" w:unhideWhenUsed="1"/>
   </w:latentStyles>
   <w:style w:type="paragraph" w:default="1" w:styleId="Normal">
     <w:name w:val="Normal"/>

</xml_diff>

<commit_message>
Added changes to documentation files
</commit_message>
<xml_diff>
--- a/Requirements_and_Design.docx
+++ b/Requirements_and_Design.docx
@@ -19,8 +19,9 @@
           <w:sz w:val="44"/>
           <w:bdr w:val="none" w:sz="0" w:space="0" w:color="auto" w:frame="1"/>
         </w:rPr>
-        <w:t xml:space="preserve">Software Requirements </w:t>
-      </w:r>
+        <w:t xml:space="preserve">Software </w:t>
+      </w:r>
+      <w:bookmarkStart w:id="0" w:name="_GoBack"/>
       <w:r>
         <w:rPr>
           <w:rFonts w:ascii="Arial" w:hAnsi="Arial" w:cs="Arial"/>
@@ -28,7 +29,26 @@
           <w:sz w:val="44"/>
           <w:bdr w:val="none" w:sz="0" w:space="0" w:color="auto" w:frame="1"/>
         </w:rPr>
-        <w:t xml:space="preserve">and Design Document </w:t>
+        <w:t xml:space="preserve">Requirements </w:t>
+      </w:r>
+      <w:r>
+        <w:rPr>
+          <w:rFonts w:ascii="Arial" w:hAnsi="Arial" w:cs="Arial"/>
+          <w:b/>
+          <w:sz w:val="44"/>
+          <w:bdr w:val="none" w:sz="0" w:space="0" w:color="auto" w:frame="1"/>
+        </w:rPr>
+        <w:t xml:space="preserve">and Design </w:t>
+      </w:r>
+      <w:bookmarkEnd w:id="0"/>
+      <w:r>
+        <w:rPr>
+          <w:rFonts w:ascii="Arial" w:hAnsi="Arial" w:cs="Arial"/>
+          <w:b/>
+          <w:sz w:val="44"/>
+          <w:bdr w:val="none" w:sz="0" w:space="0" w:color="auto" w:frame="1"/>
+        </w:rPr>
+        <w:t xml:space="preserve">Document </w:t>
       </w:r>
     </w:p>
     <w:p>
@@ -99,7 +119,16 @@
           <w:sz w:val="44"/>
           <w:bdr w:val="none" w:sz="0" w:space="0" w:color="auto" w:frame="1"/>
         </w:rPr>
-        <w:t xml:space="preserve"> &lt;X&gt;</w:t>
+        <w:t xml:space="preserve"> </w:t>
+      </w:r>
+      <w:r>
+        <w:rPr>
+          <w:rFonts w:ascii="Arial" w:hAnsi="Arial" w:cs="Arial"/>
+          <w:b/>
+          <w:sz w:val="44"/>
+          <w:bdr w:val="none" w:sz="0" w:space="0" w:color="auto" w:frame="1"/>
+        </w:rPr>
+        <w:t>21</w:t>
       </w:r>
     </w:p>
     <w:p>
@@ -225,15 +254,7 @@
           <w:sz w:val="28"/>
           <w:bdr w:val="none" w:sz="0" w:space="0" w:color="auto" w:frame="1"/>
         </w:rPr>
-        <w:t>Alice</w:t>
-      </w:r>
-      <w:r>
-        <w:rPr>
-          <w:rFonts w:ascii="Arial" w:hAnsi="Arial" w:cs="Arial"/>
-          <w:sz w:val="28"/>
-          <w:bdr w:val="none" w:sz="0" w:space="0" w:color="auto" w:frame="1"/>
-        </w:rPr>
-        <w:t xml:space="preserve"> B</w:t>
+        <w:t>Leylanni Quijano-Shafer</w:t>
       </w:r>
     </w:p>
     <w:p>
@@ -251,16 +272,18 @@
           <w:sz w:val="28"/>
           <w:bdr w:val="none" w:sz="0" w:space="0" w:color="auto" w:frame="1"/>
         </w:rPr>
-        <w:t>Bob</w:t>
-      </w:r>
+        <w:t xml:space="preserve">Felipe </w:t>
+      </w:r>
+      <w:proofErr w:type="spellStart"/>
       <w:r>
         <w:rPr>
           <w:rFonts w:ascii="Arial" w:hAnsi="Arial" w:cs="Arial"/>
           <w:sz w:val="28"/>
           <w:bdr w:val="none" w:sz="0" w:space="0" w:color="auto" w:frame="1"/>
         </w:rPr>
-        <w:t xml:space="preserve"> C</w:t>
-      </w:r>
+        <w:t>Bergano</w:t>
+      </w:r>
+      <w:proofErr w:type="spellEnd"/>
     </w:p>
     <w:p>
       <w:pPr>
@@ -277,15 +300,7 @@
           <w:sz w:val="28"/>
           <w:bdr w:val="none" w:sz="0" w:space="0" w:color="auto" w:frame="1"/>
         </w:rPr>
-        <w:t>Chris</w:t>
-      </w:r>
-      <w:r>
-        <w:rPr>
-          <w:rFonts w:ascii="Arial" w:hAnsi="Arial" w:cs="Arial"/>
-          <w:sz w:val="28"/>
-          <w:bdr w:val="none" w:sz="0" w:space="0" w:color="auto" w:frame="1"/>
-        </w:rPr>
-        <w:t xml:space="preserve"> D</w:t>
+        <w:t>Liz Parra</w:t>
       </w:r>
     </w:p>
     <w:p>
@@ -303,25 +318,43 @@
           <w:sz w:val="28"/>
           <w:bdr w:val="none" w:sz="0" w:space="0" w:color="auto" w:frame="1"/>
         </w:rPr>
-        <w:t>Dan E</w:t>
-      </w:r>
+        <w:t xml:space="preserve">Andres Paz </w:t>
+      </w:r>
+      <w:proofErr w:type="spellStart"/>
+      <w:r>
+        <w:rPr>
+          <w:rFonts w:ascii="Arial" w:hAnsi="Arial" w:cs="Arial"/>
+          <w:sz w:val="28"/>
+          <w:bdr w:val="none" w:sz="0" w:space="0" w:color="auto" w:frame="1"/>
+        </w:rPr>
+        <w:t>Vicca</w:t>
+      </w:r>
+      <w:proofErr w:type="spellEnd"/>
     </w:p>
     <w:p>
       <w:pPr>
         <w:jc w:val="center"/>
         <w:rPr>
           <w:rFonts w:ascii="Arial" w:hAnsi="Arial" w:cs="Arial"/>
-          <w:sz w:val="32"/>
-          <w:bdr w:val="none" w:sz="0" w:space="0" w:color="auto" w:frame="1"/>
-        </w:rPr>
-      </w:pPr>
+          <w:sz w:val="28"/>
+          <w:bdr w:val="none" w:sz="0" w:space="0" w:color="auto" w:frame="1"/>
+        </w:rPr>
+      </w:pPr>
+      <w:r>
+        <w:rPr>
+          <w:rFonts w:ascii="Arial" w:hAnsi="Arial" w:cs="Arial"/>
+          <w:sz w:val="28"/>
+          <w:bdr w:val="none" w:sz="0" w:space="0" w:color="auto" w:frame="1"/>
+        </w:rPr>
+        <w:t>Raymond Chen</w:t>
+      </w:r>
     </w:p>
     <w:p>
       <w:pPr>
         <w:jc w:val="center"/>
         <w:rPr>
           <w:rFonts w:ascii="Arial" w:hAnsi="Arial" w:cs="Arial"/>
-          <w:sz w:val="36"/>
+          <w:sz w:val="32"/>
           <w:bdr w:val="none" w:sz="0" w:space="0" w:color="auto" w:frame="1"/>
         </w:rPr>
       </w:pPr>
@@ -350,20 +383,30 @@
       <w:pPr>
         <w:jc w:val="center"/>
         <w:rPr>
+          <w:rFonts w:ascii="Arial" w:hAnsi="Arial" w:cs="Arial"/>
           <w:sz w:val="36"/>
           <w:bdr w:val="none" w:sz="0" w:space="0" w:color="auto" w:frame="1"/>
         </w:rPr>
       </w:pPr>
-      <w:r>
-        <w:rPr>
-          <w:sz w:val="36"/>
-          <w:bdr w:val="none" w:sz="0" w:space="0" w:color="auto" w:frame="1"/>
-        </w:rPr>
-        <w:br w:type="page"/>
-      </w:r>
     </w:p>
     <w:p>
       <w:pPr>
+        <w:jc w:val="center"/>
+        <w:rPr>
+          <w:sz w:val="36"/>
+          <w:bdr w:val="none" w:sz="0" w:space="0" w:color="auto" w:frame="1"/>
+        </w:rPr>
+      </w:pPr>
+      <w:r>
+        <w:rPr>
+          <w:sz w:val="36"/>
+          <w:bdr w:val="none" w:sz="0" w:space="0" w:color="auto" w:frame="1"/>
+        </w:rPr>
+        <w:br w:type="page"/>
+      </w:r>
+    </w:p>
+    <w:p>
+      <w:pPr>
         <w:pStyle w:val="Heading1"/>
         <w:rPr>
           <w:rFonts w:ascii="inherit" w:hAnsi="inherit" w:cs="Lucida Grande" w:hint="eastAsia"/>
@@ -828,6 +871,83 @@
           <w:szCs w:val="20"/>
           <w:bdr w:val="none" w:sz="0" w:space="0" w:color="auto" w:frame="1"/>
         </w:rPr>
+        <w:t xml:space="preserve"> for the system under development. The use case diagram should contain all the use cases </w:t>
+      </w:r>
+      <w:r>
+        <w:rPr>
+          <w:rFonts w:ascii="Arial" w:hAnsi="Arial" w:cs="Arial"/>
+          <w:i/>
+          <w:color w:val="000000"/>
+          <w:sz w:val="20"/>
+          <w:szCs w:val="20"/>
+          <w:bdr w:val="none" w:sz="0" w:space="0" w:color="auto" w:frame="1"/>
+        </w:rPr>
+        <w:t xml:space="preserve">and relationships between them </w:t>
+      </w:r>
+      <w:r>
+        <w:rPr>
+          <w:rFonts w:ascii="Arial" w:hAnsi="Arial" w:cs="Arial"/>
+          <w:i/>
+          <w:color w:val="000000"/>
+          <w:sz w:val="20"/>
+          <w:szCs w:val="20"/>
+          <w:bdr w:val="none" w:sz="0" w:space="0" w:color="auto" w:frame="1"/>
+        </w:rPr>
+        <w:t>needed to describe the functionality to be developed.</w:t>
+      </w:r>
+      <w:r>
+        <w:rPr>
+          <w:rFonts w:ascii="Arial" w:hAnsi="Arial" w:cs="Arial"/>
+          <w:i/>
+          <w:color w:val="000000"/>
+          <w:sz w:val="20"/>
+          <w:szCs w:val="20"/>
+          <w:bdr w:val="none" w:sz="0" w:space="0" w:color="auto" w:frame="1"/>
+        </w:rPr>
+        <w:t xml:space="preserve"> If you discover new use cases between two </w:t>
+      </w:r>
+      <w:r>
+        <w:rPr>
+          <w:rFonts w:ascii="Arial" w:hAnsi="Arial" w:cs="Arial"/>
+          <w:i/>
+          <w:color w:val="000000"/>
+          <w:sz w:val="20"/>
+          <w:szCs w:val="20"/>
+          <w:bdr w:val="none" w:sz="0" w:space="0" w:color="auto" w:frame="1"/>
+        </w:rPr>
+        <w:t>increment</w:t>
+      </w:r>
+      <w:r>
+        <w:rPr>
+          <w:rFonts w:ascii="Arial" w:hAnsi="Arial" w:cs="Arial"/>
+          <w:i/>
+          <w:color w:val="000000"/>
+          <w:sz w:val="20"/>
+          <w:szCs w:val="20"/>
+          <w:bdr w:val="none" w:sz="0" w:space="0" w:color="auto" w:frame="1"/>
+        </w:rPr>
+        <w:t xml:space="preserve">s, update the diagram for your </w:t>
+      </w:r>
+      <w:r>
+        <w:rPr>
+          <w:rFonts w:ascii="Arial" w:hAnsi="Arial" w:cs="Arial"/>
+          <w:i/>
+          <w:color w:val="000000"/>
+          <w:sz w:val="20"/>
+          <w:szCs w:val="20"/>
+          <w:bdr w:val="none" w:sz="0" w:space="0" w:color="auto" w:frame="1"/>
+        </w:rPr>
+        <w:t>future</w:t>
+      </w:r>
+      <w:r>
+        <w:rPr>
+          <w:rFonts w:ascii="Arial" w:hAnsi="Arial" w:cs="Arial"/>
+          <w:i/>
+          <w:color w:val="000000"/>
+          <w:sz w:val="20"/>
+          <w:szCs w:val="20"/>
+          <w:bdr w:val="none" w:sz="0" w:space="0" w:color="auto" w:frame="1"/>
+        </w:rPr>
         <w:t xml:space="preserve"> </w:t>
       </w:r>
       <w:r>
@@ -839,129 +959,6 @@
           <w:szCs w:val="20"/>
           <w:bdr w:val="none" w:sz="0" w:space="0" w:color="auto" w:frame="1"/>
         </w:rPr>
-        <w:t xml:space="preserve">and the </w:t>
-      </w:r>
-      <w:r>
-        <w:rPr>
-          <w:rFonts w:ascii="Arial" w:hAnsi="Arial" w:cs="Arial"/>
-          <w:b/>
-          <w:bCs/>
-          <w:i/>
-          <w:color w:val="000000"/>
-          <w:sz w:val="20"/>
-          <w:szCs w:val="20"/>
-          <w:bdr w:val="none" w:sz="0" w:space="0" w:color="auto" w:frame="1"/>
-        </w:rPr>
-        <w:t>textual descriptions</w:t>
-      </w:r>
-      <w:r>
-        <w:rPr>
-          <w:rFonts w:ascii="Arial" w:hAnsi="Arial" w:cs="Arial"/>
-          <w:i/>
-          <w:color w:val="000000"/>
-          <w:sz w:val="20"/>
-          <w:szCs w:val="20"/>
-          <w:bdr w:val="none" w:sz="0" w:space="0" w:color="auto" w:frame="1"/>
-        </w:rPr>
-        <w:t xml:space="preserve"> of the use cases </w:t>
-      </w:r>
-      <w:r>
-        <w:rPr>
-          <w:rFonts w:ascii="Arial" w:hAnsi="Arial" w:cs="Arial"/>
-          <w:i/>
-          <w:color w:val="000000"/>
-          <w:sz w:val="20"/>
-          <w:szCs w:val="20"/>
-          <w:bdr w:val="none" w:sz="0" w:space="0" w:color="auto" w:frame="1"/>
-        </w:rPr>
-        <w:t xml:space="preserve">for the system under development. The use case diagram should contain all the use cases </w:t>
-      </w:r>
-      <w:r>
-        <w:rPr>
-          <w:rFonts w:ascii="Arial" w:hAnsi="Arial" w:cs="Arial"/>
-          <w:i/>
-          <w:color w:val="000000"/>
-          <w:sz w:val="20"/>
-          <w:szCs w:val="20"/>
-          <w:bdr w:val="none" w:sz="0" w:space="0" w:color="auto" w:frame="1"/>
-        </w:rPr>
-        <w:t xml:space="preserve">and relationships between them </w:t>
-      </w:r>
-      <w:r>
-        <w:rPr>
-          <w:rFonts w:ascii="Arial" w:hAnsi="Arial" w:cs="Arial"/>
-          <w:i/>
-          <w:color w:val="000000"/>
-          <w:sz w:val="20"/>
-          <w:szCs w:val="20"/>
-          <w:bdr w:val="none" w:sz="0" w:space="0" w:color="auto" w:frame="1"/>
-        </w:rPr>
-        <w:t>needed to describe the functionality to be developed.</w:t>
-      </w:r>
-      <w:r>
-        <w:rPr>
-          <w:rFonts w:ascii="Arial" w:hAnsi="Arial" w:cs="Arial"/>
-          <w:i/>
-          <w:color w:val="000000"/>
-          <w:sz w:val="20"/>
-          <w:szCs w:val="20"/>
-          <w:bdr w:val="none" w:sz="0" w:space="0" w:color="auto" w:frame="1"/>
-        </w:rPr>
-        <w:t xml:space="preserve"> If you discover new use cases between two </w:t>
-      </w:r>
-      <w:r>
-        <w:rPr>
-          <w:rFonts w:ascii="Arial" w:hAnsi="Arial" w:cs="Arial"/>
-          <w:i/>
-          <w:color w:val="000000"/>
-          <w:sz w:val="20"/>
-          <w:szCs w:val="20"/>
-          <w:bdr w:val="none" w:sz="0" w:space="0" w:color="auto" w:frame="1"/>
-        </w:rPr>
-        <w:t>increment</w:t>
-      </w:r>
-      <w:r>
-        <w:rPr>
-          <w:rFonts w:ascii="Arial" w:hAnsi="Arial" w:cs="Arial"/>
-          <w:i/>
-          <w:color w:val="000000"/>
-          <w:sz w:val="20"/>
-          <w:szCs w:val="20"/>
-          <w:bdr w:val="none" w:sz="0" w:space="0" w:color="auto" w:frame="1"/>
-        </w:rPr>
-        <w:t xml:space="preserve">s, update the diagram for your </w:t>
-      </w:r>
-      <w:r>
-        <w:rPr>
-          <w:rFonts w:ascii="Arial" w:hAnsi="Arial" w:cs="Arial"/>
-          <w:i/>
-          <w:color w:val="000000"/>
-          <w:sz w:val="20"/>
-          <w:szCs w:val="20"/>
-          <w:bdr w:val="none" w:sz="0" w:space="0" w:color="auto" w:frame="1"/>
-        </w:rPr>
-        <w:t>future</w:t>
-      </w:r>
-      <w:r>
-        <w:rPr>
-          <w:rFonts w:ascii="Arial" w:hAnsi="Arial" w:cs="Arial"/>
-          <w:i/>
-          <w:color w:val="000000"/>
-          <w:sz w:val="20"/>
-          <w:szCs w:val="20"/>
-          <w:bdr w:val="none" w:sz="0" w:space="0" w:color="auto" w:frame="1"/>
-        </w:rPr>
-        <w:t xml:space="preserve"> </w:t>
-      </w:r>
-      <w:r>
-        <w:rPr>
-          <w:rFonts w:ascii="Arial" w:hAnsi="Arial" w:cs="Arial"/>
-          <w:i/>
-          <w:color w:val="000000"/>
-          <w:sz w:val="20"/>
-          <w:szCs w:val="20"/>
-          <w:bdr w:val="none" w:sz="0" w:space="0" w:color="auto" w:frame="1"/>
-        </w:rPr>
         <w:t>increments</w:t>
       </w:r>
       <w:r>
@@ -974,150 +971,6 @@
           <w:bdr w:val="none" w:sz="0" w:space="0" w:color="auto" w:frame="1"/>
         </w:rPr>
         <w:t>.</w:t>
-      </w:r>
-      <w:r>
-        <w:rPr>
-          <w:rFonts w:ascii="Arial" w:hAnsi="Arial" w:cs="Arial"/>
-          <w:i/>
-          <w:color w:val="000000"/>
-          <w:sz w:val="20"/>
-          <w:szCs w:val="20"/>
-          <w:bdr w:val="none" w:sz="0" w:space="0" w:color="auto" w:frame="1"/>
-        </w:rPr>
-        <w:t xml:space="preserve"> </w:t>
-      </w:r>
-    </w:p>
-    <w:p>
-      <w:pPr>
-        <w:shd w:val="clear" w:color="auto" w:fill="FFFFFF"/>
-        <w:rPr>
-          <w:rFonts w:ascii="Arial" w:hAnsi="Arial" w:cs="Arial"/>
-          <w:i/>
-          <w:color w:val="000000"/>
-          <w:sz w:val="20"/>
-          <w:szCs w:val="20"/>
-          <w:bdr w:val="none" w:sz="0" w:space="0" w:color="auto" w:frame="1"/>
-        </w:rPr>
-      </w:pPr>
-      <w:r>
-        <w:rPr>
-          <w:rFonts w:ascii="Arial" w:hAnsi="Arial" w:cs="Arial"/>
-          <w:b/>
-          <w:bCs/>
-          <w:i/>
-          <w:color w:val="000000"/>
-          <w:sz w:val="20"/>
-          <w:szCs w:val="20"/>
-          <w:bdr w:val="none" w:sz="0" w:space="0" w:color="auto" w:frame="1"/>
-        </w:rPr>
-        <w:t xml:space="preserve">Textual descriptions of </w:t>
-      </w:r>
-      <w:r>
-        <w:rPr>
-          <w:rFonts w:ascii="Arial" w:hAnsi="Arial" w:cs="Arial"/>
-          <w:b/>
-          <w:bCs/>
-          <w:i/>
-          <w:color w:val="000000"/>
-          <w:sz w:val="20"/>
-          <w:szCs w:val="20"/>
-          <w:bdr w:val="none" w:sz="0" w:space="0" w:color="auto" w:frame="1"/>
-        </w:rPr>
-        <w:t xml:space="preserve">use </w:t>
-      </w:r>
-      <w:r>
-        <w:rPr>
-          <w:rFonts w:ascii="Arial" w:hAnsi="Arial" w:cs="Arial"/>
-          <w:b/>
-          <w:bCs/>
-          <w:i/>
-          <w:color w:val="000000"/>
-          <w:sz w:val="20"/>
-          <w:szCs w:val="20"/>
-          <w:bdr w:val="none" w:sz="0" w:space="0" w:color="auto" w:frame="1"/>
-        </w:rPr>
-        <w:t>case</w:t>
-      </w:r>
-      <w:r>
-        <w:rPr>
-          <w:rFonts w:ascii="Arial" w:hAnsi="Arial" w:cs="Arial"/>
-          <w:b/>
-          <w:bCs/>
-          <w:i/>
-          <w:color w:val="000000"/>
-          <w:sz w:val="20"/>
-          <w:szCs w:val="20"/>
-          <w:bdr w:val="none" w:sz="0" w:space="0" w:color="auto" w:frame="1"/>
-        </w:rPr>
-        <w:t>s</w:t>
-      </w:r>
-      <w:r>
-        <w:rPr>
-          <w:rFonts w:ascii="Arial" w:hAnsi="Arial" w:cs="Arial"/>
-          <w:i/>
-          <w:color w:val="000000"/>
-          <w:sz w:val="20"/>
-          <w:szCs w:val="20"/>
-          <w:bdr w:val="none" w:sz="0" w:space="0" w:color="auto" w:frame="1"/>
-        </w:rPr>
-        <w:t xml:space="preserve">: For the first increment, the textual descriptions for </w:t>
-      </w:r>
-      <w:r>
-        <w:rPr>
-          <w:rFonts w:ascii="Arial" w:hAnsi="Arial" w:cs="Arial"/>
-          <w:i/>
-          <w:color w:val="000000"/>
-          <w:sz w:val="20"/>
-          <w:szCs w:val="20"/>
-          <w:bdr w:val="none" w:sz="0" w:space="0" w:color="auto" w:frame="1"/>
-        </w:rPr>
-        <w:t xml:space="preserve">the </w:t>
-      </w:r>
-      <w:r>
-        <w:rPr>
-          <w:rFonts w:ascii="Arial" w:hAnsi="Arial" w:cs="Arial"/>
-          <w:i/>
-          <w:color w:val="000000"/>
-          <w:sz w:val="20"/>
-          <w:szCs w:val="20"/>
-          <w:bdr w:val="none" w:sz="0" w:space="0" w:color="auto" w:frame="1"/>
-        </w:rPr>
-        <w:t xml:space="preserve">use cases are not required. However, </w:t>
-      </w:r>
-      <w:r>
-        <w:rPr>
-          <w:rFonts w:ascii="Arial" w:hAnsi="Arial" w:cs="Arial"/>
-          <w:i/>
-          <w:color w:val="000000"/>
-          <w:sz w:val="20"/>
-          <w:szCs w:val="20"/>
-          <w:bdr w:val="none" w:sz="0" w:space="0" w:color="auto" w:frame="1"/>
-        </w:rPr>
-        <w:t>the textual descriptions for all use cases discovered for your system</w:t>
-      </w:r>
-      <w:bookmarkStart w:id="0" w:name="_GoBack"/>
-      <w:bookmarkEnd w:id="0"/>
-      <w:r>
-        <w:rPr>
-          <w:rFonts w:ascii="Arial" w:hAnsi="Arial" w:cs="Arial"/>
-          <w:i/>
-          <w:color w:val="000000"/>
-          <w:sz w:val="20"/>
-          <w:szCs w:val="20"/>
-          <w:bdr w:val="none" w:sz="0" w:space="0" w:color="auto" w:frame="1"/>
-        </w:rPr>
-        <w:t xml:space="preserve"> are required for </w:t>
-      </w:r>
-      <w:r>
-        <w:rPr>
-          <w:rFonts w:ascii="Arial" w:hAnsi="Arial" w:cs="Arial"/>
-          <w:i/>
-          <w:color w:val="000000"/>
-          <w:sz w:val="20"/>
-          <w:szCs w:val="20"/>
-          <w:bdr w:val="none" w:sz="0" w:space="0" w:color="auto" w:frame="1"/>
-        </w:rPr>
-        <w:t>the second and third iterations.</w:t>
       </w:r>
     </w:p>
     <w:p>
@@ -6707,7 +6560,7 @@
     </w:rPrDefault>
     <w:pPrDefault/>
   </w:docDefaults>
-  <w:latentStyles w:defLockedState="0" w:defUIPriority="99" w:defSemiHidden="0" w:defUnhideWhenUsed="0" w:defQFormat="0" w:count="376">
+  <w:latentStyles w:defLockedState="0" w:defUIPriority="99" w:defSemiHidden="0" w:defUnhideWhenUsed="0" w:defQFormat="0" w:count="377">
     <w:lsdException w:name="Normal" w:uiPriority="0" w:qFormat="1"/>
     <w:lsdException w:name="heading 1" w:uiPriority="9" w:qFormat="1"/>
     <w:lsdException w:name="heading 2" w:semiHidden="1" w:uiPriority="9" w:unhideWhenUsed="1" w:qFormat="1"/>
@@ -6813,7 +6666,6 @@
     <w:lsdException w:name="HTML Sample" w:semiHidden="1" w:unhideWhenUsed="1"/>
     <w:lsdException w:name="HTML Typewriter" w:semiHidden="1" w:unhideWhenUsed="1"/>
     <w:lsdException w:name="HTML Variable" w:semiHidden="1" w:unhideWhenUsed="1"/>
-    <w:lsdException w:name="Normal Table" w:semiHidden="1" w:unhideWhenUsed="1"/>
     <w:lsdException w:name="annotation subject" w:semiHidden="1" w:unhideWhenUsed="1"/>
     <w:lsdException w:name="No List" w:semiHidden="1" w:unhideWhenUsed="1"/>
     <w:lsdException w:name="Outline List 1" w:semiHidden="1" w:unhideWhenUsed="1"/>
@@ -6860,10 +6712,8 @@
     <w:lsdException w:name="Table Subtle 2" w:semiHidden="1" w:unhideWhenUsed="1"/>
     <w:lsdException w:name="Table Web 1" w:semiHidden="1" w:unhideWhenUsed="1"/>
     <w:lsdException w:name="Table Web 2" w:semiHidden="1" w:unhideWhenUsed="1"/>
-    <w:lsdException w:name="Table Web 3" w:semiHidden="1" w:unhideWhenUsed="1"/>
     <w:lsdException w:name="Balloon Text" w:semiHidden="1" w:unhideWhenUsed="1"/>
     <w:lsdException w:name="Table Grid" w:uiPriority="59"/>
-    <w:lsdException w:name="Table Theme" w:semiHidden="1" w:unhideWhenUsed="1"/>
     <w:lsdException w:name="Placeholder Text" w:semiHidden="1"/>
     <w:lsdException w:name="No Spacing" w:uiPriority="1" w:qFormat="1"/>
     <w:lsdException w:name="Light Shading" w:uiPriority="60"/>
@@ -7075,6 +6925,7 @@
     <w:lsdException w:name="Hashtag" w:semiHidden="1" w:unhideWhenUsed="1"/>
     <w:lsdException w:name="Unresolved Mention" w:semiHidden="1" w:unhideWhenUsed="1"/>
     <w:lsdException w:name="Smart Link" w:semiHidden="1" w:unhideWhenUsed="1"/>
+    <w:lsdException w:name="Smart Link Error" w:semiHidden="1" w:unhideWhenUsed="1"/>
   </w:latentStyles>
   <w:style w:type="paragraph" w:default="1" w:styleId="Normal">
     <w:name w:val="Normal"/>

</xml_diff>

<commit_message>
Added the Use Case Diagram
</commit_message>
<xml_diff>
--- a/Requirements_and_Design.docx
+++ b/Requirements_and_Design.docx
@@ -119,7 +119,21 @@
           <w:rFonts w:ascii="Arial" w:eastAsia="Arial" w:hAnsi="Arial" w:cs="Arial"/>
           <w:sz w:val="28"/>
         </w:rPr>
-        <w:t>Version 1.0</w:t>
+        <w:t xml:space="preserve">Version </w:t>
+      </w:r>
+      <w:r>
+        <w:rPr>
+          <w:rFonts w:ascii="Arial" w:eastAsia="Arial" w:hAnsi="Arial" w:cs="Arial"/>
+          <w:sz w:val="28"/>
+        </w:rPr>
+        <w:t>2</w:t>
+      </w:r>
+      <w:r>
+        <w:rPr>
+          <w:rFonts w:ascii="Arial" w:eastAsia="Arial" w:hAnsi="Arial" w:cs="Arial"/>
+          <w:sz w:val="28"/>
+        </w:rPr>
+        <w:t>.0</w:t>
       </w:r>
     </w:p>
     <w:p>
@@ -211,17 +225,8 @@
           <w:rFonts w:ascii="Arial" w:eastAsia="Arial" w:hAnsi="Arial" w:cs="Arial"/>
           <w:sz w:val="28"/>
         </w:rPr>
-        <w:t xml:space="preserve">Felipe </w:t>
-      </w:r>
-      <w:proofErr w:type="spellStart"/>
-      <w:r>
-        <w:rPr>
-          <w:rFonts w:ascii="Arial" w:eastAsia="Arial" w:hAnsi="Arial" w:cs="Arial"/>
-          <w:sz w:val="28"/>
-        </w:rPr>
-        <w:t>Bergano</w:t>
-      </w:r>
-      <w:proofErr w:type="spellEnd"/>
+        <w:t>Felipe Bergano</w:t>
+      </w:r>
     </w:p>
     <w:p>
       <w:pPr>
@@ -437,8 +442,6 @@
           <w:shd w:val="clear" w:color="auto" w:fill="FFFFFF"/>
         </w:rPr>
       </w:pPr>
-      <w:bookmarkStart w:id="0" w:name="_GoBack"/>
-      <w:bookmarkEnd w:id="0"/>
     </w:p>
     <w:p>
       <w:pPr>
@@ -460,14 +463,7 @@
           <w:rFonts w:ascii="Arial" w:eastAsia="Arial" w:hAnsi="Arial" w:cs="Arial"/>
           <w:b/>
         </w:rPr>
-        <w:t>Functi</w:t>
-      </w:r>
-      <w:r>
-        <w:rPr>
-          <w:rFonts w:ascii="Arial" w:eastAsia="Arial" w:hAnsi="Arial" w:cs="Arial"/>
-          <w:b/>
-        </w:rPr>
-        <w:t xml:space="preserve">onal Requirements </w:t>
+        <w:t xml:space="preserve">Functional Requirements </w:t>
       </w:r>
     </w:p>
     <w:p>
@@ -545,15 +541,7 @@
           <w:color w:val="000000"/>
           <w:shd w:val="clear" w:color="auto" w:fill="FFFFFF"/>
         </w:rPr>
-        <w:t>3) System tracks user in real time and uploads their locati</w:t>
-      </w:r>
-      <w:r>
-        <w:rPr>
-          <w:rFonts w:ascii="Arial" w:eastAsia="Arial" w:hAnsi="Arial" w:cs="Arial"/>
-          <w:color w:val="000000"/>
-          <w:shd w:val="clear" w:color="auto" w:fill="FFFFFF"/>
-        </w:rPr>
-        <w:t>on to the database</w:t>
+        <w:t>3) System tracks user in real time and uploads their location to the database</w:t>
       </w:r>
     </w:p>
     <w:p>
@@ -696,15 +684,7 @@
           <w:color w:val="000000"/>
           <w:shd w:val="clear" w:color="auto" w:fill="FFFFFF"/>
         </w:rPr>
-        <w:t>1</w:t>
-      </w:r>
-      <w:r>
-        <w:rPr>
-          <w:rFonts w:ascii="Arial" w:eastAsia="Arial" w:hAnsi="Arial" w:cs="Arial"/>
-          <w:color w:val="000000"/>
-          <w:shd w:val="clear" w:color="auto" w:fill="FFFFFF"/>
-        </w:rPr>
-        <w:t xml:space="preserve">) </w:t>
+        <w:t xml:space="preserve">1) </w:t>
       </w:r>
       <w:r>
         <w:rPr>
@@ -740,15 +720,7 @@
           <w:color w:val="000000"/>
           <w:shd w:val="clear" w:color="auto" w:fill="FFFFFF"/>
         </w:rPr>
-        <w:t>2</w:t>
-      </w:r>
-      <w:r>
-        <w:rPr>
-          <w:rFonts w:ascii="Arial" w:eastAsia="Arial" w:hAnsi="Arial" w:cs="Arial"/>
-          <w:color w:val="000000"/>
-          <w:shd w:val="clear" w:color="auto" w:fill="FFFFFF"/>
-        </w:rPr>
-        <w:t xml:space="preserve">) </w:t>
+        <w:t xml:space="preserve">2) </w:t>
       </w:r>
       <w:r>
         <w:rPr>
@@ -858,6 +830,78 @@
     <w:p>
       <w:pPr>
         <w:rPr>
+          <w:rFonts w:ascii="Arial" w:eastAsia="Arial" w:hAnsi="Arial" w:cs="Arial"/>
+          <w:b/>
+        </w:rPr>
+      </w:pPr>
+    </w:p>
+    <w:p>
+      <w:pPr>
+        <w:rPr>
+          <w:rFonts w:ascii="Arial" w:eastAsia="Arial" w:hAnsi="Arial" w:cs="Arial"/>
+          <w:b/>
+        </w:rPr>
+      </w:pPr>
+    </w:p>
+    <w:p>
+      <w:pPr>
+        <w:rPr>
+          <w:rFonts w:ascii="Arial" w:eastAsia="Arial" w:hAnsi="Arial" w:cs="Arial"/>
+          <w:b/>
+        </w:rPr>
+      </w:pPr>
+    </w:p>
+    <w:p>
+      <w:pPr>
+        <w:rPr>
+          <w:rFonts w:ascii="Arial" w:eastAsia="Arial" w:hAnsi="Arial" w:cs="Arial"/>
+          <w:b/>
+        </w:rPr>
+      </w:pPr>
+    </w:p>
+    <w:p>
+      <w:pPr>
+        <w:rPr>
+          <w:rFonts w:ascii="Arial" w:eastAsia="Arial" w:hAnsi="Arial" w:cs="Arial"/>
+          <w:b/>
+        </w:rPr>
+      </w:pPr>
+    </w:p>
+    <w:p>
+      <w:pPr>
+        <w:rPr>
+          <w:rFonts w:ascii="Arial" w:eastAsia="Arial" w:hAnsi="Arial" w:cs="Arial"/>
+          <w:b/>
+        </w:rPr>
+      </w:pPr>
+    </w:p>
+    <w:p>
+      <w:pPr>
+        <w:rPr>
+          <w:rFonts w:ascii="Arial" w:eastAsia="Arial" w:hAnsi="Arial" w:cs="Arial"/>
+          <w:b/>
+        </w:rPr>
+      </w:pPr>
+    </w:p>
+    <w:p>
+      <w:pPr>
+        <w:rPr>
+          <w:rFonts w:ascii="Arial" w:eastAsia="Arial" w:hAnsi="Arial" w:cs="Arial"/>
+          <w:b/>
+        </w:rPr>
+      </w:pPr>
+    </w:p>
+    <w:p>
+      <w:pPr>
+        <w:rPr>
+          <w:rFonts w:ascii="Arial" w:eastAsia="Arial" w:hAnsi="Arial" w:cs="Arial"/>
+          <w:b/>
+        </w:rPr>
+      </w:pPr>
+    </w:p>
+    <w:p>
+      <w:pPr>
+        <w:rPr>
           <w:rFonts w:ascii="inherit" w:eastAsia="inherit" w:hAnsi="inherit" w:cs="inherit"/>
           <w:b/>
         </w:rPr>
@@ -867,6 +911,7 @@
           <w:rFonts w:ascii="Arial" w:eastAsia="Arial" w:hAnsi="Arial" w:cs="Arial"/>
           <w:b/>
         </w:rPr>
+        <w:lastRenderedPageBreak/>
         <w:t>Use Case Diagram </w:t>
       </w:r>
     </w:p>
@@ -881,6 +926,63 @@
           <w:b/>
         </w:rPr>
       </w:pPr>
+      <w:r>
+        <w:rPr>
+          <w:rFonts w:ascii="inherit" w:eastAsia="inherit" w:hAnsi="inherit" w:cs="inherit"/>
+          <w:b/>
+          <w:noProof/>
+        </w:rPr>
+        <w:drawing>
+          <wp:inline distT="0" distB="0" distL="0" distR="0" wp14:anchorId="03B2C7DB" wp14:editId="29FEC97E">
+            <wp:extent cx="5135880" cy="4876800"/>
+            <wp:effectExtent l="0" t="0" r="7620" b="0"/>
+            <wp:docPr id="1" name="Picture 1"/>
+            <wp:cNvGraphicFramePr>
+              <a:graphicFrameLocks xmlns:a="http://schemas.openxmlformats.org/drawingml/2006/main" noChangeAspect="1"/>
+            </wp:cNvGraphicFramePr>
+            <a:graphic xmlns:a="http://schemas.openxmlformats.org/drawingml/2006/main">
+              <a:graphicData uri="http://schemas.openxmlformats.org/drawingml/2006/picture">
+                <pic:pic xmlns:pic="http://schemas.openxmlformats.org/drawingml/2006/picture">
+                  <pic:nvPicPr>
+                    <pic:cNvPr id="0" name="Picture 1"/>
+                    <pic:cNvPicPr>
+                      <a:picLocks noChangeAspect="1" noChangeArrowheads="1"/>
+                    </pic:cNvPicPr>
+                  </pic:nvPicPr>
+                  <pic:blipFill>
+                    <a:blip r:embed="rId5">
+                      <a:extLst>
+                        <a:ext uri="{28A0092B-C50C-407E-A947-70E740481C1C}">
+                          <a14:useLocalDpi xmlns:a14="http://schemas.microsoft.com/office/drawing/2010/main" val="0"/>
+                        </a:ext>
+                      </a:extLst>
+                    </a:blip>
+                    <a:srcRect/>
+                    <a:stretch>
+                      <a:fillRect/>
+                    </a:stretch>
+                  </pic:blipFill>
+                  <pic:spPr bwMode="auto">
+                    <a:xfrm>
+                      <a:off x="0" y="0"/>
+                      <a:ext cx="5135880" cy="4876800"/>
+                    </a:xfrm>
+                    <a:prstGeom prst="rect">
+                      <a:avLst/>
+                    </a:prstGeom>
+                    <a:noFill/>
+                    <a:ln>
+                      <a:noFill/>
+                    </a:ln>
+                  </pic:spPr>
+                </pic:pic>
+              </a:graphicData>
+            </a:graphic>
+          </wp:inline>
+        </w:drawing>
+      </w:r>
+      <w:bookmarkStart w:id="0" w:name="_GoBack"/>
+      <w:bookmarkEnd w:id="0"/>
     </w:p>
     <w:p>
       <w:pPr>
@@ -978,16 +1080,7 @@
           <w:color w:val="000000"/>
           <w:shd w:val="clear" w:color="auto" w:fill="FFFFFF"/>
         </w:rPr>
-        <w:lastRenderedPageBreak/>
-        <w:t>Th</w:t>
-      </w:r>
-      <w:r>
-        <w:rPr>
-          <w:rFonts w:ascii="Arial" w:eastAsia="Arial" w:hAnsi="Arial" w:cs="Arial"/>
-          <w:color w:val="000000"/>
-          <w:shd w:val="clear" w:color="auto" w:fill="FFFFFF"/>
-        </w:rPr>
-        <w:t>e system will operate on Android phones, from Android API1</w:t>
+        <w:t>The system will operate on Android phones, from Android API1</w:t>
       </w:r>
       <w:r>
         <w:rPr>
@@ -1040,14 +1133,7 @@
           <w:rFonts w:ascii="Arial" w:eastAsia="Arial" w:hAnsi="Arial" w:cs="Arial"/>
           <w:b/>
         </w:rPr>
-        <w:t>As</w:t>
-      </w:r>
-      <w:r>
-        <w:rPr>
-          <w:rFonts w:ascii="Arial" w:eastAsia="Arial" w:hAnsi="Arial" w:cs="Arial"/>
-          <w:b/>
-        </w:rPr>
-        <w:t xml:space="preserve">sumptions and Dependencies </w:t>
+        <w:t xml:space="preserve">Assumptions and Dependencies </w:t>
       </w:r>
     </w:p>
     <w:p>
@@ -1099,15 +1185,7 @@
           <w:color w:val="000000"/>
           <w:shd w:val="clear" w:color="auto" w:fill="FFFFFF"/>
         </w:rPr>
-        <w:t xml:space="preserve">. </w:t>
-      </w:r>
-      <w:r>
-        <w:rPr>
-          <w:rFonts w:ascii="Arial" w:eastAsia="Arial" w:hAnsi="Arial" w:cs="Arial"/>
-          <w:color w:val="000000"/>
-          <w:shd w:val="clear" w:color="auto" w:fill="FFFFFF"/>
-        </w:rPr>
-        <w:t>We are also assuming that the phone number will be a U.S number and that it will stay logged in until the app is deleted.</w:t>
+        <w:t>. We are also assuming that the phone number will be a U.S number and that it will stay logged in until the app is deleted.</w:t>
       </w:r>
     </w:p>
     <w:sectPr>

</xml_diff>

<commit_message>
Added textual descriptions for implemented use cases
Additional textual descriptions have been added to keep track of plans for future implementation
</commit_message>
<xml_diff>
--- a/Requirements_and_Design.docx
+++ b/Requirements_and_Design.docx
@@ -195,21 +195,12 @@
           <w:sz w:val="28"/>
         </w:rPr>
       </w:pPr>
-      <w:proofErr w:type="spellStart"/>
       <w:r>
         <w:rPr>
           <w:rFonts w:ascii="Arial" w:eastAsia="Arial" w:hAnsi="Arial" w:cs="Arial"/>
           <w:sz w:val="28"/>
         </w:rPr>
-        <w:t>Leylanni</w:t>
-      </w:r>
-      <w:proofErr w:type="spellEnd"/>
-      <w:r>
-        <w:rPr>
-          <w:rFonts w:ascii="Arial" w:eastAsia="Arial" w:hAnsi="Arial" w:cs="Arial"/>
-          <w:sz w:val="28"/>
-        </w:rPr>
-        <w:t xml:space="preserve"> Quijano-Shafer</w:t>
+        <w:t>Leylanni Quijano-Shafer</w:t>
       </w:r>
     </w:p>
     <w:p>
@@ -393,13 +384,13 @@
         <w:spacing w:before="240"/>
         <w:ind w:left="288" w:hanging="288"/>
         <w:rPr>
-          <w:rFonts w:ascii="inherit" w:eastAsia="inherit" w:hAnsi="inherit" w:cs="inherit"/>
+          <w:rFonts w:ascii="Times New Roman" w:eastAsia="inherit" w:hAnsi="Times New Roman" w:cs="Times New Roman"/>
           <w:b/>
         </w:rPr>
       </w:pPr>
       <w:r>
         <w:rPr>
-          <w:rFonts w:ascii="Arial" w:eastAsia="Arial" w:hAnsi="Arial" w:cs="Arial"/>
+          <w:rFonts w:ascii="Times New Roman" w:eastAsia="Arial" w:hAnsi="Times New Roman" w:cs="Times New Roman"/>
           <w:b/>
         </w:rPr>
         <w:lastRenderedPageBreak/>
@@ -409,25 +400,22 @@
     <w:p>
       <w:pPr>
         <w:rPr>
-          <w:rFonts w:ascii="Arial" w:eastAsia="Arial" w:hAnsi="Arial" w:cs="Arial"/>
+          <w:rFonts w:ascii="Times New Roman" w:eastAsia="Arial" w:hAnsi="Times New Roman" w:cs="Times New Roman"/>
           <w:i/>
           <w:color w:val="000000"/>
-          <w:sz w:val="20"/>
-          <w:shd w:val="clear" w:color="auto" w:fill="FFFFFF"/>
-        </w:rPr>
-      </w:pPr>
-    </w:p>
-    <w:p>
-      <w:pPr>
-        <w:rPr>
-          <w:rFonts w:ascii="Arial" w:eastAsia="Arial" w:hAnsi="Arial" w:cs="Arial"/>
-          <w:sz w:val="25"/>
-        </w:rPr>
-      </w:pPr>
-      <w:r>
-        <w:rPr>
-          <w:rFonts w:ascii="Arial" w:eastAsia="Arial" w:hAnsi="Arial" w:cs="Arial"/>
-          <w:sz w:val="25"/>
+          <w:shd w:val="clear" w:color="auto" w:fill="FFFFFF"/>
+        </w:rPr>
+      </w:pPr>
+    </w:p>
+    <w:p>
+      <w:pPr>
+        <w:rPr>
+          <w:rFonts w:ascii="Times New Roman" w:eastAsia="Arial" w:hAnsi="Times New Roman" w:cs="Times New Roman"/>
+        </w:rPr>
+      </w:pPr>
+      <w:r>
+        <w:rPr>
+          <w:rFonts w:ascii="Times New Roman" w:eastAsia="Arial" w:hAnsi="Times New Roman" w:cs="Times New Roman"/>
         </w:rPr>
         <w:t>We aim to create a mobile app that allows a group of people that are headed for a night out to remain connected all in one place. The app would allow users to make groups through which they can share their location and chat with the other members.</w:t>
       </w:r>
@@ -435,10 +423,9 @@
     <w:p>
       <w:pPr>
         <w:rPr>
-          <w:rFonts w:ascii="Arial" w:eastAsia="Arial" w:hAnsi="Arial" w:cs="Arial"/>
+          <w:rFonts w:ascii="Times New Roman" w:eastAsia="Arial" w:hAnsi="Times New Roman" w:cs="Times New Roman"/>
           <w:i/>
           <w:color w:val="000000"/>
-          <w:sz w:val="20"/>
           <w:shd w:val="clear" w:color="auto" w:fill="FFFFFF"/>
         </w:rPr>
       </w:pPr>
@@ -454,6 +441,506 @@
         <w:spacing w:before="240"/>
         <w:ind w:left="288" w:hanging="288"/>
         <w:rPr>
+          <w:rFonts w:ascii="Times New Roman" w:eastAsia="inherit" w:hAnsi="Times New Roman" w:cs="Times New Roman"/>
+          <w:b/>
+        </w:rPr>
+      </w:pPr>
+      <w:r>
+        <w:rPr>
+          <w:rFonts w:ascii="Times New Roman" w:eastAsia="Arial" w:hAnsi="Times New Roman" w:cs="Times New Roman"/>
+          <w:b/>
+        </w:rPr>
+        <w:t xml:space="preserve">Functional Requirements </w:t>
+      </w:r>
+    </w:p>
+    <w:p>
+      <w:pPr>
+        <w:rPr>
+          <w:rFonts w:ascii="Times New Roman" w:eastAsia="Arial" w:hAnsi="Times New Roman" w:cs="Times New Roman"/>
+          <w:color w:val="000000"/>
+          <w:shd w:val="clear" w:color="auto" w:fill="FFFFFF"/>
+        </w:rPr>
+      </w:pPr>
+    </w:p>
+    <w:p>
+      <w:pPr>
+        <w:rPr>
+          <w:rFonts w:ascii="Times New Roman" w:eastAsia="Arial" w:hAnsi="Times New Roman" w:cs="Times New Roman"/>
+          <w:color w:val="000000"/>
+          <w:shd w:val="clear" w:color="auto" w:fill="FFFFFF"/>
+        </w:rPr>
+      </w:pPr>
+      <w:r>
+        <w:rPr>
+          <w:rFonts w:ascii="Times New Roman" w:eastAsia="Arial" w:hAnsi="Times New Roman" w:cs="Times New Roman"/>
+          <w:color w:val="000000"/>
+          <w:shd w:val="clear" w:color="auto" w:fill="FFFFFF"/>
+        </w:rPr>
+        <w:t xml:space="preserve">1) User </w:t>
+      </w:r>
+      <w:proofErr w:type="gramStart"/>
+      <w:r>
+        <w:rPr>
+          <w:rFonts w:ascii="Times New Roman" w:eastAsia="Arial" w:hAnsi="Times New Roman" w:cs="Times New Roman"/>
+          <w:color w:val="000000"/>
+          <w:shd w:val="clear" w:color="auto" w:fill="FFFFFF"/>
+        </w:rPr>
+        <w:t>is able to</w:t>
+      </w:r>
+      <w:proofErr w:type="gramEnd"/>
+      <w:r>
+        <w:rPr>
+          <w:rFonts w:ascii="Times New Roman" w:eastAsia="Arial" w:hAnsi="Times New Roman" w:cs="Times New Roman"/>
+          <w:color w:val="000000"/>
+          <w:shd w:val="clear" w:color="auto" w:fill="FFFFFF"/>
+        </w:rPr>
+        <w:t xml:space="preserve"> create an account that will allow them access to groups that they are in. High Priority</w:t>
+      </w:r>
+    </w:p>
+    <w:p>
+      <w:pPr>
+        <w:rPr>
+          <w:rFonts w:ascii="Times New Roman" w:eastAsia="Arial" w:hAnsi="Times New Roman" w:cs="Times New Roman"/>
+          <w:color w:val="000000"/>
+          <w:shd w:val="clear" w:color="auto" w:fill="FFFFFF"/>
+        </w:rPr>
+      </w:pPr>
+    </w:p>
+    <w:p>
+      <w:pPr>
+        <w:rPr>
+          <w:rFonts w:ascii="Times New Roman" w:eastAsia="Arial" w:hAnsi="Times New Roman" w:cs="Times New Roman"/>
+          <w:color w:val="000000"/>
+          <w:shd w:val="clear" w:color="auto" w:fill="FFFFFF"/>
+        </w:rPr>
+      </w:pPr>
+      <w:r>
+        <w:rPr>
+          <w:rFonts w:ascii="Times New Roman" w:eastAsia="Arial" w:hAnsi="Times New Roman" w:cs="Times New Roman"/>
+          <w:color w:val="000000"/>
+          <w:shd w:val="clear" w:color="auto" w:fill="FFFFFF"/>
+        </w:rPr>
+        <w:t>2) System allows for the creation of groups of users. High Priority</w:t>
+      </w:r>
+    </w:p>
+    <w:p>
+      <w:pPr>
+        <w:rPr>
+          <w:rFonts w:ascii="Times New Roman" w:eastAsia="Arial" w:hAnsi="Times New Roman" w:cs="Times New Roman"/>
+          <w:color w:val="000000"/>
+          <w:shd w:val="clear" w:color="auto" w:fill="FFFFFF"/>
+        </w:rPr>
+      </w:pPr>
+    </w:p>
+    <w:p>
+      <w:pPr>
+        <w:rPr>
+          <w:rFonts w:ascii="Times New Roman" w:eastAsia="Arial" w:hAnsi="Times New Roman" w:cs="Times New Roman"/>
+          <w:color w:val="000000"/>
+          <w:shd w:val="clear" w:color="auto" w:fill="FFFFFF"/>
+        </w:rPr>
+      </w:pPr>
+      <w:r>
+        <w:rPr>
+          <w:rFonts w:ascii="Times New Roman" w:eastAsia="Arial" w:hAnsi="Times New Roman" w:cs="Times New Roman"/>
+          <w:color w:val="000000"/>
+          <w:shd w:val="clear" w:color="auto" w:fill="FFFFFF"/>
+        </w:rPr>
+        <w:t>3) System tracks user in real time and uploads their location to the database</w:t>
+      </w:r>
+    </w:p>
+    <w:p>
+      <w:pPr>
+        <w:rPr>
+          <w:rFonts w:ascii="Times New Roman" w:eastAsia="Arial" w:hAnsi="Times New Roman" w:cs="Times New Roman"/>
+          <w:color w:val="000000"/>
+          <w:shd w:val="clear" w:color="auto" w:fill="FFFFFF"/>
+        </w:rPr>
+      </w:pPr>
+    </w:p>
+    <w:p>
+      <w:pPr>
+        <w:rPr>
+          <w:rFonts w:ascii="Times New Roman" w:eastAsia="Arial" w:hAnsi="Times New Roman" w:cs="Times New Roman"/>
+          <w:color w:val="000000"/>
+          <w:shd w:val="clear" w:color="auto" w:fill="FFFFFF"/>
+        </w:rPr>
+      </w:pPr>
+      <w:r>
+        <w:rPr>
+          <w:rFonts w:ascii="Times New Roman" w:eastAsia="Arial" w:hAnsi="Times New Roman" w:cs="Times New Roman"/>
+          <w:color w:val="000000"/>
+          <w:shd w:val="clear" w:color="auto" w:fill="FFFFFF"/>
+        </w:rPr>
+        <w:t xml:space="preserve">4) Groups of users can chat with others in the group </w:t>
+      </w:r>
+      <w:proofErr w:type="gramStart"/>
+      <w:r>
+        <w:rPr>
+          <w:rFonts w:ascii="Times New Roman" w:eastAsia="Arial" w:hAnsi="Times New Roman" w:cs="Times New Roman"/>
+          <w:color w:val="000000"/>
+          <w:shd w:val="clear" w:color="auto" w:fill="FFFFFF"/>
+        </w:rPr>
+        <w:t>and also</w:t>
+      </w:r>
+      <w:proofErr w:type="gramEnd"/>
+      <w:r>
+        <w:rPr>
+          <w:rFonts w:ascii="Times New Roman" w:eastAsia="Arial" w:hAnsi="Times New Roman" w:cs="Times New Roman"/>
+          <w:color w:val="000000"/>
+          <w:shd w:val="clear" w:color="auto" w:fill="FFFFFF"/>
+        </w:rPr>
+        <w:t xml:space="preserve"> see the locations of group members. High Priority</w:t>
+      </w:r>
+    </w:p>
+    <w:p>
+      <w:pPr>
+        <w:rPr>
+          <w:rFonts w:ascii="Times New Roman" w:eastAsia="Arial" w:hAnsi="Times New Roman" w:cs="Times New Roman"/>
+          <w:color w:val="000000"/>
+          <w:shd w:val="clear" w:color="auto" w:fill="FFFFFF"/>
+        </w:rPr>
+      </w:pPr>
+    </w:p>
+    <w:p>
+      <w:pPr>
+        <w:rPr>
+          <w:rFonts w:ascii="Times New Roman" w:eastAsia="Arial" w:hAnsi="Times New Roman" w:cs="Times New Roman"/>
+          <w:color w:val="000000"/>
+          <w:shd w:val="clear" w:color="auto" w:fill="FFFFFF"/>
+        </w:rPr>
+      </w:pPr>
+      <w:r>
+        <w:rPr>
+          <w:rFonts w:ascii="Times New Roman" w:eastAsia="Arial" w:hAnsi="Times New Roman" w:cs="Times New Roman"/>
+          <w:color w:val="000000"/>
+          <w:shd w:val="clear" w:color="auto" w:fill="FFFFFF"/>
+        </w:rPr>
+        <w:t>5) System has a button that sends an SOS message to others in the group. High Priority</w:t>
+      </w:r>
+    </w:p>
+    <w:p>
+      <w:pPr>
+        <w:rPr>
+          <w:rFonts w:ascii="Times New Roman" w:eastAsia="Arial" w:hAnsi="Times New Roman" w:cs="Times New Roman"/>
+          <w:color w:val="000000"/>
+          <w:shd w:val="clear" w:color="auto" w:fill="FFFFFF"/>
+        </w:rPr>
+      </w:pPr>
+    </w:p>
+    <w:p>
+      <w:pPr>
+        <w:rPr>
+          <w:rFonts w:ascii="Times New Roman" w:eastAsia="Arial" w:hAnsi="Times New Roman" w:cs="Times New Roman"/>
+          <w:color w:val="000000"/>
+          <w:shd w:val="clear" w:color="auto" w:fill="FFFFFF"/>
+        </w:rPr>
+      </w:pPr>
+      <w:r>
+        <w:rPr>
+          <w:rFonts w:ascii="Times New Roman" w:eastAsia="Arial" w:hAnsi="Times New Roman" w:cs="Times New Roman"/>
+          <w:color w:val="000000"/>
+          <w:shd w:val="clear" w:color="auto" w:fill="FFFFFF"/>
+        </w:rPr>
+        <w:t xml:space="preserve">6) User </w:t>
+      </w:r>
+      <w:proofErr w:type="gramStart"/>
+      <w:r>
+        <w:rPr>
+          <w:rFonts w:ascii="Times New Roman" w:eastAsia="Arial" w:hAnsi="Times New Roman" w:cs="Times New Roman"/>
+          <w:color w:val="000000"/>
+          <w:shd w:val="clear" w:color="auto" w:fill="FFFFFF"/>
+        </w:rPr>
+        <w:t>is able to</w:t>
+      </w:r>
+      <w:proofErr w:type="gramEnd"/>
+      <w:r>
+        <w:rPr>
+          <w:rFonts w:ascii="Times New Roman" w:eastAsia="Arial" w:hAnsi="Times New Roman" w:cs="Times New Roman"/>
+          <w:color w:val="000000"/>
+          <w:shd w:val="clear" w:color="auto" w:fill="FFFFFF"/>
+        </w:rPr>
+        <w:t xml:space="preserve"> upload a profile picture. Low Priority</w:t>
+      </w:r>
+    </w:p>
+    <w:p>
+      <w:pPr>
+        <w:rPr>
+          <w:rFonts w:ascii="Times New Roman" w:eastAsia="Arial" w:hAnsi="Times New Roman" w:cs="Times New Roman"/>
+          <w:color w:val="000000"/>
+          <w:shd w:val="clear" w:color="auto" w:fill="FFFFFF"/>
+        </w:rPr>
+      </w:pPr>
+    </w:p>
+    <w:p>
+      <w:pPr>
+        <w:rPr>
+          <w:rFonts w:ascii="Times New Roman" w:eastAsia="Arial" w:hAnsi="Times New Roman" w:cs="Times New Roman"/>
+          <w:color w:val="000000"/>
+          <w:shd w:val="clear" w:color="auto" w:fill="FFFFFF"/>
+        </w:rPr>
+      </w:pPr>
+    </w:p>
+    <w:p>
+      <w:pPr>
+        <w:rPr>
+          <w:rFonts w:ascii="Times New Roman" w:eastAsia="Arial" w:hAnsi="Times New Roman" w:cs="Times New Roman"/>
+          <w:i/>
+          <w:color w:val="000000"/>
+          <w:shd w:val="clear" w:color="auto" w:fill="FFFFFF"/>
+        </w:rPr>
+      </w:pPr>
+      <w:r>
+        <w:rPr>
+          <w:rFonts w:ascii="Times New Roman" w:eastAsia="Arial" w:hAnsi="Times New Roman" w:cs="Times New Roman"/>
+          <w:b/>
+        </w:rPr>
+        <w:t>Non-functional Requirements </w:t>
+      </w:r>
+    </w:p>
+    <w:p>
+      <w:pPr>
+        <w:rPr>
+          <w:rFonts w:ascii="Times New Roman" w:eastAsia="Arial" w:hAnsi="Times New Roman" w:cs="Times New Roman"/>
+          <w:i/>
+          <w:color w:val="000000"/>
+          <w:shd w:val="clear" w:color="auto" w:fill="FFFFFF"/>
+        </w:rPr>
+      </w:pPr>
+    </w:p>
+    <w:p>
+      <w:pPr>
+        <w:rPr>
+          <w:rFonts w:ascii="Times New Roman" w:eastAsia="Arial" w:hAnsi="Times New Roman" w:cs="Times New Roman"/>
+          <w:iCs/>
+          <w:color w:val="000000"/>
+          <w:shd w:val="clear" w:color="auto" w:fill="FFFFFF"/>
+        </w:rPr>
+      </w:pPr>
+      <w:r>
+        <w:rPr>
+          <w:rFonts w:ascii="Times New Roman" w:eastAsia="Arial" w:hAnsi="Times New Roman" w:cs="Times New Roman"/>
+          <w:color w:val="000000"/>
+          <w:shd w:val="clear" w:color="auto" w:fill="FFFFFF"/>
+        </w:rPr>
+        <w:t xml:space="preserve">1) </w:t>
+      </w:r>
+      <w:r>
+        <w:rPr>
+          <w:rFonts w:ascii="Times New Roman" w:eastAsia="Arial" w:hAnsi="Times New Roman" w:cs="Times New Roman"/>
+          <w:iCs/>
+          <w:color w:val="000000"/>
+          <w:shd w:val="clear" w:color="auto" w:fill="FFFFFF"/>
+        </w:rPr>
+        <w:t>Ensuring that the user’s location is only visible to other users in the same group</w:t>
+      </w:r>
+    </w:p>
+    <w:p>
+      <w:pPr>
+        <w:rPr>
+          <w:rFonts w:ascii="Times New Roman" w:eastAsia="Arial" w:hAnsi="Times New Roman" w:cs="Times New Roman"/>
+          <w:color w:val="000000"/>
+          <w:shd w:val="clear" w:color="auto" w:fill="FFFFFF"/>
+        </w:rPr>
+      </w:pPr>
+    </w:p>
+    <w:p>
+      <w:pPr>
+        <w:rPr>
+          <w:rFonts w:ascii="Times New Roman" w:eastAsia="Arial" w:hAnsi="Times New Roman" w:cs="Times New Roman"/>
+          <w:iCs/>
+          <w:color w:val="000000"/>
+          <w:shd w:val="clear" w:color="auto" w:fill="FFFFFF"/>
+        </w:rPr>
+      </w:pPr>
+      <w:r>
+        <w:rPr>
+          <w:rFonts w:ascii="Times New Roman" w:eastAsia="Arial" w:hAnsi="Times New Roman" w:cs="Times New Roman"/>
+          <w:color w:val="000000"/>
+          <w:shd w:val="clear" w:color="auto" w:fill="FFFFFF"/>
+        </w:rPr>
+        <w:t xml:space="preserve">2) </w:t>
+      </w:r>
+      <w:r>
+        <w:rPr>
+          <w:rFonts w:ascii="Times New Roman" w:eastAsia="Arial" w:hAnsi="Times New Roman" w:cs="Times New Roman"/>
+          <w:iCs/>
+          <w:color w:val="000000"/>
+          <w:shd w:val="clear" w:color="auto" w:fill="FFFFFF"/>
+        </w:rPr>
+        <w:t>Making sure that the user exists in the database when trying to log in</w:t>
+      </w:r>
+    </w:p>
+    <w:p>
+      <w:pPr>
+        <w:rPr>
+          <w:rFonts w:ascii="Times New Roman" w:eastAsia="Arial" w:hAnsi="Times New Roman" w:cs="Times New Roman"/>
+          <w:iCs/>
+          <w:color w:val="000000"/>
+          <w:shd w:val="clear" w:color="auto" w:fill="FFFFFF"/>
+        </w:rPr>
+      </w:pPr>
+    </w:p>
+    <w:p>
+      <w:pPr>
+        <w:rPr>
+          <w:rFonts w:ascii="Times New Roman" w:eastAsia="Arial" w:hAnsi="Times New Roman" w:cs="Times New Roman"/>
+          <w:iCs/>
+          <w:color w:val="000000"/>
+          <w:shd w:val="clear" w:color="auto" w:fill="FFFFFF"/>
+        </w:rPr>
+      </w:pPr>
+      <w:r>
+        <w:rPr>
+          <w:rFonts w:ascii="Times New Roman" w:eastAsia="Arial" w:hAnsi="Times New Roman" w:cs="Times New Roman"/>
+          <w:iCs/>
+          <w:color w:val="000000"/>
+          <w:shd w:val="clear" w:color="auto" w:fill="FFFFFF"/>
+        </w:rPr>
+        <w:t>3) Verify e-mail is unique and belongs to the user</w:t>
+      </w:r>
+    </w:p>
+    <w:p>
+      <w:pPr>
+        <w:rPr>
+          <w:rFonts w:ascii="Times New Roman" w:eastAsia="Arial" w:hAnsi="Times New Roman" w:cs="Times New Roman"/>
+          <w:iCs/>
+          <w:color w:val="000000"/>
+          <w:shd w:val="clear" w:color="auto" w:fill="FFFFFF"/>
+        </w:rPr>
+      </w:pPr>
+    </w:p>
+    <w:p>
+      <w:pPr>
+        <w:rPr>
+          <w:rFonts w:ascii="Times New Roman" w:eastAsia="Arial" w:hAnsi="Times New Roman" w:cs="Times New Roman"/>
+          <w:iCs/>
+          <w:color w:val="000000"/>
+          <w:shd w:val="clear" w:color="auto" w:fill="FFFFFF"/>
+        </w:rPr>
+      </w:pPr>
+      <w:r>
+        <w:rPr>
+          <w:rFonts w:ascii="Times New Roman" w:eastAsia="Arial" w:hAnsi="Times New Roman" w:cs="Times New Roman"/>
+          <w:iCs/>
+          <w:color w:val="000000"/>
+          <w:shd w:val="clear" w:color="auto" w:fill="FFFFFF"/>
+        </w:rPr>
+        <w:t>4) Messages shared between users will be private</w:t>
+      </w:r>
+    </w:p>
+    <w:p>
+      <w:pPr>
+        <w:rPr>
+          <w:rFonts w:ascii="Times New Roman" w:eastAsia="Arial" w:hAnsi="Times New Roman" w:cs="Times New Roman"/>
+          <w:iCs/>
+          <w:color w:val="000000"/>
+          <w:shd w:val="clear" w:color="auto" w:fill="FFFFFF"/>
+        </w:rPr>
+      </w:pPr>
+    </w:p>
+    <w:p>
+      <w:pPr>
+        <w:rPr>
+          <w:rFonts w:ascii="Times New Roman" w:eastAsia="Arial" w:hAnsi="Times New Roman" w:cs="Times New Roman"/>
+          <w:iCs/>
+          <w:color w:val="000000"/>
+          <w:shd w:val="clear" w:color="auto" w:fill="FFFFFF"/>
+        </w:rPr>
+      </w:pPr>
+      <w:r>
+        <w:rPr>
+          <w:rFonts w:ascii="Times New Roman" w:eastAsia="Arial" w:hAnsi="Times New Roman" w:cs="Times New Roman"/>
+          <w:iCs/>
+          <w:color w:val="000000"/>
+          <w:shd w:val="clear" w:color="auto" w:fill="FFFFFF"/>
+        </w:rPr>
+        <w:t>5) Verify phone number when creating a chat and registering</w:t>
+      </w:r>
+    </w:p>
+    <w:p>
+      <w:pPr>
+        <w:rPr>
+          <w:rFonts w:ascii="Arial" w:eastAsia="Arial" w:hAnsi="Arial" w:cs="Arial"/>
+          <w:b/>
+        </w:rPr>
+      </w:pPr>
+    </w:p>
+    <w:p>
+      <w:pPr>
+        <w:rPr>
+          <w:rFonts w:ascii="Arial" w:eastAsia="Arial" w:hAnsi="Arial" w:cs="Arial"/>
+          <w:b/>
+        </w:rPr>
+      </w:pPr>
+    </w:p>
+    <w:p>
+      <w:pPr>
+        <w:rPr>
+          <w:rFonts w:ascii="Arial" w:eastAsia="Arial" w:hAnsi="Arial" w:cs="Arial"/>
+          <w:b/>
+        </w:rPr>
+      </w:pPr>
+    </w:p>
+    <w:p>
+      <w:pPr>
+        <w:rPr>
+          <w:rFonts w:ascii="Arial" w:eastAsia="Arial" w:hAnsi="Arial" w:cs="Arial"/>
+          <w:b/>
+        </w:rPr>
+      </w:pPr>
+    </w:p>
+    <w:p>
+      <w:pPr>
+        <w:rPr>
+          <w:rFonts w:ascii="Arial" w:eastAsia="Arial" w:hAnsi="Arial" w:cs="Arial"/>
+          <w:b/>
+        </w:rPr>
+      </w:pPr>
+    </w:p>
+    <w:p>
+      <w:pPr>
+        <w:rPr>
+          <w:rFonts w:ascii="Arial" w:eastAsia="Arial" w:hAnsi="Arial" w:cs="Arial"/>
+          <w:b/>
+        </w:rPr>
+      </w:pPr>
+    </w:p>
+    <w:p>
+      <w:pPr>
+        <w:rPr>
+          <w:rFonts w:ascii="Arial" w:eastAsia="Arial" w:hAnsi="Arial" w:cs="Arial"/>
+          <w:b/>
+        </w:rPr>
+      </w:pPr>
+    </w:p>
+    <w:p>
+      <w:pPr>
+        <w:rPr>
+          <w:rFonts w:ascii="Arial" w:eastAsia="Arial" w:hAnsi="Arial" w:cs="Arial"/>
+          <w:b/>
+        </w:rPr>
+      </w:pPr>
+    </w:p>
+    <w:p>
+      <w:pPr>
+        <w:rPr>
+          <w:rFonts w:ascii="Arial" w:eastAsia="Arial" w:hAnsi="Arial" w:cs="Arial"/>
+          <w:b/>
+        </w:rPr>
+      </w:pPr>
+    </w:p>
+    <w:p>
+      <w:pPr>
+        <w:rPr>
+          <w:rFonts w:ascii="Arial" w:eastAsia="Arial" w:hAnsi="Arial" w:cs="Arial"/>
+          <w:b/>
+        </w:rPr>
+      </w:pPr>
+    </w:p>
+    <w:p>
+      <w:pPr>
+        <w:rPr>
           <w:rFonts w:ascii="inherit" w:eastAsia="inherit" w:hAnsi="inherit" w:cs="inherit"/>
           <w:b/>
         </w:rPr>
@@ -463,455 +950,6 @@
           <w:rFonts w:ascii="Arial" w:eastAsia="Arial" w:hAnsi="Arial" w:cs="Arial"/>
           <w:b/>
         </w:rPr>
-        <w:t xml:space="preserve">Functional Requirements </w:t>
-      </w:r>
-    </w:p>
-    <w:p>
-      <w:pPr>
-        <w:rPr>
-          <w:rFonts w:ascii="Arial" w:eastAsia="Arial" w:hAnsi="Arial" w:cs="Arial"/>
-          <w:color w:val="000000"/>
-          <w:shd w:val="clear" w:color="auto" w:fill="FFFFFF"/>
-        </w:rPr>
-      </w:pPr>
-    </w:p>
-    <w:p>
-      <w:pPr>
-        <w:rPr>
-          <w:rFonts w:ascii="Arial" w:eastAsia="Arial" w:hAnsi="Arial" w:cs="Arial"/>
-          <w:color w:val="000000"/>
-          <w:shd w:val="clear" w:color="auto" w:fill="FFFFFF"/>
-        </w:rPr>
-      </w:pPr>
-      <w:r>
-        <w:rPr>
-          <w:rFonts w:ascii="Arial" w:eastAsia="Arial" w:hAnsi="Arial" w:cs="Arial"/>
-          <w:color w:val="000000"/>
-          <w:shd w:val="clear" w:color="auto" w:fill="FFFFFF"/>
-        </w:rPr>
-        <w:t>1) User is able to create an account that will allow them access to groups that they are in. High Priority</w:t>
-      </w:r>
-    </w:p>
-    <w:p>
-      <w:pPr>
-        <w:rPr>
-          <w:rFonts w:ascii="Arial" w:eastAsia="Arial" w:hAnsi="Arial" w:cs="Arial"/>
-          <w:color w:val="000000"/>
-          <w:shd w:val="clear" w:color="auto" w:fill="FFFFFF"/>
-        </w:rPr>
-      </w:pPr>
-    </w:p>
-    <w:p>
-      <w:pPr>
-        <w:rPr>
-          <w:rFonts w:ascii="Arial" w:eastAsia="Arial" w:hAnsi="Arial" w:cs="Arial"/>
-          <w:color w:val="000000"/>
-          <w:shd w:val="clear" w:color="auto" w:fill="FFFFFF"/>
-        </w:rPr>
-      </w:pPr>
-      <w:r>
-        <w:rPr>
-          <w:rFonts w:ascii="Arial" w:eastAsia="Arial" w:hAnsi="Arial" w:cs="Arial"/>
-          <w:color w:val="000000"/>
-          <w:shd w:val="clear" w:color="auto" w:fill="FFFFFF"/>
-        </w:rPr>
-        <w:t>2) System allows for the creation of groups of users. High Priority</w:t>
-      </w:r>
-    </w:p>
-    <w:p>
-      <w:pPr>
-        <w:rPr>
-          <w:rFonts w:ascii="Arial" w:eastAsia="Arial" w:hAnsi="Arial" w:cs="Arial"/>
-          <w:color w:val="000000"/>
-          <w:shd w:val="clear" w:color="auto" w:fill="FFFFFF"/>
-        </w:rPr>
-      </w:pPr>
-    </w:p>
-    <w:p>
-      <w:pPr>
-        <w:rPr>
-          <w:rFonts w:ascii="Arial" w:eastAsia="Arial" w:hAnsi="Arial" w:cs="Arial"/>
-          <w:color w:val="000000"/>
-          <w:shd w:val="clear" w:color="auto" w:fill="FFFFFF"/>
-        </w:rPr>
-      </w:pPr>
-      <w:r>
-        <w:rPr>
-          <w:rFonts w:ascii="Arial" w:eastAsia="Arial" w:hAnsi="Arial" w:cs="Arial"/>
-          <w:color w:val="000000"/>
-          <w:shd w:val="clear" w:color="auto" w:fill="FFFFFF"/>
-        </w:rPr>
-        <w:t>3) System tracks user in real time and uploads their location to the database</w:t>
-      </w:r>
-    </w:p>
-    <w:p>
-      <w:pPr>
-        <w:rPr>
-          <w:rFonts w:ascii="Arial" w:eastAsia="Arial" w:hAnsi="Arial" w:cs="Arial"/>
-          <w:color w:val="000000"/>
-          <w:shd w:val="clear" w:color="auto" w:fill="FFFFFF"/>
-        </w:rPr>
-      </w:pPr>
-    </w:p>
-    <w:p>
-      <w:pPr>
-        <w:rPr>
-          <w:rFonts w:ascii="Arial" w:eastAsia="Arial" w:hAnsi="Arial" w:cs="Arial"/>
-          <w:color w:val="000000"/>
-          <w:shd w:val="clear" w:color="auto" w:fill="FFFFFF"/>
-        </w:rPr>
-      </w:pPr>
-      <w:r>
-        <w:rPr>
-          <w:rFonts w:ascii="Arial" w:eastAsia="Arial" w:hAnsi="Arial" w:cs="Arial"/>
-          <w:color w:val="000000"/>
-          <w:shd w:val="clear" w:color="auto" w:fill="FFFFFF"/>
-        </w:rPr>
-        <w:t>4) Groups of users can chat with others in the group and also see the locations of group members. High Priority</w:t>
-      </w:r>
-    </w:p>
-    <w:p>
-      <w:pPr>
-        <w:rPr>
-          <w:rFonts w:ascii="Arial" w:eastAsia="Arial" w:hAnsi="Arial" w:cs="Arial"/>
-          <w:color w:val="000000"/>
-          <w:shd w:val="clear" w:color="auto" w:fill="FFFFFF"/>
-        </w:rPr>
-      </w:pPr>
-    </w:p>
-    <w:p>
-      <w:pPr>
-        <w:rPr>
-          <w:rFonts w:ascii="Arial" w:eastAsia="Arial" w:hAnsi="Arial" w:cs="Arial"/>
-          <w:color w:val="000000"/>
-          <w:shd w:val="clear" w:color="auto" w:fill="FFFFFF"/>
-        </w:rPr>
-      </w:pPr>
-      <w:r>
-        <w:rPr>
-          <w:rFonts w:ascii="Arial" w:eastAsia="Arial" w:hAnsi="Arial" w:cs="Arial"/>
-          <w:color w:val="000000"/>
-          <w:shd w:val="clear" w:color="auto" w:fill="FFFFFF"/>
-        </w:rPr>
-        <w:t>5) System has a button that sends an SOS message to others in the group. High Priority</w:t>
-      </w:r>
-    </w:p>
-    <w:p>
-      <w:pPr>
-        <w:rPr>
-          <w:rFonts w:ascii="Arial" w:eastAsia="Arial" w:hAnsi="Arial" w:cs="Arial"/>
-          <w:color w:val="000000"/>
-          <w:shd w:val="clear" w:color="auto" w:fill="FFFFFF"/>
-        </w:rPr>
-      </w:pPr>
-    </w:p>
-    <w:p>
-      <w:pPr>
-        <w:rPr>
-          <w:rFonts w:ascii="Arial" w:eastAsia="Arial" w:hAnsi="Arial" w:cs="Arial"/>
-          <w:color w:val="000000"/>
-          <w:shd w:val="clear" w:color="auto" w:fill="FFFFFF"/>
-        </w:rPr>
-      </w:pPr>
-      <w:r>
-        <w:rPr>
-          <w:rFonts w:ascii="Arial" w:eastAsia="Arial" w:hAnsi="Arial" w:cs="Arial"/>
-          <w:color w:val="000000"/>
-          <w:shd w:val="clear" w:color="auto" w:fill="FFFFFF"/>
-        </w:rPr>
-        <w:t>6) User is able to upload a profile picture. Low Priority</w:t>
-      </w:r>
-    </w:p>
-    <w:p>
-      <w:pPr>
-        <w:rPr>
-          <w:rFonts w:ascii="Arial" w:eastAsia="Arial" w:hAnsi="Arial" w:cs="Arial"/>
-          <w:color w:val="000000"/>
-          <w:shd w:val="clear" w:color="auto" w:fill="FFFFFF"/>
-        </w:rPr>
-      </w:pPr>
-    </w:p>
-    <w:p>
-      <w:pPr>
-        <w:rPr>
-          <w:rFonts w:ascii="Arial" w:eastAsia="Arial" w:hAnsi="Arial" w:cs="Arial"/>
-          <w:color w:val="000000"/>
-          <w:shd w:val="clear" w:color="auto" w:fill="FFFFFF"/>
-        </w:rPr>
-      </w:pPr>
-    </w:p>
-    <w:p>
-      <w:pPr>
-        <w:rPr>
-          <w:rFonts w:ascii="Arial" w:eastAsia="Arial" w:hAnsi="Arial" w:cs="Arial"/>
-          <w:i/>
-          <w:color w:val="000000"/>
-          <w:sz w:val="20"/>
-          <w:shd w:val="clear" w:color="auto" w:fill="FFFFFF"/>
-        </w:rPr>
-      </w:pPr>
-      <w:r>
-        <w:rPr>
-          <w:rFonts w:ascii="Arial" w:eastAsia="Arial" w:hAnsi="Arial" w:cs="Arial"/>
-          <w:b/>
-        </w:rPr>
-        <w:t>Non-functional Requirements </w:t>
-      </w:r>
-    </w:p>
-    <w:p>
-      <w:pPr>
-        <w:rPr>
-          <w:rFonts w:ascii="Arial" w:eastAsia="Arial" w:hAnsi="Arial" w:cs="Arial"/>
-          <w:i/>
-          <w:color w:val="000000"/>
-          <w:sz w:val="20"/>
-          <w:shd w:val="clear" w:color="auto" w:fill="FFFFFF"/>
-        </w:rPr>
-      </w:pPr>
-    </w:p>
-    <w:p>
-      <w:pPr>
-        <w:rPr>
-          <w:rFonts w:ascii="Arial" w:eastAsia="Arial" w:hAnsi="Arial" w:cs="Arial"/>
-          <w:iCs/>
-          <w:color w:val="000000"/>
-          <w:shd w:val="clear" w:color="auto" w:fill="FFFFFF"/>
-        </w:rPr>
-      </w:pPr>
-      <w:r>
-        <w:rPr>
-          <w:rFonts w:ascii="Arial" w:eastAsia="Arial" w:hAnsi="Arial" w:cs="Arial"/>
-          <w:color w:val="000000"/>
-          <w:shd w:val="clear" w:color="auto" w:fill="FFFFFF"/>
-        </w:rPr>
-        <w:t xml:space="preserve">1) </w:t>
-      </w:r>
-      <w:r>
-        <w:rPr>
-          <w:rFonts w:ascii="Arial" w:eastAsia="Arial" w:hAnsi="Arial" w:cs="Arial"/>
-          <w:iCs/>
-          <w:color w:val="000000"/>
-          <w:shd w:val="clear" w:color="auto" w:fill="FFFFFF"/>
-        </w:rPr>
-        <w:t>Ensuring that the user’s location is only visible to other users in the same group</w:t>
-      </w:r>
-    </w:p>
-    <w:p>
-      <w:pPr>
-        <w:rPr>
-          <w:rFonts w:ascii="Arial" w:eastAsia="Arial" w:hAnsi="Arial" w:cs="Arial"/>
-          <w:color w:val="000000"/>
-          <w:shd w:val="clear" w:color="auto" w:fill="FFFFFF"/>
-        </w:rPr>
-      </w:pPr>
-    </w:p>
-    <w:p>
-      <w:pPr>
-        <w:rPr>
-          <w:rFonts w:ascii="Arial" w:eastAsia="Arial" w:hAnsi="Arial" w:cs="Arial"/>
-          <w:iCs/>
-          <w:color w:val="000000"/>
-          <w:shd w:val="clear" w:color="auto" w:fill="FFFFFF"/>
-        </w:rPr>
-      </w:pPr>
-      <w:r>
-        <w:rPr>
-          <w:rFonts w:ascii="Arial" w:eastAsia="Arial" w:hAnsi="Arial" w:cs="Arial"/>
-          <w:color w:val="000000"/>
-          <w:shd w:val="clear" w:color="auto" w:fill="FFFFFF"/>
-        </w:rPr>
-        <w:t xml:space="preserve">2) </w:t>
-      </w:r>
-      <w:r>
-        <w:rPr>
-          <w:rFonts w:ascii="Arial" w:eastAsia="Arial" w:hAnsi="Arial" w:cs="Arial"/>
-          <w:iCs/>
-          <w:color w:val="000000"/>
-          <w:shd w:val="clear" w:color="auto" w:fill="FFFFFF"/>
-        </w:rPr>
-        <w:t>Making sure that the user exists in the database when trying to log in</w:t>
-      </w:r>
-    </w:p>
-    <w:p>
-      <w:pPr>
-        <w:rPr>
-          <w:rFonts w:ascii="Arial" w:eastAsia="Arial" w:hAnsi="Arial" w:cs="Arial"/>
-          <w:iCs/>
-          <w:color w:val="000000"/>
-          <w:shd w:val="clear" w:color="auto" w:fill="FFFFFF"/>
-        </w:rPr>
-      </w:pPr>
-    </w:p>
-    <w:p>
-      <w:pPr>
-        <w:rPr>
-          <w:rFonts w:ascii="Arial" w:eastAsia="Arial" w:hAnsi="Arial" w:cs="Arial"/>
-          <w:iCs/>
-          <w:color w:val="000000"/>
-          <w:shd w:val="clear" w:color="auto" w:fill="FFFFFF"/>
-        </w:rPr>
-      </w:pPr>
-      <w:r>
-        <w:rPr>
-          <w:rFonts w:ascii="Arial" w:eastAsia="Arial" w:hAnsi="Arial" w:cs="Arial"/>
-          <w:iCs/>
-          <w:color w:val="000000"/>
-          <w:shd w:val="clear" w:color="auto" w:fill="FFFFFF"/>
-        </w:rPr>
-        <w:t>3) Verify e-mail is unique and belongs to the user</w:t>
-      </w:r>
-    </w:p>
-    <w:p>
-      <w:pPr>
-        <w:rPr>
-          <w:rFonts w:ascii="Arial" w:eastAsia="Arial" w:hAnsi="Arial" w:cs="Arial"/>
-          <w:iCs/>
-          <w:color w:val="000000"/>
-          <w:shd w:val="clear" w:color="auto" w:fill="FFFFFF"/>
-        </w:rPr>
-      </w:pPr>
-    </w:p>
-    <w:p>
-      <w:pPr>
-        <w:rPr>
-          <w:rFonts w:ascii="Arial" w:eastAsia="Arial" w:hAnsi="Arial" w:cs="Arial"/>
-          <w:iCs/>
-          <w:color w:val="000000"/>
-          <w:shd w:val="clear" w:color="auto" w:fill="FFFFFF"/>
-        </w:rPr>
-      </w:pPr>
-      <w:r>
-        <w:rPr>
-          <w:rFonts w:ascii="Arial" w:eastAsia="Arial" w:hAnsi="Arial" w:cs="Arial"/>
-          <w:iCs/>
-          <w:color w:val="000000"/>
-          <w:shd w:val="clear" w:color="auto" w:fill="FFFFFF"/>
-        </w:rPr>
-        <w:t>4) Messages shared between users will be private</w:t>
-      </w:r>
-    </w:p>
-    <w:p>
-      <w:pPr>
-        <w:rPr>
-          <w:rFonts w:ascii="Arial" w:eastAsia="Arial" w:hAnsi="Arial" w:cs="Arial"/>
-          <w:iCs/>
-          <w:color w:val="000000"/>
-          <w:shd w:val="clear" w:color="auto" w:fill="FFFFFF"/>
-        </w:rPr>
-      </w:pPr>
-    </w:p>
-    <w:p>
-      <w:pPr>
-        <w:rPr>
-          <w:rFonts w:ascii="Arial" w:eastAsia="Arial" w:hAnsi="Arial" w:cs="Arial"/>
-          <w:iCs/>
-          <w:color w:val="000000"/>
-          <w:shd w:val="clear" w:color="auto" w:fill="FFFFFF"/>
-        </w:rPr>
-      </w:pPr>
-      <w:r>
-        <w:rPr>
-          <w:rFonts w:ascii="Arial" w:eastAsia="Arial" w:hAnsi="Arial" w:cs="Arial"/>
-          <w:iCs/>
-          <w:color w:val="000000"/>
-          <w:shd w:val="clear" w:color="auto" w:fill="FFFFFF"/>
-        </w:rPr>
-        <w:t>5) Verify phone number when creating a chat and registering</w:t>
-      </w:r>
-    </w:p>
-    <w:p>
-      <w:pPr>
-        <w:rPr>
-          <w:rFonts w:ascii="Arial" w:eastAsia="Arial" w:hAnsi="Arial" w:cs="Arial"/>
-          <w:b/>
-        </w:rPr>
-      </w:pPr>
-    </w:p>
-    <w:p>
-      <w:pPr>
-        <w:rPr>
-          <w:rFonts w:ascii="Arial" w:eastAsia="Arial" w:hAnsi="Arial" w:cs="Arial"/>
-          <w:b/>
-        </w:rPr>
-      </w:pPr>
-    </w:p>
-    <w:p>
-      <w:pPr>
-        <w:rPr>
-          <w:rFonts w:ascii="Arial" w:eastAsia="Arial" w:hAnsi="Arial" w:cs="Arial"/>
-          <w:b/>
-        </w:rPr>
-      </w:pPr>
-    </w:p>
-    <w:p>
-      <w:pPr>
-        <w:rPr>
-          <w:rFonts w:ascii="Arial" w:eastAsia="Arial" w:hAnsi="Arial" w:cs="Arial"/>
-          <w:b/>
-        </w:rPr>
-      </w:pPr>
-    </w:p>
-    <w:p>
-      <w:pPr>
-        <w:rPr>
-          <w:rFonts w:ascii="Arial" w:eastAsia="Arial" w:hAnsi="Arial" w:cs="Arial"/>
-          <w:b/>
-        </w:rPr>
-      </w:pPr>
-    </w:p>
-    <w:p>
-      <w:pPr>
-        <w:rPr>
-          <w:rFonts w:ascii="Arial" w:eastAsia="Arial" w:hAnsi="Arial" w:cs="Arial"/>
-          <w:b/>
-        </w:rPr>
-      </w:pPr>
-    </w:p>
-    <w:p>
-      <w:pPr>
-        <w:rPr>
-          <w:rFonts w:ascii="Arial" w:eastAsia="Arial" w:hAnsi="Arial" w:cs="Arial"/>
-          <w:b/>
-        </w:rPr>
-      </w:pPr>
-    </w:p>
-    <w:p>
-      <w:pPr>
-        <w:rPr>
-          <w:rFonts w:ascii="Arial" w:eastAsia="Arial" w:hAnsi="Arial" w:cs="Arial"/>
-          <w:b/>
-        </w:rPr>
-      </w:pPr>
-    </w:p>
-    <w:p>
-      <w:pPr>
-        <w:rPr>
-          <w:rFonts w:ascii="Arial" w:eastAsia="Arial" w:hAnsi="Arial" w:cs="Arial"/>
-          <w:b/>
-        </w:rPr>
-      </w:pPr>
-    </w:p>
-    <w:p>
-      <w:pPr>
-        <w:rPr>
-          <w:rFonts w:ascii="Arial" w:eastAsia="Arial" w:hAnsi="Arial" w:cs="Arial"/>
-          <w:b/>
-        </w:rPr>
-      </w:pPr>
-    </w:p>
-    <w:p>
-      <w:pPr>
-        <w:rPr>
-          <w:rFonts w:ascii="inherit" w:eastAsia="inherit" w:hAnsi="inherit" w:cs="inherit"/>
-          <w:b/>
-        </w:rPr>
-      </w:pPr>
-      <w:r>
-        <w:rPr>
-          <w:rFonts w:ascii="Arial" w:eastAsia="Arial" w:hAnsi="Arial" w:cs="Arial"/>
-          <w:b/>
-        </w:rPr>
-        <w:lastRenderedPageBreak/>
         <w:t>Use Case Diagram </w:t>
       </w:r>
     </w:p>
@@ -932,8 +970,9 @@
           <w:b/>
           <w:noProof/>
         </w:rPr>
+        <w:lastRenderedPageBreak/>
         <w:drawing>
-          <wp:inline distT="0" distB="0" distL="0" distR="0" wp14:anchorId="03B2C7DB" wp14:editId="29FEC97E">
+          <wp:inline distT="0" distB="0" distL="0" distR="0" wp14:anchorId="03B2C7DB" wp14:editId="28568387">
             <wp:extent cx="5135880" cy="4876800"/>
             <wp:effectExtent l="0" t="0" r="7620" b="0"/>
             <wp:docPr id="1" name="Picture 1"/>
@@ -981,8 +1020,3250 @@
           </wp:inline>
         </w:drawing>
       </w:r>
-      <w:bookmarkStart w:id="0" w:name="_GoBack"/>
-      <w:bookmarkEnd w:id="0"/>
+    </w:p>
+    <w:p>
+      <w:pPr>
+        <w:keepNext/>
+        <w:keepLines/>
+        <w:spacing w:before="240"/>
+        <w:ind w:left="288"/>
+        <w:rPr>
+          <w:rFonts w:ascii="inherit" w:eastAsia="inherit" w:hAnsi="inherit" w:cs="inherit"/>
+          <w:b/>
+        </w:rPr>
+      </w:pPr>
+      <w:r>
+        <w:rPr>
+          <w:rFonts w:ascii="inherit" w:eastAsia="inherit" w:hAnsi="inherit" w:cs="inherit"/>
+          <w:b/>
+        </w:rPr>
+        <w:t>Use Case Diagram Textual Descriptions</w:t>
+      </w:r>
+      <w:r>
+        <w:rPr>
+          <w:rFonts w:ascii="inherit" w:eastAsia="inherit" w:hAnsi="inherit" w:cs="inherit"/>
+          <w:b/>
+        </w:rPr>
+        <mc:AlternateContent>
+          <mc:Choice Requires="wps">
+            <w:drawing>
+              <wp:inline distT="0" distB="0" distL="0" distR="0" wp14:anchorId="75061060" wp14:editId="23AAF60A">
+                <wp:extent cx="4867275" cy="2057400"/>
+                <wp:effectExtent l="0" t="0" r="28575" b="19050"/>
+                <wp:docPr id="217" name="Text Box 2"/>
+                <wp:cNvGraphicFramePr>
+                  <a:graphicFrameLocks xmlns:a="http://schemas.openxmlformats.org/drawingml/2006/main"/>
+                </wp:cNvGraphicFramePr>
+                <a:graphic xmlns:a="http://schemas.openxmlformats.org/drawingml/2006/main">
+                  <a:graphicData uri="http://schemas.microsoft.com/office/word/2010/wordprocessingShape">
+                    <wps:wsp>
+                      <wps:cNvSpPr txBox="1">
+                        <a:spLocks noChangeArrowheads="1"/>
+                      </wps:cNvSpPr>
+                      <wps:spPr bwMode="auto">
+                        <a:xfrm>
+                          <a:off x="0" y="0"/>
+                          <a:ext cx="4867275" cy="2057400"/>
+                        </a:xfrm>
+                        <a:prstGeom prst="rect">
+                          <a:avLst/>
+                        </a:prstGeom>
+                        <a:solidFill>
+                          <a:srgbClr val="FFFFFF"/>
+                        </a:solidFill>
+                        <a:ln w="9525">
+                          <a:solidFill>
+                            <a:srgbClr val="000000"/>
+                          </a:solidFill>
+                          <a:miter lim="800000"/>
+                          <a:headEnd/>
+                          <a:tailEnd/>
+                        </a:ln>
+                      </wps:spPr>
+                      <wps:txbx>
+                        <w:txbxContent>
+                          <w:p>
+                            <w:pPr>
+                              <w:rPr>
+                                <w:rFonts w:ascii="Times New Roman" w:hAnsi="Times New Roman" w:cs="Times New Roman"/>
+                              </w:rPr>
+                            </w:pPr>
+                            <w:r>
+                              <w:rPr>
+                                <w:rFonts w:ascii="Times New Roman" w:hAnsi="Times New Roman" w:cs="Times New Roman"/>
+                              </w:rPr>
+                              <w:t>Name: Login</w:t>
+                            </w:r>
+                          </w:p>
+                          <w:p>
+                            <w:pPr>
+                              <w:rPr>
+                                <w:rFonts w:ascii="Times New Roman" w:hAnsi="Times New Roman" w:cs="Times New Roman"/>
+                              </w:rPr>
+                            </w:pPr>
+                            <w:r>
+                              <w:rPr>
+                                <w:rFonts w:ascii="Times New Roman" w:hAnsi="Times New Roman" w:cs="Times New Roman"/>
+                              </w:rPr>
+                              <w:t>Participants: User</w:t>
+                            </w:r>
+                          </w:p>
+                          <w:p>
+                            <w:pPr>
+                              <w:rPr>
+                                <w:rFonts w:ascii="Times New Roman" w:hAnsi="Times New Roman" w:cs="Times New Roman"/>
+                              </w:rPr>
+                            </w:pPr>
+                            <w:r>
+                              <w:rPr>
+                                <w:rFonts w:ascii="Times New Roman" w:hAnsi="Times New Roman" w:cs="Times New Roman"/>
+                              </w:rPr>
+                              <w:t xml:space="preserve">Entry Conditions: </w:t>
+                            </w:r>
+                            <w:r>
+                              <w:rPr>
+                                <w:rFonts w:ascii="Times New Roman" w:hAnsi="Times New Roman" w:cs="Times New Roman"/>
+                              </w:rPr>
+                              <w:t>N</w:t>
+                            </w:r>
+                            <w:r>
+                              <w:rPr>
+                                <w:rFonts w:ascii="Times New Roman" w:hAnsi="Times New Roman" w:cs="Times New Roman"/>
+                              </w:rPr>
+                              <w:t>one</w:t>
+                            </w:r>
+                          </w:p>
+                          <w:p>
+                            <w:pPr>
+                              <w:rPr>
+                                <w:rFonts w:ascii="Times New Roman" w:hAnsi="Times New Roman" w:cs="Times New Roman"/>
+                              </w:rPr>
+                            </w:pPr>
+                            <w:r>
+                              <w:rPr>
+                                <w:rFonts w:ascii="Times New Roman" w:hAnsi="Times New Roman" w:cs="Times New Roman"/>
+                              </w:rPr>
+                              <w:t>Exit Conditions: User is successfully logged in</w:t>
+                            </w:r>
+                          </w:p>
+                          <w:p>
+                            <w:pPr>
+                              <w:rPr>
+                                <w:rFonts w:ascii="Times New Roman" w:hAnsi="Times New Roman" w:cs="Times New Roman"/>
+                              </w:rPr>
+                            </w:pPr>
+                            <w:r>
+                              <w:rPr>
+                                <w:rFonts w:ascii="Times New Roman" w:hAnsi="Times New Roman" w:cs="Times New Roman"/>
+                              </w:rPr>
+                              <w:t>Flow of Events:</w:t>
+                            </w:r>
+                            <w:r>
+                              <w:rPr>
+                                <w:rFonts w:ascii="Times New Roman" w:hAnsi="Times New Roman" w:cs="Times New Roman"/>
+                              </w:rPr>
+                              <w:t xml:space="preserve"> 1. </w:t>
+                            </w:r>
+                            <w:r>
+                              <w:rPr>
+                                <w:rFonts w:ascii="Times New Roman" w:hAnsi="Times New Roman" w:cs="Times New Roman"/>
+                              </w:rPr>
+                              <w:t>User opens app</w:t>
+                            </w:r>
+                          </w:p>
+                          <w:p>
+                            <w:pPr>
+                              <w:rPr>
+                                <w:rFonts w:ascii="Times New Roman" w:hAnsi="Times New Roman" w:cs="Times New Roman"/>
+                              </w:rPr>
+                            </w:pPr>
+                            <w:r>
+                              <w:rPr>
+                                <w:rFonts w:ascii="Times New Roman" w:hAnsi="Times New Roman" w:cs="Times New Roman"/>
+                              </w:rPr>
+                              <w:tab/>
+                            </w:r>
+                            <w:r>
+                              <w:rPr>
+                                <w:rFonts w:ascii="Times New Roman" w:hAnsi="Times New Roman" w:cs="Times New Roman"/>
+                              </w:rPr>
+                              <w:tab/>
+                            </w:r>
+                            <w:r>
+                              <w:rPr>
+                                <w:rFonts w:ascii="Times New Roman" w:hAnsi="Times New Roman" w:cs="Times New Roman"/>
+                              </w:rPr>
+                              <w:t xml:space="preserve">   </w:t>
+                            </w:r>
+                            <w:r>
+                              <w:rPr>
+                                <w:rFonts w:ascii="Times New Roman" w:hAnsi="Times New Roman" w:cs="Times New Roman"/>
+                              </w:rPr>
+                              <w:t xml:space="preserve">2. </w:t>
+                            </w:r>
+                            <w:r>
+                              <w:rPr>
+                                <w:rFonts w:ascii="Times New Roman" w:hAnsi="Times New Roman" w:cs="Times New Roman"/>
+                              </w:rPr>
+                              <w:t>User clicks Sign in</w:t>
+                            </w:r>
+                            <w:r>
+                              <w:rPr>
+                                <w:rFonts w:ascii="Times New Roman" w:hAnsi="Times New Roman" w:cs="Times New Roman"/>
+                              </w:rPr>
+                              <w:t xml:space="preserve"> button</w:t>
+                            </w:r>
+                            <w:r>
+                              <w:rPr>
+                                <w:rFonts w:ascii="Times New Roman" w:hAnsi="Times New Roman" w:cs="Times New Roman"/>
+                              </w:rPr>
+                              <w:t xml:space="preserve"> to show login screen</w:t>
+                            </w:r>
+                          </w:p>
+                          <w:p>
+                            <w:pPr>
+                              <w:rPr>
+                                <w:rFonts w:ascii="Times New Roman" w:hAnsi="Times New Roman" w:cs="Times New Roman"/>
+                              </w:rPr>
+                            </w:pPr>
+                            <w:r>
+                              <w:rPr>
+                                <w:rFonts w:ascii="Times New Roman" w:hAnsi="Times New Roman" w:cs="Times New Roman"/>
+                              </w:rPr>
+                              <w:tab/>
+                            </w:r>
+                            <w:r>
+                              <w:rPr>
+                                <w:rFonts w:ascii="Times New Roman" w:hAnsi="Times New Roman" w:cs="Times New Roman"/>
+                              </w:rPr>
+                              <w:tab/>
+                            </w:r>
+                            <w:r>
+                              <w:rPr>
+                                <w:rFonts w:ascii="Times New Roman" w:hAnsi="Times New Roman" w:cs="Times New Roman"/>
+                              </w:rPr>
+                              <w:t xml:space="preserve">   </w:t>
+                            </w:r>
+                            <w:r>
+                              <w:rPr>
+                                <w:rFonts w:ascii="Times New Roman" w:hAnsi="Times New Roman" w:cs="Times New Roman"/>
+                              </w:rPr>
+                              <w:t xml:space="preserve">3. </w:t>
+                            </w:r>
+                            <w:r>
+                              <w:rPr>
+                                <w:rFonts w:ascii="Times New Roman" w:hAnsi="Times New Roman" w:cs="Times New Roman"/>
+                              </w:rPr>
+                              <w:t>User inputs their email and password</w:t>
+                            </w:r>
+                          </w:p>
+                          <w:p>
+                            <w:pPr>
+                              <w:rPr>
+                                <w:rFonts w:ascii="Times New Roman" w:hAnsi="Times New Roman" w:cs="Times New Roman"/>
+                              </w:rPr>
+                            </w:pPr>
+                            <w:r>
+                              <w:rPr>
+                                <w:rFonts w:ascii="Times New Roman" w:hAnsi="Times New Roman" w:cs="Times New Roman"/>
+                              </w:rPr>
+                              <w:tab/>
+                            </w:r>
+                            <w:r>
+                              <w:rPr>
+                                <w:rFonts w:ascii="Times New Roman" w:hAnsi="Times New Roman" w:cs="Times New Roman"/>
+                              </w:rPr>
+                              <w:tab/>
+                            </w:r>
+                            <w:r>
+                              <w:rPr>
+                                <w:rFonts w:ascii="Times New Roman" w:hAnsi="Times New Roman" w:cs="Times New Roman"/>
+                              </w:rPr>
+                              <w:t xml:space="preserve">   </w:t>
+                            </w:r>
+                            <w:r>
+                              <w:rPr>
+                                <w:rFonts w:ascii="Times New Roman" w:hAnsi="Times New Roman" w:cs="Times New Roman"/>
+                              </w:rPr>
+                              <w:t xml:space="preserve">4. </w:t>
+                            </w:r>
+                            <w:r>
+                              <w:rPr>
+                                <w:rFonts w:ascii="Times New Roman" w:hAnsi="Times New Roman" w:cs="Times New Roman"/>
+                              </w:rPr>
+                              <w:t xml:space="preserve">User input is compared against database to </w:t>
+                            </w:r>
+                          </w:p>
+                          <w:p>
+                            <w:pPr>
+                              <w:rPr>
+                                <w:rFonts w:ascii="Times New Roman" w:hAnsi="Times New Roman" w:cs="Times New Roman"/>
+                              </w:rPr>
+                            </w:pPr>
+                            <w:r>
+                              <w:rPr>
+                                <w:rFonts w:ascii="Times New Roman" w:hAnsi="Times New Roman" w:cs="Times New Roman"/>
+                              </w:rPr>
+                              <w:tab/>
+                            </w:r>
+                            <w:r>
+                              <w:rPr>
+                                <w:rFonts w:ascii="Times New Roman" w:hAnsi="Times New Roman" w:cs="Times New Roman"/>
+                              </w:rPr>
+                              <w:tab/>
+                            </w:r>
+                            <w:r>
+                              <w:rPr>
+                                <w:rFonts w:ascii="Times New Roman" w:hAnsi="Times New Roman" w:cs="Times New Roman"/>
+                              </w:rPr>
+                              <w:t xml:space="preserve">   </w:t>
+                            </w:r>
+                            <w:r>
+                              <w:rPr>
+                                <w:rFonts w:ascii="Times New Roman" w:hAnsi="Times New Roman" w:cs="Times New Roman"/>
+                              </w:rPr>
+                              <w:t>verify user exists and provided credentials are correct</w:t>
+                            </w:r>
+                          </w:p>
+                          <w:p>
+                            <w:pPr>
+                              <w:rPr>
+                                <w:rFonts w:ascii="Times New Roman" w:hAnsi="Times New Roman" w:cs="Times New Roman"/>
+                              </w:rPr>
+                            </w:pPr>
+                            <w:r>
+                              <w:rPr>
+                                <w:rFonts w:ascii="Times New Roman" w:hAnsi="Times New Roman" w:cs="Times New Roman"/>
+                              </w:rPr>
+                              <w:tab/>
+                            </w:r>
+                            <w:r>
+                              <w:rPr>
+                                <w:rFonts w:ascii="Times New Roman" w:hAnsi="Times New Roman" w:cs="Times New Roman"/>
+                              </w:rPr>
+                              <w:tab/>
+                            </w:r>
+                            <w:r>
+                              <w:rPr>
+                                <w:rFonts w:ascii="Times New Roman" w:hAnsi="Times New Roman" w:cs="Times New Roman"/>
+                              </w:rPr>
+                              <w:t xml:space="preserve">   </w:t>
+                            </w:r>
+                            <w:r>
+                              <w:rPr>
+                                <w:rFonts w:ascii="Times New Roman" w:hAnsi="Times New Roman" w:cs="Times New Roman"/>
+                              </w:rPr>
+                              <w:t>5. User should now be successfully logged in</w:t>
+                            </w:r>
+                          </w:p>
+                          <w:p>
+                            <w:pPr>
+                              <w:rPr>
+                                <w:rFonts w:ascii="Times New Roman" w:hAnsi="Times New Roman" w:cs="Times New Roman"/>
+                              </w:rPr>
+                            </w:pPr>
+                            <w:r>
+                              <w:rPr>
+                                <w:rFonts w:ascii="Times New Roman" w:hAnsi="Times New Roman" w:cs="Times New Roman"/>
+                              </w:rPr>
+                              <w:t>Special Requirements:</w:t>
+                            </w:r>
+                            <w:r>
+                              <w:rPr>
+                                <w:rFonts w:ascii="Times New Roman" w:hAnsi="Times New Roman" w:cs="Times New Roman"/>
+                              </w:rPr>
+                              <w:t xml:space="preserve"> None</w:t>
+                            </w:r>
+                          </w:p>
+                        </w:txbxContent>
+                      </wps:txbx>
+                      <wps:bodyPr rot="0" vert="horz" wrap="square" lIns="91440" tIns="45720" rIns="91440" bIns="45720" anchor="t" anchorCtr="0">
+                        <a:noAutofit/>
+                      </wps:bodyPr>
+                    </wps:wsp>
+                  </a:graphicData>
+                </a:graphic>
+              </wp:inline>
+            </w:drawing>
+          </mc:Choice>
+          <mc:Fallback>
+            <w:pict>
+              <v:shapetype w14:anchorId="75061060" id="_x0000_t202" coordsize="21600,21600" o:spt="202" path="m,l,21600r21600,l21600,xe">
+                <v:stroke joinstyle="miter"/>
+                <v:path gradientshapeok="t" o:connecttype="rect"/>
+              </v:shapetype>
+              <v:shape id="Text Box 2" o:spid="_x0000_s1026" type="#_x0000_t202" style="width:383.25pt;height:162pt;visibility:visible;mso-wrap-style:square;mso-left-percent:-10001;mso-top-percent:-10001;mso-position-horizontal:absolute;mso-position-horizontal-relative:char;mso-position-vertical:absolute;mso-position-vertical-relative:line;mso-left-percent:-10001;mso-top-percent:-10001;v-text-anchor:top" o:gfxdata="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">
+                <v:textbox>
+                  <w:txbxContent>
+                    <w:p>
+                      <w:pPr>
+                        <w:rPr>
+                          <w:rFonts w:ascii="Times New Roman" w:hAnsi="Times New Roman" w:cs="Times New Roman"/>
+                        </w:rPr>
+                      </w:pPr>
+                      <w:r>
+                        <w:rPr>
+                          <w:rFonts w:ascii="Times New Roman" w:hAnsi="Times New Roman" w:cs="Times New Roman"/>
+                        </w:rPr>
+                        <w:t>Name: Login</w:t>
+                      </w:r>
+                    </w:p>
+                    <w:p>
+                      <w:pPr>
+                        <w:rPr>
+                          <w:rFonts w:ascii="Times New Roman" w:hAnsi="Times New Roman" w:cs="Times New Roman"/>
+                        </w:rPr>
+                      </w:pPr>
+                      <w:r>
+                        <w:rPr>
+                          <w:rFonts w:ascii="Times New Roman" w:hAnsi="Times New Roman" w:cs="Times New Roman"/>
+                        </w:rPr>
+                        <w:t>Participants: User</w:t>
+                      </w:r>
+                    </w:p>
+                    <w:p>
+                      <w:pPr>
+                        <w:rPr>
+                          <w:rFonts w:ascii="Times New Roman" w:hAnsi="Times New Roman" w:cs="Times New Roman"/>
+                        </w:rPr>
+                      </w:pPr>
+                      <w:r>
+                        <w:rPr>
+                          <w:rFonts w:ascii="Times New Roman" w:hAnsi="Times New Roman" w:cs="Times New Roman"/>
+                        </w:rPr>
+                        <w:t xml:space="preserve">Entry Conditions: </w:t>
+                      </w:r>
+                      <w:r>
+                        <w:rPr>
+                          <w:rFonts w:ascii="Times New Roman" w:hAnsi="Times New Roman" w:cs="Times New Roman"/>
+                        </w:rPr>
+                        <w:t>N</w:t>
+                      </w:r>
+                      <w:r>
+                        <w:rPr>
+                          <w:rFonts w:ascii="Times New Roman" w:hAnsi="Times New Roman" w:cs="Times New Roman"/>
+                        </w:rPr>
+                        <w:t>one</w:t>
+                      </w:r>
+                    </w:p>
+                    <w:p>
+                      <w:pPr>
+                        <w:rPr>
+                          <w:rFonts w:ascii="Times New Roman" w:hAnsi="Times New Roman" w:cs="Times New Roman"/>
+                        </w:rPr>
+                      </w:pPr>
+                      <w:r>
+                        <w:rPr>
+                          <w:rFonts w:ascii="Times New Roman" w:hAnsi="Times New Roman" w:cs="Times New Roman"/>
+                        </w:rPr>
+                        <w:t>Exit Conditions: User is successfully logged in</w:t>
+                      </w:r>
+                    </w:p>
+                    <w:p>
+                      <w:pPr>
+                        <w:rPr>
+                          <w:rFonts w:ascii="Times New Roman" w:hAnsi="Times New Roman" w:cs="Times New Roman"/>
+                        </w:rPr>
+                      </w:pPr>
+                      <w:r>
+                        <w:rPr>
+                          <w:rFonts w:ascii="Times New Roman" w:hAnsi="Times New Roman" w:cs="Times New Roman"/>
+                        </w:rPr>
+                        <w:t>Flow of Events:</w:t>
+                      </w:r>
+                      <w:r>
+                        <w:rPr>
+                          <w:rFonts w:ascii="Times New Roman" w:hAnsi="Times New Roman" w:cs="Times New Roman"/>
+                        </w:rPr>
+                        <w:t xml:space="preserve"> 1. </w:t>
+                      </w:r>
+                      <w:r>
+                        <w:rPr>
+                          <w:rFonts w:ascii="Times New Roman" w:hAnsi="Times New Roman" w:cs="Times New Roman"/>
+                        </w:rPr>
+                        <w:t>User opens app</w:t>
+                      </w:r>
+                    </w:p>
+                    <w:p>
+                      <w:pPr>
+                        <w:rPr>
+                          <w:rFonts w:ascii="Times New Roman" w:hAnsi="Times New Roman" w:cs="Times New Roman"/>
+                        </w:rPr>
+                      </w:pPr>
+                      <w:r>
+                        <w:rPr>
+                          <w:rFonts w:ascii="Times New Roman" w:hAnsi="Times New Roman" w:cs="Times New Roman"/>
+                        </w:rPr>
+                        <w:tab/>
+                      </w:r>
+                      <w:r>
+                        <w:rPr>
+                          <w:rFonts w:ascii="Times New Roman" w:hAnsi="Times New Roman" w:cs="Times New Roman"/>
+                        </w:rPr>
+                        <w:tab/>
+                      </w:r>
+                      <w:r>
+                        <w:rPr>
+                          <w:rFonts w:ascii="Times New Roman" w:hAnsi="Times New Roman" w:cs="Times New Roman"/>
+                        </w:rPr>
+                        <w:t xml:space="preserve">   </w:t>
+                      </w:r>
+                      <w:r>
+                        <w:rPr>
+                          <w:rFonts w:ascii="Times New Roman" w:hAnsi="Times New Roman" w:cs="Times New Roman"/>
+                        </w:rPr>
+                        <w:t xml:space="preserve">2. </w:t>
+                      </w:r>
+                      <w:r>
+                        <w:rPr>
+                          <w:rFonts w:ascii="Times New Roman" w:hAnsi="Times New Roman" w:cs="Times New Roman"/>
+                        </w:rPr>
+                        <w:t>User clicks Sign in</w:t>
+                      </w:r>
+                      <w:r>
+                        <w:rPr>
+                          <w:rFonts w:ascii="Times New Roman" w:hAnsi="Times New Roman" w:cs="Times New Roman"/>
+                        </w:rPr>
+                        <w:t xml:space="preserve"> button</w:t>
+                      </w:r>
+                      <w:r>
+                        <w:rPr>
+                          <w:rFonts w:ascii="Times New Roman" w:hAnsi="Times New Roman" w:cs="Times New Roman"/>
+                        </w:rPr>
+                        <w:t xml:space="preserve"> to show login screen</w:t>
+                      </w:r>
+                    </w:p>
+                    <w:p>
+                      <w:pPr>
+                        <w:rPr>
+                          <w:rFonts w:ascii="Times New Roman" w:hAnsi="Times New Roman" w:cs="Times New Roman"/>
+                        </w:rPr>
+                      </w:pPr>
+                      <w:r>
+                        <w:rPr>
+                          <w:rFonts w:ascii="Times New Roman" w:hAnsi="Times New Roman" w:cs="Times New Roman"/>
+                        </w:rPr>
+                        <w:tab/>
+                      </w:r>
+                      <w:r>
+                        <w:rPr>
+                          <w:rFonts w:ascii="Times New Roman" w:hAnsi="Times New Roman" w:cs="Times New Roman"/>
+                        </w:rPr>
+                        <w:tab/>
+                      </w:r>
+                      <w:r>
+                        <w:rPr>
+                          <w:rFonts w:ascii="Times New Roman" w:hAnsi="Times New Roman" w:cs="Times New Roman"/>
+                        </w:rPr>
+                        <w:t xml:space="preserve">   </w:t>
+                      </w:r>
+                      <w:r>
+                        <w:rPr>
+                          <w:rFonts w:ascii="Times New Roman" w:hAnsi="Times New Roman" w:cs="Times New Roman"/>
+                        </w:rPr>
+                        <w:t xml:space="preserve">3. </w:t>
+                      </w:r>
+                      <w:r>
+                        <w:rPr>
+                          <w:rFonts w:ascii="Times New Roman" w:hAnsi="Times New Roman" w:cs="Times New Roman"/>
+                        </w:rPr>
+                        <w:t>User inputs their email and password</w:t>
+                      </w:r>
+                    </w:p>
+                    <w:p>
+                      <w:pPr>
+                        <w:rPr>
+                          <w:rFonts w:ascii="Times New Roman" w:hAnsi="Times New Roman" w:cs="Times New Roman"/>
+                        </w:rPr>
+                      </w:pPr>
+                      <w:r>
+                        <w:rPr>
+                          <w:rFonts w:ascii="Times New Roman" w:hAnsi="Times New Roman" w:cs="Times New Roman"/>
+                        </w:rPr>
+                        <w:tab/>
+                      </w:r>
+                      <w:r>
+                        <w:rPr>
+                          <w:rFonts w:ascii="Times New Roman" w:hAnsi="Times New Roman" w:cs="Times New Roman"/>
+                        </w:rPr>
+                        <w:tab/>
+                      </w:r>
+                      <w:r>
+                        <w:rPr>
+                          <w:rFonts w:ascii="Times New Roman" w:hAnsi="Times New Roman" w:cs="Times New Roman"/>
+                        </w:rPr>
+                        <w:t xml:space="preserve">   </w:t>
+                      </w:r>
+                      <w:r>
+                        <w:rPr>
+                          <w:rFonts w:ascii="Times New Roman" w:hAnsi="Times New Roman" w:cs="Times New Roman"/>
+                        </w:rPr>
+                        <w:t xml:space="preserve">4. </w:t>
+                      </w:r>
+                      <w:r>
+                        <w:rPr>
+                          <w:rFonts w:ascii="Times New Roman" w:hAnsi="Times New Roman" w:cs="Times New Roman"/>
+                        </w:rPr>
+                        <w:t xml:space="preserve">User input is compared against database to </w:t>
+                      </w:r>
+                    </w:p>
+                    <w:p>
+                      <w:pPr>
+                        <w:rPr>
+                          <w:rFonts w:ascii="Times New Roman" w:hAnsi="Times New Roman" w:cs="Times New Roman"/>
+                        </w:rPr>
+                      </w:pPr>
+                      <w:r>
+                        <w:rPr>
+                          <w:rFonts w:ascii="Times New Roman" w:hAnsi="Times New Roman" w:cs="Times New Roman"/>
+                        </w:rPr>
+                        <w:tab/>
+                      </w:r>
+                      <w:r>
+                        <w:rPr>
+                          <w:rFonts w:ascii="Times New Roman" w:hAnsi="Times New Roman" w:cs="Times New Roman"/>
+                        </w:rPr>
+                        <w:tab/>
+                      </w:r>
+                      <w:r>
+                        <w:rPr>
+                          <w:rFonts w:ascii="Times New Roman" w:hAnsi="Times New Roman" w:cs="Times New Roman"/>
+                        </w:rPr>
+                        <w:t xml:space="preserve">   </w:t>
+                      </w:r>
+                      <w:r>
+                        <w:rPr>
+                          <w:rFonts w:ascii="Times New Roman" w:hAnsi="Times New Roman" w:cs="Times New Roman"/>
+                        </w:rPr>
+                        <w:t>verify user exists and provided credentials are correct</w:t>
+                      </w:r>
+                    </w:p>
+                    <w:p>
+                      <w:pPr>
+                        <w:rPr>
+                          <w:rFonts w:ascii="Times New Roman" w:hAnsi="Times New Roman" w:cs="Times New Roman"/>
+                        </w:rPr>
+                      </w:pPr>
+                      <w:r>
+                        <w:rPr>
+                          <w:rFonts w:ascii="Times New Roman" w:hAnsi="Times New Roman" w:cs="Times New Roman"/>
+                        </w:rPr>
+                        <w:tab/>
+                      </w:r>
+                      <w:r>
+                        <w:rPr>
+                          <w:rFonts w:ascii="Times New Roman" w:hAnsi="Times New Roman" w:cs="Times New Roman"/>
+                        </w:rPr>
+                        <w:tab/>
+                      </w:r>
+                      <w:r>
+                        <w:rPr>
+                          <w:rFonts w:ascii="Times New Roman" w:hAnsi="Times New Roman" w:cs="Times New Roman"/>
+                        </w:rPr>
+                        <w:t xml:space="preserve">   </w:t>
+                      </w:r>
+                      <w:r>
+                        <w:rPr>
+                          <w:rFonts w:ascii="Times New Roman" w:hAnsi="Times New Roman" w:cs="Times New Roman"/>
+                        </w:rPr>
+                        <w:t>5. User should now be successfully logged in</w:t>
+                      </w:r>
+                    </w:p>
+                    <w:p>
+                      <w:pPr>
+                        <w:rPr>
+                          <w:rFonts w:ascii="Times New Roman" w:hAnsi="Times New Roman" w:cs="Times New Roman"/>
+                        </w:rPr>
+                      </w:pPr>
+                      <w:r>
+                        <w:rPr>
+                          <w:rFonts w:ascii="Times New Roman" w:hAnsi="Times New Roman" w:cs="Times New Roman"/>
+                        </w:rPr>
+                        <w:t>Special Requirements:</w:t>
+                      </w:r>
+                      <w:r>
+                        <w:rPr>
+                          <w:rFonts w:ascii="Times New Roman" w:hAnsi="Times New Roman" w:cs="Times New Roman"/>
+                        </w:rPr>
+                        <w:t xml:space="preserve"> None</w:t>
+                      </w:r>
+                    </w:p>
+                  </w:txbxContent>
+                </v:textbox>
+                <w10:anchorlock/>
+              </v:shape>
+            </w:pict>
+          </mc:Fallback>
+        </mc:AlternateContent>
+      </w:r>
+    </w:p>
+    <w:p>
+      <w:pPr>
+        <w:keepNext/>
+        <w:keepLines/>
+        <w:spacing w:before="240"/>
+        <w:ind w:left="288"/>
+        <w:rPr>
+          <w:rFonts w:ascii="inherit" w:eastAsia="inherit" w:hAnsi="inherit" w:cs="inherit"/>
+          <w:b/>
+        </w:rPr>
+      </w:pPr>
+      <w:r>
+        <w:rPr>
+          <w:rFonts w:ascii="Times New Roman" w:hAnsi="Times New Roman" w:cs="Times New Roman"/>
+          <w:noProof/>
+          <w:sz w:val="22"/>
+          <w:szCs w:val="22"/>
+          <w:lang w:eastAsia="ko-KR"/>
+        </w:rPr>
+        <w:lastRenderedPageBreak/>
+        <mc:AlternateContent>
+          <mc:Choice Requires="wps">
+            <w:drawing>
+              <wp:inline distT="0" distB="0" distL="0" distR="0" wp14:anchorId="3AD6E3DB" wp14:editId="1C3F873C">
+                <wp:extent cx="4905375" cy="1362075"/>
+                <wp:effectExtent l="0" t="0" r="28575" b="28575"/>
+                <wp:docPr id="2" name="Text Box 2"/>
+                <wp:cNvGraphicFramePr>
+                  <a:graphicFrameLocks xmlns:a="http://schemas.openxmlformats.org/drawingml/2006/main"/>
+                </wp:cNvGraphicFramePr>
+                <a:graphic xmlns:a="http://schemas.openxmlformats.org/drawingml/2006/main">
+                  <a:graphicData uri="http://schemas.microsoft.com/office/word/2010/wordprocessingShape">
+                    <wps:wsp>
+                      <wps:cNvSpPr txBox="1">
+                        <a:spLocks noChangeArrowheads="1"/>
+                      </wps:cNvSpPr>
+                      <wps:spPr bwMode="auto">
+                        <a:xfrm>
+                          <a:off x="0" y="0"/>
+                          <a:ext cx="4905375" cy="1362075"/>
+                        </a:xfrm>
+                        <a:prstGeom prst="rect">
+                          <a:avLst/>
+                        </a:prstGeom>
+                        <a:solidFill>
+                          <a:srgbClr val="FFFFFF"/>
+                        </a:solidFill>
+                        <a:ln w="9525">
+                          <a:solidFill>
+                            <a:srgbClr val="000000"/>
+                          </a:solidFill>
+                          <a:miter lim="800000"/>
+                          <a:headEnd/>
+                          <a:tailEnd/>
+                        </a:ln>
+                      </wps:spPr>
+                      <wps:txbx>
+                        <w:txbxContent>
+                          <w:p>
+                            <w:pPr>
+                              <w:rPr>
+                                <w:rFonts w:ascii="Times New Roman" w:hAnsi="Times New Roman" w:cs="Times New Roman"/>
+                              </w:rPr>
+                            </w:pPr>
+                            <w:r>
+                              <w:rPr>
+                                <w:rFonts w:ascii="Times New Roman" w:hAnsi="Times New Roman" w:cs="Times New Roman"/>
+                              </w:rPr>
+                              <w:t>Name: Verify Login</w:t>
+                            </w:r>
+                          </w:p>
+                          <w:p>
+                            <w:pPr>
+                              <w:rPr>
+                                <w:rFonts w:ascii="Times New Roman" w:hAnsi="Times New Roman" w:cs="Times New Roman"/>
+                              </w:rPr>
+                            </w:pPr>
+                            <w:r>
+                              <w:rPr>
+                                <w:rFonts w:ascii="Times New Roman" w:hAnsi="Times New Roman" w:cs="Times New Roman"/>
+                              </w:rPr>
+                              <w:t>Participants: User</w:t>
+                            </w:r>
+                          </w:p>
+                          <w:p>
+                            <w:pPr>
+                              <w:rPr>
+                                <w:rFonts w:ascii="Times New Roman" w:hAnsi="Times New Roman" w:cs="Times New Roman"/>
+                              </w:rPr>
+                            </w:pPr>
+                            <w:r>
+                              <w:rPr>
+                                <w:rFonts w:ascii="Times New Roman" w:hAnsi="Times New Roman" w:cs="Times New Roman"/>
+                              </w:rPr>
+                              <w:t xml:space="preserve">Entry Conditions: User has entered login </w:t>
+                            </w:r>
+                            <w:r>
+                              <w:rPr>
+                                <w:rFonts w:ascii="Times New Roman" w:hAnsi="Times New Roman" w:cs="Times New Roman"/>
+                              </w:rPr>
+                              <w:t>credentials</w:t>
+                            </w:r>
+                          </w:p>
+                          <w:p>
+                            <w:pPr>
+                              <w:rPr>
+                                <w:rFonts w:ascii="Times New Roman" w:hAnsi="Times New Roman" w:cs="Times New Roman"/>
+                              </w:rPr>
+                            </w:pPr>
+                            <w:r>
+                              <w:rPr>
+                                <w:rFonts w:ascii="Times New Roman" w:hAnsi="Times New Roman" w:cs="Times New Roman"/>
+                              </w:rPr>
+                              <w:t>Exit Conditions:</w:t>
+                            </w:r>
+                            <w:r>
+                              <w:rPr>
+                                <w:rFonts w:ascii="Times New Roman" w:hAnsi="Times New Roman" w:cs="Times New Roman"/>
+                              </w:rPr>
+                              <w:t xml:space="preserve"> User credentials match a user in the database</w:t>
+                            </w:r>
+                          </w:p>
+                          <w:p>
+                            <w:pPr>
+                              <w:rPr>
+                                <w:rFonts w:ascii="Times New Roman" w:hAnsi="Times New Roman" w:cs="Times New Roman"/>
+                              </w:rPr>
+                            </w:pPr>
+                            <w:r>
+                              <w:rPr>
+                                <w:rFonts w:ascii="Times New Roman" w:hAnsi="Times New Roman" w:cs="Times New Roman"/>
+                              </w:rPr>
+                              <w:t>Flow of Events:</w:t>
+                            </w:r>
+                            <w:r>
+                              <w:rPr>
+                                <w:rFonts w:ascii="Times New Roman" w:hAnsi="Times New Roman" w:cs="Times New Roman"/>
+                              </w:rPr>
+                              <w:t xml:space="preserve"> 1. User </w:t>
+                            </w:r>
+                            <w:r>
+                              <w:rPr>
+                                <w:rFonts w:ascii="Times New Roman" w:hAnsi="Times New Roman" w:cs="Times New Roman"/>
+                              </w:rPr>
+                              <w:t>clicks login button after entering credentials</w:t>
+                            </w:r>
+                          </w:p>
+                          <w:p>
+                            <w:pPr>
+                              <w:rPr>
+                                <w:rFonts w:ascii="Times New Roman" w:hAnsi="Times New Roman" w:cs="Times New Roman"/>
+                              </w:rPr>
+                            </w:pPr>
+                            <w:r>
+                              <w:rPr>
+                                <w:rFonts w:ascii="Times New Roman" w:hAnsi="Times New Roman" w:cs="Times New Roman"/>
+                              </w:rPr>
+                              <w:tab/>
+                            </w:r>
+                            <w:r>
+                              <w:rPr>
+                                <w:rFonts w:ascii="Times New Roman" w:hAnsi="Times New Roman" w:cs="Times New Roman"/>
+                              </w:rPr>
+                              <w:tab/>
+                              <w:t xml:space="preserve">   2. User credentials are compared to Firebase database</w:t>
+                            </w:r>
+                          </w:p>
+                          <w:p>
+                            <w:pPr>
+                              <w:rPr>
+                                <w:rFonts w:ascii="Times New Roman" w:hAnsi="Times New Roman" w:cs="Times New Roman"/>
+                              </w:rPr>
+                            </w:pPr>
+                            <w:r>
+                              <w:rPr>
+                                <w:rFonts w:ascii="Times New Roman" w:hAnsi="Times New Roman" w:cs="Times New Roman"/>
+                              </w:rPr>
+                              <w:t>Special Requirements:</w:t>
+                            </w:r>
+                            <w:r>
+                              <w:rPr>
+                                <w:rFonts w:ascii="Times New Roman" w:hAnsi="Times New Roman" w:cs="Times New Roman"/>
+                              </w:rPr>
+                              <w:t xml:space="preserve"> None</w:t>
+                            </w:r>
+                          </w:p>
+                        </w:txbxContent>
+                      </wps:txbx>
+                      <wps:bodyPr rot="0" vert="horz" wrap="square" lIns="91440" tIns="45720" rIns="91440" bIns="45720" anchor="t" anchorCtr="0">
+                        <a:noAutofit/>
+                      </wps:bodyPr>
+                    </wps:wsp>
+                  </a:graphicData>
+                </a:graphic>
+              </wp:inline>
+            </w:drawing>
+          </mc:Choice>
+          <mc:Fallback>
+            <w:pict>
+              <v:shape w14:anchorId="3AD6E3DB" id="_x0000_s1027" type="#_x0000_t202" style="width:386.25pt;height:107.25pt;visibility:visible;mso-wrap-style:square;mso-left-percent:-10001;mso-top-percent:-10001;mso-position-horizontal:absolute;mso-position-horizontal-relative:char;mso-position-vertical:absolute;mso-position-vertical-relative:line;mso-left-percent:-10001;mso-top-percent:-10001;v-text-anchor:top" o:gfxdata="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">
+                <v:textbox>
+                  <w:txbxContent>
+                    <w:p>
+                      <w:pPr>
+                        <w:rPr>
+                          <w:rFonts w:ascii="Times New Roman" w:hAnsi="Times New Roman" w:cs="Times New Roman"/>
+                        </w:rPr>
+                      </w:pPr>
+                      <w:r>
+                        <w:rPr>
+                          <w:rFonts w:ascii="Times New Roman" w:hAnsi="Times New Roman" w:cs="Times New Roman"/>
+                        </w:rPr>
+                        <w:t>Name: Verify Login</w:t>
+                      </w:r>
+                    </w:p>
+                    <w:p>
+                      <w:pPr>
+                        <w:rPr>
+                          <w:rFonts w:ascii="Times New Roman" w:hAnsi="Times New Roman" w:cs="Times New Roman"/>
+                        </w:rPr>
+                      </w:pPr>
+                      <w:r>
+                        <w:rPr>
+                          <w:rFonts w:ascii="Times New Roman" w:hAnsi="Times New Roman" w:cs="Times New Roman"/>
+                        </w:rPr>
+                        <w:t>Participants: User</w:t>
+                      </w:r>
+                    </w:p>
+                    <w:p>
+                      <w:pPr>
+                        <w:rPr>
+                          <w:rFonts w:ascii="Times New Roman" w:hAnsi="Times New Roman" w:cs="Times New Roman"/>
+                        </w:rPr>
+                      </w:pPr>
+                      <w:r>
+                        <w:rPr>
+                          <w:rFonts w:ascii="Times New Roman" w:hAnsi="Times New Roman" w:cs="Times New Roman"/>
+                        </w:rPr>
+                        <w:t xml:space="preserve">Entry Conditions: User has entered login </w:t>
+                      </w:r>
+                      <w:r>
+                        <w:rPr>
+                          <w:rFonts w:ascii="Times New Roman" w:hAnsi="Times New Roman" w:cs="Times New Roman"/>
+                        </w:rPr>
+                        <w:t>credentials</w:t>
+                      </w:r>
+                    </w:p>
+                    <w:p>
+                      <w:pPr>
+                        <w:rPr>
+                          <w:rFonts w:ascii="Times New Roman" w:hAnsi="Times New Roman" w:cs="Times New Roman"/>
+                        </w:rPr>
+                      </w:pPr>
+                      <w:r>
+                        <w:rPr>
+                          <w:rFonts w:ascii="Times New Roman" w:hAnsi="Times New Roman" w:cs="Times New Roman"/>
+                        </w:rPr>
+                        <w:t>Exit Conditions:</w:t>
+                      </w:r>
+                      <w:r>
+                        <w:rPr>
+                          <w:rFonts w:ascii="Times New Roman" w:hAnsi="Times New Roman" w:cs="Times New Roman"/>
+                        </w:rPr>
+                        <w:t xml:space="preserve"> User credentials match a user in the database</w:t>
+                      </w:r>
+                    </w:p>
+                    <w:p>
+                      <w:pPr>
+                        <w:rPr>
+                          <w:rFonts w:ascii="Times New Roman" w:hAnsi="Times New Roman" w:cs="Times New Roman"/>
+                        </w:rPr>
+                      </w:pPr>
+                      <w:r>
+                        <w:rPr>
+                          <w:rFonts w:ascii="Times New Roman" w:hAnsi="Times New Roman" w:cs="Times New Roman"/>
+                        </w:rPr>
+                        <w:t>Flow of Events:</w:t>
+                      </w:r>
+                      <w:r>
+                        <w:rPr>
+                          <w:rFonts w:ascii="Times New Roman" w:hAnsi="Times New Roman" w:cs="Times New Roman"/>
+                        </w:rPr>
+                        <w:t xml:space="preserve"> 1. User </w:t>
+                      </w:r>
+                      <w:r>
+                        <w:rPr>
+                          <w:rFonts w:ascii="Times New Roman" w:hAnsi="Times New Roman" w:cs="Times New Roman"/>
+                        </w:rPr>
+                        <w:t>clicks login button after entering credentials</w:t>
+                      </w:r>
+                    </w:p>
+                    <w:p>
+                      <w:pPr>
+                        <w:rPr>
+                          <w:rFonts w:ascii="Times New Roman" w:hAnsi="Times New Roman" w:cs="Times New Roman"/>
+                        </w:rPr>
+                      </w:pPr>
+                      <w:r>
+                        <w:rPr>
+                          <w:rFonts w:ascii="Times New Roman" w:hAnsi="Times New Roman" w:cs="Times New Roman"/>
+                        </w:rPr>
+                        <w:tab/>
+                      </w:r>
+                      <w:r>
+                        <w:rPr>
+                          <w:rFonts w:ascii="Times New Roman" w:hAnsi="Times New Roman" w:cs="Times New Roman"/>
+                        </w:rPr>
+                        <w:tab/>
+                        <w:t xml:space="preserve">   2. User credentials are compared to Firebase database</w:t>
+                      </w:r>
+                    </w:p>
+                    <w:p>
+                      <w:pPr>
+                        <w:rPr>
+                          <w:rFonts w:ascii="Times New Roman" w:hAnsi="Times New Roman" w:cs="Times New Roman"/>
+                        </w:rPr>
+                      </w:pPr>
+                      <w:r>
+                        <w:rPr>
+                          <w:rFonts w:ascii="Times New Roman" w:hAnsi="Times New Roman" w:cs="Times New Roman"/>
+                        </w:rPr>
+                        <w:t>Special Requirements:</w:t>
+                      </w:r>
+                      <w:r>
+                        <w:rPr>
+                          <w:rFonts w:ascii="Times New Roman" w:hAnsi="Times New Roman" w:cs="Times New Roman"/>
+                        </w:rPr>
+                        <w:t xml:space="preserve"> None</w:t>
+                      </w:r>
+                    </w:p>
+                  </w:txbxContent>
+                </v:textbox>
+                <w10:anchorlock/>
+              </v:shape>
+            </w:pict>
+          </mc:Fallback>
+        </mc:AlternateContent>
+      </w:r>
+      <w:r>
+        <w:rPr>
+          <w:rFonts w:ascii="Times New Roman" w:hAnsi="Times New Roman" w:cs="Times New Roman"/>
+          <w:noProof/>
+          <w:sz w:val="22"/>
+          <w:szCs w:val="22"/>
+          <w:lang w:eastAsia="ko-KR"/>
+        </w:rPr>
+        <mc:AlternateContent>
+          <mc:Choice Requires="wps">
+            <w:drawing>
+              <wp:inline distT="0" distB="0" distL="0" distR="0" wp14:anchorId="3340E7D8" wp14:editId="5B085D17">
+                <wp:extent cx="4933950" cy="1933575"/>
+                <wp:effectExtent l="0" t="0" r="19050" b="28575"/>
+                <wp:docPr id="3" name="Text Box 3"/>
+                <wp:cNvGraphicFramePr>
+                  <a:graphicFrameLocks xmlns:a="http://schemas.openxmlformats.org/drawingml/2006/main"/>
+                </wp:cNvGraphicFramePr>
+                <a:graphic xmlns:a="http://schemas.openxmlformats.org/drawingml/2006/main">
+                  <a:graphicData uri="http://schemas.microsoft.com/office/word/2010/wordprocessingShape">
+                    <wps:wsp>
+                      <wps:cNvSpPr txBox="1">
+                        <a:spLocks noChangeArrowheads="1"/>
+                      </wps:cNvSpPr>
+                      <wps:spPr bwMode="auto">
+                        <a:xfrm>
+                          <a:off x="0" y="0"/>
+                          <a:ext cx="4933950" cy="1933575"/>
+                        </a:xfrm>
+                        <a:prstGeom prst="rect">
+                          <a:avLst/>
+                        </a:prstGeom>
+                        <a:solidFill>
+                          <a:srgbClr val="FFFFFF"/>
+                        </a:solidFill>
+                        <a:ln w="9525">
+                          <a:solidFill>
+                            <a:srgbClr val="000000"/>
+                          </a:solidFill>
+                          <a:miter lim="800000"/>
+                          <a:headEnd/>
+                          <a:tailEnd/>
+                        </a:ln>
+                      </wps:spPr>
+                      <wps:txbx>
+                        <w:txbxContent>
+                          <w:p>
+                            <w:pPr>
+                              <w:rPr>
+                                <w:rFonts w:ascii="Times New Roman" w:hAnsi="Times New Roman" w:cs="Times New Roman"/>
+                              </w:rPr>
+                            </w:pPr>
+                            <w:r>
+                              <w:rPr>
+                                <w:rFonts w:ascii="Times New Roman" w:hAnsi="Times New Roman" w:cs="Times New Roman"/>
+                              </w:rPr>
+                              <w:t xml:space="preserve">Name: </w:t>
+                            </w:r>
+                            <w:r>
+                              <w:rPr>
+                                <w:rFonts w:ascii="Times New Roman" w:hAnsi="Times New Roman" w:cs="Times New Roman"/>
+                              </w:rPr>
+                              <w:t>Sign Up</w:t>
+                            </w:r>
+                          </w:p>
+                          <w:p>
+                            <w:pPr>
+                              <w:rPr>
+                                <w:rFonts w:ascii="Times New Roman" w:hAnsi="Times New Roman" w:cs="Times New Roman"/>
+                              </w:rPr>
+                            </w:pPr>
+                            <w:r>
+                              <w:rPr>
+                                <w:rFonts w:ascii="Times New Roman" w:hAnsi="Times New Roman" w:cs="Times New Roman"/>
+                              </w:rPr>
+                              <w:t>Participants: User</w:t>
+                            </w:r>
+                          </w:p>
+                          <w:p>
+                            <w:pPr>
+                              <w:rPr>
+                                <w:rFonts w:ascii="Times New Roman" w:hAnsi="Times New Roman" w:cs="Times New Roman"/>
+                              </w:rPr>
+                            </w:pPr>
+                            <w:r>
+                              <w:rPr>
+                                <w:rFonts w:ascii="Times New Roman" w:hAnsi="Times New Roman" w:cs="Times New Roman"/>
+                              </w:rPr>
+                              <w:t xml:space="preserve">Entry Conditions: </w:t>
+                            </w:r>
+                            <w:r>
+                              <w:rPr>
+                                <w:rFonts w:ascii="Times New Roman" w:hAnsi="Times New Roman" w:cs="Times New Roman"/>
+                              </w:rPr>
+                              <w:t>None</w:t>
+                            </w:r>
+                          </w:p>
+                          <w:p>
+                            <w:pPr>
+                              <w:rPr>
+                                <w:rFonts w:ascii="Times New Roman" w:hAnsi="Times New Roman" w:cs="Times New Roman"/>
+                              </w:rPr>
+                            </w:pPr>
+                            <w:r>
+                              <w:rPr>
+                                <w:rFonts w:ascii="Times New Roman" w:hAnsi="Times New Roman" w:cs="Times New Roman"/>
+                              </w:rPr>
+                              <w:t>Exit Conditions: User credentials match a user in the database</w:t>
+                            </w:r>
+                          </w:p>
+                          <w:p>
+                            <w:pPr>
+                              <w:rPr>
+                                <w:rFonts w:ascii="Times New Roman" w:hAnsi="Times New Roman" w:cs="Times New Roman"/>
+                              </w:rPr>
+                            </w:pPr>
+                            <w:r>
+                              <w:rPr>
+                                <w:rFonts w:ascii="Times New Roman" w:hAnsi="Times New Roman" w:cs="Times New Roman"/>
+                              </w:rPr>
+                              <w:t xml:space="preserve">Flow of Events: 1. User </w:t>
+                            </w:r>
+                            <w:r>
+                              <w:rPr>
+                                <w:rFonts w:ascii="Times New Roman" w:hAnsi="Times New Roman" w:cs="Times New Roman"/>
+                              </w:rPr>
+                              <w:t>opens app</w:t>
+                            </w:r>
+                          </w:p>
+                          <w:p>
+                            <w:pPr>
+                              <w:rPr>
+                                <w:rFonts w:ascii="Times New Roman" w:hAnsi="Times New Roman" w:cs="Times New Roman"/>
+                              </w:rPr>
+                            </w:pPr>
+                            <w:r>
+                              <w:rPr>
+                                <w:rFonts w:ascii="Times New Roman" w:hAnsi="Times New Roman" w:cs="Times New Roman"/>
+                              </w:rPr>
+                              <w:tab/>
+                            </w:r>
+                            <w:r>
+                              <w:rPr>
+                                <w:rFonts w:ascii="Times New Roman" w:hAnsi="Times New Roman" w:cs="Times New Roman"/>
+                              </w:rPr>
+                              <w:tab/>
+                              <w:t xml:space="preserve">  2. User clicks Register button to show sign up screen </w:t>
+                            </w:r>
+                          </w:p>
+                          <w:p>
+                            <w:pPr>
+                              <w:rPr>
+                                <w:rFonts w:ascii="Times New Roman" w:hAnsi="Times New Roman" w:cs="Times New Roman"/>
+                              </w:rPr>
+                            </w:pPr>
+                            <w:r>
+                              <w:rPr>
+                                <w:rFonts w:ascii="Times New Roman" w:hAnsi="Times New Roman" w:cs="Times New Roman"/>
+                              </w:rPr>
+                              <w:tab/>
+                            </w:r>
+                            <w:r>
+                              <w:rPr>
+                                <w:rFonts w:ascii="Times New Roman" w:hAnsi="Times New Roman" w:cs="Times New Roman"/>
+                              </w:rPr>
+                              <w:tab/>
+                              <w:t xml:space="preserve">  3. User is prompted to enter a valid name, phone number,</w:t>
+                            </w:r>
+                          </w:p>
+                          <w:p>
+                            <w:pPr>
+                              <w:rPr>
+                                <w:rFonts w:ascii="Times New Roman" w:hAnsi="Times New Roman" w:cs="Times New Roman"/>
+                              </w:rPr>
+                            </w:pPr>
+                            <w:r>
+                              <w:rPr>
+                                <w:rFonts w:ascii="Times New Roman" w:hAnsi="Times New Roman" w:cs="Times New Roman"/>
+                              </w:rPr>
+                              <w:tab/>
+                            </w:r>
+                            <w:r>
+                              <w:rPr>
+                                <w:rFonts w:ascii="Times New Roman" w:hAnsi="Times New Roman" w:cs="Times New Roman"/>
+                              </w:rPr>
+                              <w:tab/>
+                              <w:t xml:space="preserve">  email address, and password</w:t>
+                            </w:r>
+                          </w:p>
+                          <w:p>
+                            <w:pPr>
+                              <w:rPr>
+                                <w:rFonts w:ascii="Times New Roman" w:hAnsi="Times New Roman" w:cs="Times New Roman"/>
+                              </w:rPr>
+                            </w:pPr>
+                            <w:r>
+                              <w:rPr>
+                                <w:rFonts w:ascii="Times New Roman" w:hAnsi="Times New Roman" w:cs="Times New Roman"/>
+                              </w:rPr>
+                              <w:tab/>
+                            </w:r>
+                            <w:r>
+                              <w:rPr>
+                                <w:rFonts w:ascii="Times New Roman" w:hAnsi="Times New Roman" w:cs="Times New Roman"/>
+                              </w:rPr>
+                              <w:tab/>
+                              <w:t xml:space="preserve"> </w:t>
+                            </w:r>
+                            <w:r>
+                              <w:rPr>
+                                <w:rFonts w:ascii="Times New Roman" w:hAnsi="Times New Roman" w:cs="Times New Roman"/>
+                              </w:rPr>
+                              <w:t xml:space="preserve"> 4. User is added to the database using given credentials </w:t>
+                            </w:r>
+                          </w:p>
+                          <w:p>
+                            <w:pPr>
+                              <w:rPr>
+                                <w:rFonts w:ascii="Times New Roman" w:hAnsi="Times New Roman" w:cs="Times New Roman"/>
+                              </w:rPr>
+                            </w:pPr>
+                            <w:r>
+                              <w:rPr>
+                                <w:rFonts w:ascii="Times New Roman" w:hAnsi="Times New Roman" w:cs="Times New Roman"/>
+                              </w:rPr>
+                              <w:t>Special Requirements:</w:t>
+                            </w:r>
+                            <w:r>
+                              <w:rPr>
+                                <w:rFonts w:ascii="Times New Roman" w:hAnsi="Times New Roman" w:cs="Times New Roman"/>
+                              </w:rPr>
+                              <w:t xml:space="preserve"> None</w:t>
+                            </w:r>
+                          </w:p>
+                        </w:txbxContent>
+                      </wps:txbx>
+                      <wps:bodyPr rot="0" vert="horz" wrap="square" lIns="91440" tIns="45720" rIns="91440" bIns="45720" anchor="t" anchorCtr="0">
+                        <a:noAutofit/>
+                      </wps:bodyPr>
+                    </wps:wsp>
+                  </a:graphicData>
+                </a:graphic>
+              </wp:inline>
+            </w:drawing>
+          </mc:Choice>
+          <mc:Fallback>
+            <w:pict>
+              <v:shape w14:anchorId="3340E7D8" id="Text Box 3" o:spid="_x0000_s1028" type="#_x0000_t202" style="width:388.5pt;height:152.25pt;visibility:visible;mso-wrap-style:square;mso-left-percent:-10001;mso-top-percent:-10001;mso-position-horizontal:absolute;mso-position-horizontal-relative:char;mso-position-vertical:absolute;mso-position-vertical-relative:line;mso-left-percent:-10001;mso-top-percent:-10001;v-text-anchor:top" o:gfxdata="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">
+                <v:textbox>
+                  <w:txbxContent>
+                    <w:p>
+                      <w:pPr>
+                        <w:rPr>
+                          <w:rFonts w:ascii="Times New Roman" w:hAnsi="Times New Roman" w:cs="Times New Roman"/>
+                        </w:rPr>
+                      </w:pPr>
+                      <w:r>
+                        <w:rPr>
+                          <w:rFonts w:ascii="Times New Roman" w:hAnsi="Times New Roman" w:cs="Times New Roman"/>
+                        </w:rPr>
+                        <w:t xml:space="preserve">Name: </w:t>
+                      </w:r>
+                      <w:r>
+                        <w:rPr>
+                          <w:rFonts w:ascii="Times New Roman" w:hAnsi="Times New Roman" w:cs="Times New Roman"/>
+                        </w:rPr>
+                        <w:t>Sign Up</w:t>
+                      </w:r>
+                    </w:p>
+                    <w:p>
+                      <w:pPr>
+                        <w:rPr>
+                          <w:rFonts w:ascii="Times New Roman" w:hAnsi="Times New Roman" w:cs="Times New Roman"/>
+                        </w:rPr>
+                      </w:pPr>
+                      <w:r>
+                        <w:rPr>
+                          <w:rFonts w:ascii="Times New Roman" w:hAnsi="Times New Roman" w:cs="Times New Roman"/>
+                        </w:rPr>
+                        <w:t>Participants: User</w:t>
+                      </w:r>
+                    </w:p>
+                    <w:p>
+                      <w:pPr>
+                        <w:rPr>
+                          <w:rFonts w:ascii="Times New Roman" w:hAnsi="Times New Roman" w:cs="Times New Roman"/>
+                        </w:rPr>
+                      </w:pPr>
+                      <w:r>
+                        <w:rPr>
+                          <w:rFonts w:ascii="Times New Roman" w:hAnsi="Times New Roman" w:cs="Times New Roman"/>
+                        </w:rPr>
+                        <w:t xml:space="preserve">Entry Conditions: </w:t>
+                      </w:r>
+                      <w:r>
+                        <w:rPr>
+                          <w:rFonts w:ascii="Times New Roman" w:hAnsi="Times New Roman" w:cs="Times New Roman"/>
+                        </w:rPr>
+                        <w:t>None</w:t>
+                      </w:r>
+                    </w:p>
+                    <w:p>
+                      <w:pPr>
+                        <w:rPr>
+                          <w:rFonts w:ascii="Times New Roman" w:hAnsi="Times New Roman" w:cs="Times New Roman"/>
+                        </w:rPr>
+                      </w:pPr>
+                      <w:r>
+                        <w:rPr>
+                          <w:rFonts w:ascii="Times New Roman" w:hAnsi="Times New Roman" w:cs="Times New Roman"/>
+                        </w:rPr>
+                        <w:t>Exit Conditions: User credentials match a user in the database</w:t>
+                      </w:r>
+                    </w:p>
+                    <w:p>
+                      <w:pPr>
+                        <w:rPr>
+                          <w:rFonts w:ascii="Times New Roman" w:hAnsi="Times New Roman" w:cs="Times New Roman"/>
+                        </w:rPr>
+                      </w:pPr>
+                      <w:r>
+                        <w:rPr>
+                          <w:rFonts w:ascii="Times New Roman" w:hAnsi="Times New Roman" w:cs="Times New Roman"/>
+                        </w:rPr>
+                        <w:t xml:space="preserve">Flow of Events: 1. User </w:t>
+                      </w:r>
+                      <w:r>
+                        <w:rPr>
+                          <w:rFonts w:ascii="Times New Roman" w:hAnsi="Times New Roman" w:cs="Times New Roman"/>
+                        </w:rPr>
+                        <w:t>opens app</w:t>
+                      </w:r>
+                    </w:p>
+                    <w:p>
+                      <w:pPr>
+                        <w:rPr>
+                          <w:rFonts w:ascii="Times New Roman" w:hAnsi="Times New Roman" w:cs="Times New Roman"/>
+                        </w:rPr>
+                      </w:pPr>
+                      <w:r>
+                        <w:rPr>
+                          <w:rFonts w:ascii="Times New Roman" w:hAnsi="Times New Roman" w:cs="Times New Roman"/>
+                        </w:rPr>
+                        <w:tab/>
+                      </w:r>
+                      <w:r>
+                        <w:rPr>
+                          <w:rFonts w:ascii="Times New Roman" w:hAnsi="Times New Roman" w:cs="Times New Roman"/>
+                        </w:rPr>
+                        <w:tab/>
+                        <w:t xml:space="preserve">  2. User clicks Register button to show sign up screen </w:t>
+                      </w:r>
+                    </w:p>
+                    <w:p>
+                      <w:pPr>
+                        <w:rPr>
+                          <w:rFonts w:ascii="Times New Roman" w:hAnsi="Times New Roman" w:cs="Times New Roman"/>
+                        </w:rPr>
+                      </w:pPr>
+                      <w:r>
+                        <w:rPr>
+                          <w:rFonts w:ascii="Times New Roman" w:hAnsi="Times New Roman" w:cs="Times New Roman"/>
+                        </w:rPr>
+                        <w:tab/>
+                      </w:r>
+                      <w:r>
+                        <w:rPr>
+                          <w:rFonts w:ascii="Times New Roman" w:hAnsi="Times New Roman" w:cs="Times New Roman"/>
+                        </w:rPr>
+                        <w:tab/>
+                        <w:t xml:space="preserve">  3. User is prompted to enter a valid name, phone number,</w:t>
+                      </w:r>
+                    </w:p>
+                    <w:p>
+                      <w:pPr>
+                        <w:rPr>
+                          <w:rFonts w:ascii="Times New Roman" w:hAnsi="Times New Roman" w:cs="Times New Roman"/>
+                        </w:rPr>
+                      </w:pPr>
+                      <w:r>
+                        <w:rPr>
+                          <w:rFonts w:ascii="Times New Roman" w:hAnsi="Times New Roman" w:cs="Times New Roman"/>
+                        </w:rPr>
+                        <w:tab/>
+                      </w:r>
+                      <w:r>
+                        <w:rPr>
+                          <w:rFonts w:ascii="Times New Roman" w:hAnsi="Times New Roman" w:cs="Times New Roman"/>
+                        </w:rPr>
+                        <w:tab/>
+                        <w:t xml:space="preserve">  email address, and password</w:t>
+                      </w:r>
+                    </w:p>
+                    <w:p>
+                      <w:pPr>
+                        <w:rPr>
+                          <w:rFonts w:ascii="Times New Roman" w:hAnsi="Times New Roman" w:cs="Times New Roman"/>
+                        </w:rPr>
+                      </w:pPr>
+                      <w:r>
+                        <w:rPr>
+                          <w:rFonts w:ascii="Times New Roman" w:hAnsi="Times New Roman" w:cs="Times New Roman"/>
+                        </w:rPr>
+                        <w:tab/>
+                      </w:r>
+                      <w:r>
+                        <w:rPr>
+                          <w:rFonts w:ascii="Times New Roman" w:hAnsi="Times New Roman" w:cs="Times New Roman"/>
+                        </w:rPr>
+                        <w:tab/>
+                        <w:t xml:space="preserve"> </w:t>
+                      </w:r>
+                      <w:r>
+                        <w:rPr>
+                          <w:rFonts w:ascii="Times New Roman" w:hAnsi="Times New Roman" w:cs="Times New Roman"/>
+                        </w:rPr>
+                        <w:t xml:space="preserve"> 4. User is added to the database using given credentials </w:t>
+                      </w:r>
+                    </w:p>
+                    <w:p>
+                      <w:pPr>
+                        <w:rPr>
+                          <w:rFonts w:ascii="Times New Roman" w:hAnsi="Times New Roman" w:cs="Times New Roman"/>
+                        </w:rPr>
+                      </w:pPr>
+                      <w:r>
+                        <w:rPr>
+                          <w:rFonts w:ascii="Times New Roman" w:hAnsi="Times New Roman" w:cs="Times New Roman"/>
+                        </w:rPr>
+                        <w:t>Special Requirements:</w:t>
+                      </w:r>
+                      <w:r>
+                        <w:rPr>
+                          <w:rFonts w:ascii="Times New Roman" w:hAnsi="Times New Roman" w:cs="Times New Roman"/>
+                        </w:rPr>
+                        <w:t xml:space="preserve"> None</w:t>
+                      </w:r>
+                    </w:p>
+                  </w:txbxContent>
+                </v:textbox>
+                <w10:anchorlock/>
+              </v:shape>
+            </w:pict>
+          </mc:Fallback>
+        </mc:AlternateContent>
+      </w:r>
+      <w:r>
+        <w:rPr>
+          <w:rFonts w:ascii="Times New Roman" w:hAnsi="Times New Roman" w:cs="Times New Roman"/>
+          <w:noProof/>
+          <w:sz w:val="22"/>
+          <w:szCs w:val="22"/>
+          <w:lang w:eastAsia="ko-KR"/>
+        </w:rPr>
+        <mc:AlternateContent>
+          <mc:Choice Requires="wps">
+            <w:drawing>
+              <wp:inline distT="0" distB="0" distL="0" distR="0" wp14:anchorId="43AB6CC2" wp14:editId="7ED923EB">
+                <wp:extent cx="4924425" cy="1857375"/>
+                <wp:effectExtent l="0" t="0" r="28575" b="28575"/>
+                <wp:docPr id="4" name="Text Box 4"/>
+                <wp:cNvGraphicFramePr>
+                  <a:graphicFrameLocks xmlns:a="http://schemas.openxmlformats.org/drawingml/2006/main"/>
+                </wp:cNvGraphicFramePr>
+                <a:graphic xmlns:a="http://schemas.openxmlformats.org/drawingml/2006/main">
+                  <a:graphicData uri="http://schemas.microsoft.com/office/word/2010/wordprocessingShape">
+                    <wps:wsp>
+                      <wps:cNvSpPr txBox="1">
+                        <a:spLocks noChangeArrowheads="1"/>
+                      </wps:cNvSpPr>
+                      <wps:spPr bwMode="auto">
+                        <a:xfrm>
+                          <a:off x="0" y="0"/>
+                          <a:ext cx="4924425" cy="1857375"/>
+                        </a:xfrm>
+                        <a:prstGeom prst="rect">
+                          <a:avLst/>
+                        </a:prstGeom>
+                        <a:solidFill>
+                          <a:srgbClr val="FFFFFF"/>
+                        </a:solidFill>
+                        <a:ln w="9525">
+                          <a:solidFill>
+                            <a:srgbClr val="000000"/>
+                          </a:solidFill>
+                          <a:miter lim="800000"/>
+                          <a:headEnd/>
+                          <a:tailEnd/>
+                        </a:ln>
+                      </wps:spPr>
+                      <wps:txbx>
+                        <w:txbxContent>
+                          <w:p>
+                            <w:pPr>
+                              <w:rPr>
+                                <w:rFonts w:ascii="Times New Roman" w:hAnsi="Times New Roman" w:cs="Times New Roman"/>
+                              </w:rPr>
+                            </w:pPr>
+                            <w:r>
+                              <w:rPr>
+                                <w:rFonts w:ascii="Times New Roman" w:hAnsi="Times New Roman" w:cs="Times New Roman"/>
+                              </w:rPr>
+                              <w:t xml:space="preserve">Name: </w:t>
+                            </w:r>
+                            <w:r>
+                              <w:rPr>
+                                <w:rFonts w:ascii="Times New Roman" w:hAnsi="Times New Roman" w:cs="Times New Roman"/>
+                              </w:rPr>
+                              <w:t>Display Login Error</w:t>
+                            </w:r>
+                          </w:p>
+                          <w:p>
+                            <w:pPr>
+                              <w:rPr>
+                                <w:rFonts w:ascii="Times New Roman" w:hAnsi="Times New Roman" w:cs="Times New Roman"/>
+                              </w:rPr>
+                            </w:pPr>
+                            <w:r>
+                              <w:rPr>
+                                <w:rFonts w:ascii="Times New Roman" w:hAnsi="Times New Roman" w:cs="Times New Roman"/>
+                              </w:rPr>
+                              <w:t>Participants: User</w:t>
+                            </w:r>
+                          </w:p>
+                          <w:p>
+                            <w:pPr>
+                              <w:rPr>
+                                <w:rFonts w:ascii="Times New Roman" w:hAnsi="Times New Roman" w:cs="Times New Roman"/>
+                              </w:rPr>
+                            </w:pPr>
+                            <w:r>
+                              <w:rPr>
+                                <w:rFonts w:ascii="Times New Roman" w:hAnsi="Times New Roman" w:cs="Times New Roman"/>
+                              </w:rPr>
+                              <w:t>Entry Conditions: User has entered login credentials</w:t>
+                            </w:r>
+                            <w:r>
+                              <w:rPr>
+                                <w:rFonts w:ascii="Times New Roman" w:hAnsi="Times New Roman" w:cs="Times New Roman"/>
+                              </w:rPr>
+                              <w:t xml:space="preserve"> that do not have a match</w:t>
+                            </w:r>
+                          </w:p>
+                          <w:p>
+                            <w:pPr>
+                              <w:rPr>
+                                <w:rFonts w:ascii="Times New Roman" w:hAnsi="Times New Roman" w:cs="Times New Roman"/>
+                              </w:rPr>
+                            </w:pPr>
+                            <w:r>
+                              <w:rPr>
+                                <w:rFonts w:ascii="Times New Roman" w:hAnsi="Times New Roman" w:cs="Times New Roman"/>
+                              </w:rPr>
+                              <w:t>Exit Conditions:</w:t>
+                            </w:r>
+                            <w:r>
+                              <w:rPr>
+                                <w:rFonts w:ascii="Times New Roman" w:hAnsi="Times New Roman" w:cs="Times New Roman"/>
+                              </w:rPr>
+                              <w:t xml:space="preserve"> None</w:t>
+                            </w:r>
+                          </w:p>
+                          <w:p>
+                            <w:pPr>
+                              <w:rPr>
+                                <w:rFonts w:ascii="Times New Roman" w:hAnsi="Times New Roman" w:cs="Times New Roman"/>
+                              </w:rPr>
+                            </w:pPr>
+                            <w:r>
+                              <w:rPr>
+                                <w:rFonts w:ascii="Times New Roman" w:hAnsi="Times New Roman" w:cs="Times New Roman"/>
+                              </w:rPr>
+                              <w:t xml:space="preserve">Flow of Events: 1. </w:t>
+                            </w:r>
+                            <w:r>
+                              <w:rPr>
+                                <w:rFonts w:ascii="Times New Roman" w:hAnsi="Times New Roman" w:cs="Times New Roman"/>
+                              </w:rPr>
+                              <w:t>User credentials are compared to Firebase database</w:t>
+                            </w:r>
+                          </w:p>
+                          <w:p>
+                            <w:pPr>
+                              <w:ind w:left="1620"/>
+                              <w:rPr>
+                                <w:rFonts w:ascii="Times New Roman" w:hAnsi="Times New Roman" w:cs="Times New Roman"/>
+                              </w:rPr>
+                            </w:pPr>
+                            <w:r>
+                              <w:rPr>
+                                <w:rFonts w:ascii="Times New Roman" w:hAnsi="Times New Roman" w:cs="Times New Roman"/>
+                              </w:rPr>
+                              <w:t xml:space="preserve">2. </w:t>
+                            </w:r>
+                            <w:r>
+                              <w:rPr>
+                                <w:rFonts w:ascii="Times New Roman" w:hAnsi="Times New Roman" w:cs="Times New Roman"/>
+                              </w:rPr>
+                              <w:t>Corresponding user credentials do not match any existing user in the database</w:t>
+                            </w:r>
+                          </w:p>
+                          <w:p>
+                            <w:pPr>
+                              <w:ind w:left="1620"/>
+                              <w:rPr>
+                                <w:rFonts w:ascii="Times New Roman" w:hAnsi="Times New Roman" w:cs="Times New Roman"/>
+                              </w:rPr>
+                            </w:pPr>
+                            <w:r>
+                              <w:rPr>
+                                <w:rFonts w:ascii="Times New Roman" w:hAnsi="Times New Roman" w:cs="Times New Roman"/>
+                              </w:rPr>
+                              <w:t>3. An error message is displayed, user is prompted with login again</w:t>
+                            </w:r>
+                          </w:p>
+                          <w:p>
+                            <w:pPr>
+                              <w:rPr>
+                                <w:rFonts w:ascii="Times New Roman" w:hAnsi="Times New Roman" w:cs="Times New Roman"/>
+                              </w:rPr>
+                            </w:pPr>
+                            <w:r>
+                              <w:rPr>
+                                <w:rFonts w:ascii="Times New Roman" w:hAnsi="Times New Roman" w:cs="Times New Roman"/>
+                              </w:rPr>
+                              <w:t>Special Requirements:</w:t>
+                            </w:r>
+                            <w:r>
+                              <w:rPr>
+                                <w:rFonts w:ascii="Times New Roman" w:hAnsi="Times New Roman" w:cs="Times New Roman"/>
+                              </w:rPr>
+                              <w:t xml:space="preserve"> None</w:t>
+                            </w:r>
+                          </w:p>
+                        </w:txbxContent>
+                      </wps:txbx>
+                      <wps:bodyPr rot="0" vert="horz" wrap="square" lIns="91440" tIns="45720" rIns="91440" bIns="45720" anchor="t" anchorCtr="0">
+                        <a:noAutofit/>
+                      </wps:bodyPr>
+                    </wps:wsp>
+                  </a:graphicData>
+                </a:graphic>
+              </wp:inline>
+            </w:drawing>
+          </mc:Choice>
+          <mc:Fallback>
+            <w:pict>
+              <v:shape w14:anchorId="43AB6CC2" id="Text Box 4" o:spid="_x0000_s1029" type="#_x0000_t202" style="width:387.75pt;height:146.25pt;visibility:visible;mso-wrap-style:square;mso-left-percent:-10001;mso-top-percent:-10001;mso-position-horizontal:absolute;mso-position-horizontal-relative:char;mso-position-vertical:absolute;mso-position-vertical-relative:line;mso-left-percent:-10001;mso-top-percent:-10001;v-text-anchor:top" o:gfxdata="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">
+                <v:textbox>
+                  <w:txbxContent>
+                    <w:p>
+                      <w:pPr>
+                        <w:rPr>
+                          <w:rFonts w:ascii="Times New Roman" w:hAnsi="Times New Roman" w:cs="Times New Roman"/>
+                        </w:rPr>
+                      </w:pPr>
+                      <w:r>
+                        <w:rPr>
+                          <w:rFonts w:ascii="Times New Roman" w:hAnsi="Times New Roman" w:cs="Times New Roman"/>
+                        </w:rPr>
+                        <w:t xml:space="preserve">Name: </w:t>
+                      </w:r>
+                      <w:r>
+                        <w:rPr>
+                          <w:rFonts w:ascii="Times New Roman" w:hAnsi="Times New Roman" w:cs="Times New Roman"/>
+                        </w:rPr>
+                        <w:t>Display Login Error</w:t>
+                      </w:r>
+                    </w:p>
+                    <w:p>
+                      <w:pPr>
+                        <w:rPr>
+                          <w:rFonts w:ascii="Times New Roman" w:hAnsi="Times New Roman" w:cs="Times New Roman"/>
+                        </w:rPr>
+                      </w:pPr>
+                      <w:r>
+                        <w:rPr>
+                          <w:rFonts w:ascii="Times New Roman" w:hAnsi="Times New Roman" w:cs="Times New Roman"/>
+                        </w:rPr>
+                        <w:t>Participants: User</w:t>
+                      </w:r>
+                    </w:p>
+                    <w:p>
+                      <w:pPr>
+                        <w:rPr>
+                          <w:rFonts w:ascii="Times New Roman" w:hAnsi="Times New Roman" w:cs="Times New Roman"/>
+                        </w:rPr>
+                      </w:pPr>
+                      <w:r>
+                        <w:rPr>
+                          <w:rFonts w:ascii="Times New Roman" w:hAnsi="Times New Roman" w:cs="Times New Roman"/>
+                        </w:rPr>
+                        <w:t>Entry Conditions: User has entered login credentials</w:t>
+                      </w:r>
+                      <w:r>
+                        <w:rPr>
+                          <w:rFonts w:ascii="Times New Roman" w:hAnsi="Times New Roman" w:cs="Times New Roman"/>
+                        </w:rPr>
+                        <w:t xml:space="preserve"> that do not have a match</w:t>
+                      </w:r>
+                    </w:p>
+                    <w:p>
+                      <w:pPr>
+                        <w:rPr>
+                          <w:rFonts w:ascii="Times New Roman" w:hAnsi="Times New Roman" w:cs="Times New Roman"/>
+                        </w:rPr>
+                      </w:pPr>
+                      <w:r>
+                        <w:rPr>
+                          <w:rFonts w:ascii="Times New Roman" w:hAnsi="Times New Roman" w:cs="Times New Roman"/>
+                        </w:rPr>
+                        <w:t>Exit Conditions:</w:t>
+                      </w:r>
+                      <w:r>
+                        <w:rPr>
+                          <w:rFonts w:ascii="Times New Roman" w:hAnsi="Times New Roman" w:cs="Times New Roman"/>
+                        </w:rPr>
+                        <w:t xml:space="preserve"> None</w:t>
+                      </w:r>
+                    </w:p>
+                    <w:p>
+                      <w:pPr>
+                        <w:rPr>
+                          <w:rFonts w:ascii="Times New Roman" w:hAnsi="Times New Roman" w:cs="Times New Roman"/>
+                        </w:rPr>
+                      </w:pPr>
+                      <w:r>
+                        <w:rPr>
+                          <w:rFonts w:ascii="Times New Roman" w:hAnsi="Times New Roman" w:cs="Times New Roman"/>
+                        </w:rPr>
+                        <w:t xml:space="preserve">Flow of Events: 1. </w:t>
+                      </w:r>
+                      <w:r>
+                        <w:rPr>
+                          <w:rFonts w:ascii="Times New Roman" w:hAnsi="Times New Roman" w:cs="Times New Roman"/>
+                        </w:rPr>
+                        <w:t>User credentials are compared to Firebase database</w:t>
+                      </w:r>
+                    </w:p>
+                    <w:p>
+                      <w:pPr>
+                        <w:ind w:left="1620"/>
+                        <w:rPr>
+                          <w:rFonts w:ascii="Times New Roman" w:hAnsi="Times New Roman" w:cs="Times New Roman"/>
+                        </w:rPr>
+                      </w:pPr>
+                      <w:r>
+                        <w:rPr>
+                          <w:rFonts w:ascii="Times New Roman" w:hAnsi="Times New Roman" w:cs="Times New Roman"/>
+                        </w:rPr>
+                        <w:t xml:space="preserve">2. </w:t>
+                      </w:r>
+                      <w:r>
+                        <w:rPr>
+                          <w:rFonts w:ascii="Times New Roman" w:hAnsi="Times New Roman" w:cs="Times New Roman"/>
+                        </w:rPr>
+                        <w:t>Corresponding user credentials do not match any existing user in the database</w:t>
+                      </w:r>
+                    </w:p>
+                    <w:p>
+                      <w:pPr>
+                        <w:ind w:left="1620"/>
+                        <w:rPr>
+                          <w:rFonts w:ascii="Times New Roman" w:hAnsi="Times New Roman" w:cs="Times New Roman"/>
+                        </w:rPr>
+                      </w:pPr>
+                      <w:r>
+                        <w:rPr>
+                          <w:rFonts w:ascii="Times New Roman" w:hAnsi="Times New Roman" w:cs="Times New Roman"/>
+                        </w:rPr>
+                        <w:t>3. An error message is displayed, user is prompted with login again</w:t>
+                      </w:r>
+                    </w:p>
+                    <w:p>
+                      <w:pPr>
+                        <w:rPr>
+                          <w:rFonts w:ascii="Times New Roman" w:hAnsi="Times New Roman" w:cs="Times New Roman"/>
+                        </w:rPr>
+                      </w:pPr>
+                      <w:r>
+                        <w:rPr>
+                          <w:rFonts w:ascii="Times New Roman" w:hAnsi="Times New Roman" w:cs="Times New Roman"/>
+                        </w:rPr>
+                        <w:t>Special Requirements:</w:t>
+                      </w:r>
+                      <w:r>
+                        <w:rPr>
+                          <w:rFonts w:ascii="Times New Roman" w:hAnsi="Times New Roman" w:cs="Times New Roman"/>
+                        </w:rPr>
+                        <w:t xml:space="preserve"> None</w:t>
+                      </w:r>
+                    </w:p>
+                  </w:txbxContent>
+                </v:textbox>
+                <w10:anchorlock/>
+              </v:shape>
+            </w:pict>
+          </mc:Fallback>
+        </mc:AlternateContent>
+      </w:r>
+    </w:p>
+    <w:p>
+      <w:pPr>
+        <w:keepNext/>
+        <w:keepLines/>
+        <w:spacing w:before="240"/>
+        <w:ind w:left="288"/>
+        <w:rPr>
+          <w:rFonts w:ascii="inherit" w:eastAsia="inherit" w:hAnsi="inherit" w:cs="inherit"/>
+          <w:b/>
+        </w:rPr>
+      </w:pPr>
+      <w:r>
+        <w:rPr>
+          <w:rFonts w:ascii="Times New Roman" w:hAnsi="Times New Roman" w:cs="Times New Roman"/>
+          <w:noProof/>
+          <w:sz w:val="22"/>
+          <w:szCs w:val="22"/>
+          <w:lang w:eastAsia="ko-KR"/>
+        </w:rPr>
+        <mc:AlternateContent>
+          <mc:Choice Requires="wps">
+            <w:drawing>
+              <wp:inline distT="0" distB="0" distL="0" distR="0" wp14:anchorId="1C5DC62C" wp14:editId="1616D8EE">
+                <wp:extent cx="5095875" cy="1857375"/>
+                <wp:effectExtent l="0" t="0" r="28575" b="28575"/>
+                <wp:docPr id="5" name="Text Box 5"/>
+                <wp:cNvGraphicFramePr>
+                  <a:graphicFrameLocks xmlns:a="http://schemas.openxmlformats.org/drawingml/2006/main"/>
+                </wp:cNvGraphicFramePr>
+                <a:graphic xmlns:a="http://schemas.openxmlformats.org/drawingml/2006/main">
+                  <a:graphicData uri="http://schemas.microsoft.com/office/word/2010/wordprocessingShape">
+                    <wps:wsp>
+                      <wps:cNvSpPr txBox="1">
+                        <a:spLocks noChangeArrowheads="1"/>
+                      </wps:cNvSpPr>
+                      <wps:spPr bwMode="auto">
+                        <a:xfrm>
+                          <a:off x="0" y="0"/>
+                          <a:ext cx="5095875" cy="1857375"/>
+                        </a:xfrm>
+                        <a:prstGeom prst="rect">
+                          <a:avLst/>
+                        </a:prstGeom>
+                        <a:solidFill>
+                          <a:srgbClr val="FFFFFF"/>
+                        </a:solidFill>
+                        <a:ln w="9525">
+                          <a:solidFill>
+                            <a:srgbClr val="000000"/>
+                          </a:solidFill>
+                          <a:miter lim="800000"/>
+                          <a:headEnd/>
+                          <a:tailEnd/>
+                        </a:ln>
+                      </wps:spPr>
+                      <wps:txbx>
+                        <w:txbxContent>
+                          <w:p>
+                            <w:pPr>
+                              <w:rPr>
+                                <w:rFonts w:ascii="Times New Roman" w:hAnsi="Times New Roman" w:cs="Times New Roman"/>
+                              </w:rPr>
+                            </w:pPr>
+                            <w:r>
+                              <w:rPr>
+                                <w:rFonts w:ascii="Times New Roman" w:hAnsi="Times New Roman" w:cs="Times New Roman"/>
+                              </w:rPr>
+                              <w:t xml:space="preserve">Name: </w:t>
+                            </w:r>
+                            <w:r>
+                              <w:rPr>
+                                <w:rFonts w:ascii="Times New Roman" w:hAnsi="Times New Roman" w:cs="Times New Roman"/>
+                              </w:rPr>
+                              <w:t>Create Group</w:t>
+                            </w:r>
+                          </w:p>
+                          <w:p>
+                            <w:pPr>
+                              <w:rPr>
+                                <w:rFonts w:ascii="Times New Roman" w:hAnsi="Times New Roman" w:cs="Times New Roman"/>
+                              </w:rPr>
+                            </w:pPr>
+                            <w:r>
+                              <w:rPr>
+                                <w:rFonts w:ascii="Times New Roman" w:hAnsi="Times New Roman" w:cs="Times New Roman"/>
+                              </w:rPr>
+                              <w:t>Participants: User</w:t>
+                            </w:r>
+                          </w:p>
+                          <w:p>
+                            <w:pPr>
+                              <w:rPr>
+                                <w:rFonts w:ascii="Times New Roman" w:hAnsi="Times New Roman" w:cs="Times New Roman"/>
+                              </w:rPr>
+                            </w:pPr>
+                            <w:r>
+                              <w:rPr>
+                                <w:rFonts w:ascii="Times New Roman" w:hAnsi="Times New Roman" w:cs="Times New Roman"/>
+                              </w:rPr>
+                              <w:t xml:space="preserve">Entry Conditions: </w:t>
+                            </w:r>
+                            <w:r>
+                              <w:rPr>
+                                <w:rFonts w:ascii="Times New Roman" w:hAnsi="Times New Roman" w:cs="Times New Roman"/>
+                              </w:rPr>
+                              <w:t>None</w:t>
+                            </w:r>
+                          </w:p>
+                          <w:p>
+                            <w:pPr>
+                              <w:rPr>
+                                <w:rFonts w:ascii="Times New Roman" w:hAnsi="Times New Roman" w:cs="Times New Roman"/>
+                              </w:rPr>
+                            </w:pPr>
+                            <w:r>
+                              <w:rPr>
+                                <w:rFonts w:ascii="Times New Roman" w:hAnsi="Times New Roman" w:cs="Times New Roman"/>
+                              </w:rPr>
+                              <w:t>Exit Conditions:</w:t>
+                            </w:r>
+                            <w:r>
+                              <w:rPr>
+                                <w:rFonts w:ascii="Times New Roman" w:hAnsi="Times New Roman" w:cs="Times New Roman"/>
+                              </w:rPr>
+                              <w:t xml:space="preserve"> </w:t>
+                            </w:r>
+                            <w:r>
+                              <w:rPr>
+                                <w:rFonts w:ascii="Times New Roman" w:hAnsi="Times New Roman" w:cs="Times New Roman"/>
+                              </w:rPr>
+                              <w:t>A group chat with multiple verified members is created</w:t>
+                            </w:r>
+                          </w:p>
+                          <w:p>
+                            <w:pPr>
+                              <w:rPr>
+                                <w:rFonts w:ascii="Times New Roman" w:hAnsi="Times New Roman" w:cs="Times New Roman"/>
+                              </w:rPr>
+                            </w:pPr>
+                            <w:r>
+                              <w:rPr>
+                                <w:rFonts w:ascii="Times New Roman" w:hAnsi="Times New Roman" w:cs="Times New Roman"/>
+                              </w:rPr>
+                              <w:t xml:space="preserve">Flow of Events: 1. </w:t>
+                            </w:r>
+                            <w:r>
+                              <w:rPr>
+                                <w:rFonts w:ascii="Times New Roman" w:hAnsi="Times New Roman" w:cs="Times New Roman"/>
+                              </w:rPr>
+                              <w:t xml:space="preserve">User </w:t>
+                            </w:r>
+                            <w:r>
+                              <w:rPr>
+                                <w:rFonts w:ascii="Times New Roman" w:hAnsi="Times New Roman" w:cs="Times New Roman"/>
+                              </w:rPr>
+                              <w:t xml:space="preserve">enters phone numbers of existing users and presses </w:t>
+                            </w:r>
+                          </w:p>
+                          <w:p>
+                            <w:pPr>
+                              <w:ind w:left="900" w:firstLine="720"/>
+                              <w:rPr>
+                                <w:rFonts w:ascii="Times New Roman" w:hAnsi="Times New Roman" w:cs="Times New Roman"/>
+                              </w:rPr>
+                            </w:pPr>
+                            <w:r>
+                              <w:rPr>
+                                <w:rFonts w:ascii="Times New Roman" w:hAnsi="Times New Roman" w:cs="Times New Roman"/>
+                              </w:rPr>
+                              <w:t>add each time</w:t>
+                            </w:r>
+                          </w:p>
+                          <w:p>
+                            <w:pPr>
+                              <w:ind w:left="1620"/>
+                              <w:rPr>
+                                <w:rFonts w:ascii="Times New Roman" w:hAnsi="Times New Roman" w:cs="Times New Roman"/>
+                              </w:rPr>
+                            </w:pPr>
+                            <w:r>
+                              <w:rPr>
+                                <w:rFonts w:ascii="Times New Roman" w:hAnsi="Times New Roman" w:cs="Times New Roman"/>
+                              </w:rPr>
+                              <w:t xml:space="preserve">2. </w:t>
+                            </w:r>
+                            <w:r>
+                              <w:rPr>
+                                <w:rFonts w:ascii="Times New Roman" w:hAnsi="Times New Roman" w:cs="Times New Roman"/>
+                              </w:rPr>
+                              <w:t>Each number is verified with the database to ensure such user exists</w:t>
+                            </w:r>
+                          </w:p>
+                          <w:p>
+                            <w:pPr>
+                              <w:ind w:left="1620"/>
+                              <w:rPr>
+                                <w:rFonts w:ascii="Times New Roman" w:hAnsi="Times New Roman" w:cs="Times New Roman"/>
+                              </w:rPr>
+                            </w:pPr>
+                            <w:r>
+                              <w:rPr>
+                                <w:rFonts w:ascii="Times New Roman" w:hAnsi="Times New Roman" w:cs="Times New Roman"/>
+                              </w:rPr>
+                              <w:t xml:space="preserve">3. Group is </w:t>
+                            </w:r>
+                            <w:proofErr w:type="gramStart"/>
+                            <w:r>
+                              <w:rPr>
+                                <w:rFonts w:ascii="Times New Roman" w:hAnsi="Times New Roman" w:cs="Times New Roman"/>
+                              </w:rPr>
+                              <w:t>created</w:t>
+                            </w:r>
+                            <w:proofErr w:type="gramEnd"/>
+                            <w:r>
+                              <w:rPr>
+                                <w:rFonts w:ascii="Times New Roman" w:hAnsi="Times New Roman" w:cs="Times New Roman"/>
+                              </w:rPr>
+                              <w:t xml:space="preserve"> and all users can communicate in the chat</w:t>
+                            </w:r>
+                          </w:p>
+                          <w:p>
+                            <w:pPr>
+                              <w:rPr>
+                                <w:rFonts w:ascii="Times New Roman" w:hAnsi="Times New Roman" w:cs="Times New Roman"/>
+                              </w:rPr>
+                            </w:pPr>
+                            <w:r>
+                              <w:rPr>
+                                <w:rFonts w:ascii="Times New Roman" w:hAnsi="Times New Roman" w:cs="Times New Roman"/>
+                              </w:rPr>
+                              <w:t>Special Requirements:</w:t>
+                            </w:r>
+                            <w:r>
+                              <w:rPr>
+                                <w:rFonts w:ascii="Times New Roman" w:hAnsi="Times New Roman" w:cs="Times New Roman"/>
+                              </w:rPr>
+                              <w:t xml:space="preserve"> None</w:t>
+                            </w:r>
+                          </w:p>
+                        </w:txbxContent>
+                      </wps:txbx>
+                      <wps:bodyPr rot="0" vert="horz" wrap="square" lIns="91440" tIns="45720" rIns="91440" bIns="45720" anchor="t" anchorCtr="0">
+                        <a:noAutofit/>
+                      </wps:bodyPr>
+                    </wps:wsp>
+                  </a:graphicData>
+                </a:graphic>
+              </wp:inline>
+            </w:drawing>
+          </mc:Choice>
+          <mc:Fallback>
+            <w:pict>
+              <v:shape w14:anchorId="1C5DC62C" id="Text Box 5" o:spid="_x0000_s1030" type="#_x0000_t202" style="width:401.25pt;height:146.25pt;visibility:visible;mso-wrap-style:square;mso-left-percent:-10001;mso-top-percent:-10001;mso-position-horizontal:absolute;mso-position-horizontal-relative:char;mso-position-vertical:absolute;mso-position-vertical-relative:line;mso-left-percent:-10001;mso-top-percent:-10001;v-text-anchor:top" o:gfxdata="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">
+                <v:textbox>
+                  <w:txbxContent>
+                    <w:p>
+                      <w:pPr>
+                        <w:rPr>
+                          <w:rFonts w:ascii="Times New Roman" w:hAnsi="Times New Roman" w:cs="Times New Roman"/>
+                        </w:rPr>
+                      </w:pPr>
+                      <w:r>
+                        <w:rPr>
+                          <w:rFonts w:ascii="Times New Roman" w:hAnsi="Times New Roman" w:cs="Times New Roman"/>
+                        </w:rPr>
+                        <w:t xml:space="preserve">Name: </w:t>
+                      </w:r>
+                      <w:r>
+                        <w:rPr>
+                          <w:rFonts w:ascii="Times New Roman" w:hAnsi="Times New Roman" w:cs="Times New Roman"/>
+                        </w:rPr>
+                        <w:t>Create Group</w:t>
+                      </w:r>
+                    </w:p>
+                    <w:p>
+                      <w:pPr>
+                        <w:rPr>
+                          <w:rFonts w:ascii="Times New Roman" w:hAnsi="Times New Roman" w:cs="Times New Roman"/>
+                        </w:rPr>
+                      </w:pPr>
+                      <w:r>
+                        <w:rPr>
+                          <w:rFonts w:ascii="Times New Roman" w:hAnsi="Times New Roman" w:cs="Times New Roman"/>
+                        </w:rPr>
+                        <w:t>Participants: User</w:t>
+                      </w:r>
+                    </w:p>
+                    <w:p>
+                      <w:pPr>
+                        <w:rPr>
+                          <w:rFonts w:ascii="Times New Roman" w:hAnsi="Times New Roman" w:cs="Times New Roman"/>
+                        </w:rPr>
+                      </w:pPr>
+                      <w:r>
+                        <w:rPr>
+                          <w:rFonts w:ascii="Times New Roman" w:hAnsi="Times New Roman" w:cs="Times New Roman"/>
+                        </w:rPr>
+                        <w:t xml:space="preserve">Entry Conditions: </w:t>
+                      </w:r>
+                      <w:r>
+                        <w:rPr>
+                          <w:rFonts w:ascii="Times New Roman" w:hAnsi="Times New Roman" w:cs="Times New Roman"/>
+                        </w:rPr>
+                        <w:t>None</w:t>
+                      </w:r>
+                    </w:p>
+                    <w:p>
+                      <w:pPr>
+                        <w:rPr>
+                          <w:rFonts w:ascii="Times New Roman" w:hAnsi="Times New Roman" w:cs="Times New Roman"/>
+                        </w:rPr>
+                      </w:pPr>
+                      <w:r>
+                        <w:rPr>
+                          <w:rFonts w:ascii="Times New Roman" w:hAnsi="Times New Roman" w:cs="Times New Roman"/>
+                        </w:rPr>
+                        <w:t>Exit Conditions:</w:t>
+                      </w:r>
+                      <w:r>
+                        <w:rPr>
+                          <w:rFonts w:ascii="Times New Roman" w:hAnsi="Times New Roman" w:cs="Times New Roman"/>
+                        </w:rPr>
+                        <w:t xml:space="preserve"> </w:t>
+                      </w:r>
+                      <w:r>
+                        <w:rPr>
+                          <w:rFonts w:ascii="Times New Roman" w:hAnsi="Times New Roman" w:cs="Times New Roman"/>
+                        </w:rPr>
+                        <w:t>A group chat with multiple verified members is created</w:t>
+                      </w:r>
+                    </w:p>
+                    <w:p>
+                      <w:pPr>
+                        <w:rPr>
+                          <w:rFonts w:ascii="Times New Roman" w:hAnsi="Times New Roman" w:cs="Times New Roman"/>
+                        </w:rPr>
+                      </w:pPr>
+                      <w:r>
+                        <w:rPr>
+                          <w:rFonts w:ascii="Times New Roman" w:hAnsi="Times New Roman" w:cs="Times New Roman"/>
+                        </w:rPr>
+                        <w:t xml:space="preserve">Flow of Events: 1. </w:t>
+                      </w:r>
+                      <w:r>
+                        <w:rPr>
+                          <w:rFonts w:ascii="Times New Roman" w:hAnsi="Times New Roman" w:cs="Times New Roman"/>
+                        </w:rPr>
+                        <w:t xml:space="preserve">User </w:t>
+                      </w:r>
+                      <w:r>
+                        <w:rPr>
+                          <w:rFonts w:ascii="Times New Roman" w:hAnsi="Times New Roman" w:cs="Times New Roman"/>
+                        </w:rPr>
+                        <w:t xml:space="preserve">enters phone numbers of existing users and presses </w:t>
+                      </w:r>
+                    </w:p>
+                    <w:p>
+                      <w:pPr>
+                        <w:ind w:left="900" w:firstLine="720"/>
+                        <w:rPr>
+                          <w:rFonts w:ascii="Times New Roman" w:hAnsi="Times New Roman" w:cs="Times New Roman"/>
+                        </w:rPr>
+                      </w:pPr>
+                      <w:r>
+                        <w:rPr>
+                          <w:rFonts w:ascii="Times New Roman" w:hAnsi="Times New Roman" w:cs="Times New Roman"/>
+                        </w:rPr>
+                        <w:t>add each time</w:t>
+                      </w:r>
+                    </w:p>
+                    <w:p>
+                      <w:pPr>
+                        <w:ind w:left="1620"/>
+                        <w:rPr>
+                          <w:rFonts w:ascii="Times New Roman" w:hAnsi="Times New Roman" w:cs="Times New Roman"/>
+                        </w:rPr>
+                      </w:pPr>
+                      <w:r>
+                        <w:rPr>
+                          <w:rFonts w:ascii="Times New Roman" w:hAnsi="Times New Roman" w:cs="Times New Roman"/>
+                        </w:rPr>
+                        <w:t xml:space="preserve">2. </w:t>
+                      </w:r>
+                      <w:r>
+                        <w:rPr>
+                          <w:rFonts w:ascii="Times New Roman" w:hAnsi="Times New Roman" w:cs="Times New Roman"/>
+                        </w:rPr>
+                        <w:t>Each number is verified with the database to ensure such user exists</w:t>
+                      </w:r>
+                    </w:p>
+                    <w:p>
+                      <w:pPr>
+                        <w:ind w:left="1620"/>
+                        <w:rPr>
+                          <w:rFonts w:ascii="Times New Roman" w:hAnsi="Times New Roman" w:cs="Times New Roman"/>
+                        </w:rPr>
+                      </w:pPr>
+                      <w:r>
+                        <w:rPr>
+                          <w:rFonts w:ascii="Times New Roman" w:hAnsi="Times New Roman" w:cs="Times New Roman"/>
+                        </w:rPr>
+                        <w:t xml:space="preserve">3. Group is </w:t>
+                      </w:r>
+                      <w:proofErr w:type="gramStart"/>
+                      <w:r>
+                        <w:rPr>
+                          <w:rFonts w:ascii="Times New Roman" w:hAnsi="Times New Roman" w:cs="Times New Roman"/>
+                        </w:rPr>
+                        <w:t>created</w:t>
+                      </w:r>
+                      <w:proofErr w:type="gramEnd"/>
+                      <w:r>
+                        <w:rPr>
+                          <w:rFonts w:ascii="Times New Roman" w:hAnsi="Times New Roman" w:cs="Times New Roman"/>
+                        </w:rPr>
+                        <w:t xml:space="preserve"> and all users can communicate in the chat</w:t>
+                      </w:r>
+                    </w:p>
+                    <w:p>
+                      <w:pPr>
+                        <w:rPr>
+                          <w:rFonts w:ascii="Times New Roman" w:hAnsi="Times New Roman" w:cs="Times New Roman"/>
+                        </w:rPr>
+                      </w:pPr>
+                      <w:r>
+                        <w:rPr>
+                          <w:rFonts w:ascii="Times New Roman" w:hAnsi="Times New Roman" w:cs="Times New Roman"/>
+                        </w:rPr>
+                        <w:t>Special Requirements:</w:t>
+                      </w:r>
+                      <w:r>
+                        <w:rPr>
+                          <w:rFonts w:ascii="Times New Roman" w:hAnsi="Times New Roman" w:cs="Times New Roman"/>
+                        </w:rPr>
+                        <w:t xml:space="preserve"> None</w:t>
+                      </w:r>
+                    </w:p>
+                  </w:txbxContent>
+                </v:textbox>
+                <w10:anchorlock/>
+              </v:shape>
+            </w:pict>
+          </mc:Fallback>
+        </mc:AlternateContent>
+      </w:r>
+    </w:p>
+    <w:p>
+      <w:pPr>
+        <w:keepNext/>
+        <w:keepLines/>
+        <w:spacing w:before="240"/>
+        <w:ind w:left="288"/>
+        <w:rPr>
+          <w:rFonts w:ascii="inherit" w:eastAsia="inherit" w:hAnsi="inherit" w:cs="inherit"/>
+          <w:b/>
+        </w:rPr>
+      </w:pPr>
+    </w:p>
+    <w:p>
+      <w:pPr>
+        <w:keepNext/>
+        <w:keepLines/>
+        <w:spacing w:before="240"/>
+        <w:rPr>
+          <w:rFonts w:ascii="inherit" w:eastAsia="inherit" w:hAnsi="inherit" w:cs="inherit"/>
+          <w:b/>
+        </w:rPr>
+      </w:pPr>
+      <w:r>
+        <w:rPr>
+          <w:rFonts w:ascii="Times New Roman" w:hAnsi="Times New Roman" w:cs="Times New Roman"/>
+          <w:noProof/>
+          <w:sz w:val="22"/>
+          <w:szCs w:val="22"/>
+          <w:lang w:eastAsia="ko-KR"/>
+        </w:rPr>
+        <w:lastRenderedPageBreak/>
+        <mc:AlternateContent>
+          <mc:Choice Requires="wps">
+            <w:drawing>
+              <wp:inline distT="0" distB="0" distL="0" distR="0" wp14:anchorId="76195717" wp14:editId="4B8B9CAF">
+                <wp:extent cx="5334000" cy="2009775"/>
+                <wp:effectExtent l="0" t="0" r="19050" b="28575"/>
+                <wp:docPr id="6" name="Text Box 6"/>
+                <wp:cNvGraphicFramePr>
+                  <a:graphicFrameLocks xmlns:a="http://schemas.openxmlformats.org/drawingml/2006/main"/>
+                </wp:cNvGraphicFramePr>
+                <a:graphic xmlns:a="http://schemas.openxmlformats.org/drawingml/2006/main">
+                  <a:graphicData uri="http://schemas.microsoft.com/office/word/2010/wordprocessingShape">
+                    <wps:wsp>
+                      <wps:cNvSpPr txBox="1">
+                        <a:spLocks noChangeArrowheads="1"/>
+                      </wps:cNvSpPr>
+                      <wps:spPr bwMode="auto">
+                        <a:xfrm>
+                          <a:off x="0" y="0"/>
+                          <a:ext cx="5334000" cy="2009775"/>
+                        </a:xfrm>
+                        <a:prstGeom prst="rect">
+                          <a:avLst/>
+                        </a:prstGeom>
+                        <a:solidFill>
+                          <a:srgbClr val="FFFFFF"/>
+                        </a:solidFill>
+                        <a:ln w="9525">
+                          <a:solidFill>
+                            <a:srgbClr val="000000"/>
+                          </a:solidFill>
+                          <a:miter lim="800000"/>
+                          <a:headEnd/>
+                          <a:tailEnd/>
+                        </a:ln>
+                      </wps:spPr>
+                      <wps:txbx>
+                        <w:txbxContent>
+                          <w:p>
+                            <w:pPr>
+                              <w:rPr>
+                                <w:rFonts w:ascii="Times New Roman" w:hAnsi="Times New Roman" w:cs="Times New Roman"/>
+                              </w:rPr>
+                            </w:pPr>
+                            <w:r>
+                              <w:rPr>
+                                <w:rFonts w:ascii="Times New Roman" w:hAnsi="Times New Roman" w:cs="Times New Roman"/>
+                              </w:rPr>
+                              <w:t xml:space="preserve">Name: </w:t>
+                            </w:r>
+                            <w:r>
+                              <w:rPr>
+                                <w:rFonts w:ascii="Times New Roman" w:hAnsi="Times New Roman" w:cs="Times New Roman"/>
+                              </w:rPr>
+                              <w:t>Verify Phone Numbers</w:t>
+                            </w:r>
+                          </w:p>
+                          <w:p>
+                            <w:pPr>
+                              <w:rPr>
+                                <w:rFonts w:ascii="Times New Roman" w:hAnsi="Times New Roman" w:cs="Times New Roman"/>
+                              </w:rPr>
+                            </w:pPr>
+                            <w:r>
+                              <w:rPr>
+                                <w:rFonts w:ascii="Times New Roman" w:hAnsi="Times New Roman" w:cs="Times New Roman"/>
+                              </w:rPr>
+                              <w:t xml:space="preserve">Participants: </w:t>
+                            </w:r>
+                            <w:r>
+                              <w:rPr>
+                                <w:rFonts w:ascii="Times New Roman" w:hAnsi="Times New Roman" w:cs="Times New Roman"/>
+                              </w:rPr>
+                              <w:t>None</w:t>
+                            </w:r>
+                          </w:p>
+                          <w:p>
+                            <w:pPr>
+                              <w:rPr>
+                                <w:rFonts w:ascii="Times New Roman" w:hAnsi="Times New Roman" w:cs="Times New Roman"/>
+                              </w:rPr>
+                            </w:pPr>
+                            <w:r>
+                              <w:rPr>
+                                <w:rFonts w:ascii="Times New Roman" w:hAnsi="Times New Roman" w:cs="Times New Roman"/>
+                              </w:rPr>
+                              <w:t xml:space="preserve">Entry Conditions: User has </w:t>
+                            </w:r>
+                            <w:r>
+                              <w:rPr>
+                                <w:rFonts w:ascii="Times New Roman" w:hAnsi="Times New Roman" w:cs="Times New Roman"/>
+                              </w:rPr>
+                              <w:t>tried to add another person to a group</w:t>
+                            </w:r>
+                          </w:p>
+                          <w:p>
+                            <w:pPr>
+                              <w:rPr>
+                                <w:rFonts w:ascii="Times New Roman" w:hAnsi="Times New Roman" w:cs="Times New Roman"/>
+                              </w:rPr>
+                            </w:pPr>
+                            <w:r>
+                              <w:rPr>
+                                <w:rFonts w:ascii="Times New Roman" w:hAnsi="Times New Roman" w:cs="Times New Roman"/>
+                              </w:rPr>
+                              <w:t>Exit Conditions:</w:t>
+                            </w:r>
+                            <w:r>
+                              <w:rPr>
+                                <w:rFonts w:ascii="Times New Roman" w:hAnsi="Times New Roman" w:cs="Times New Roman"/>
+                              </w:rPr>
+                              <w:t xml:space="preserve"> None</w:t>
+                            </w:r>
+                          </w:p>
+                          <w:p>
+                            <w:pPr>
+                              <w:rPr>
+                                <w:rFonts w:ascii="Times New Roman" w:hAnsi="Times New Roman" w:cs="Times New Roman"/>
+                              </w:rPr>
+                            </w:pPr>
+                            <w:r>
+                              <w:rPr>
+                                <w:rFonts w:ascii="Times New Roman" w:hAnsi="Times New Roman" w:cs="Times New Roman"/>
+                              </w:rPr>
+                              <w:t xml:space="preserve">Flow of Events: 1. </w:t>
+                            </w:r>
+                            <w:r>
+                              <w:rPr>
+                                <w:rFonts w:ascii="Times New Roman" w:hAnsi="Times New Roman" w:cs="Times New Roman"/>
+                              </w:rPr>
+                              <w:t>Provided phone number is compared to database</w:t>
+                            </w:r>
+                          </w:p>
+                          <w:p>
+                            <w:pPr>
+                              <w:ind w:left="1620"/>
+                              <w:rPr>
+                                <w:rFonts w:ascii="Times New Roman" w:hAnsi="Times New Roman" w:cs="Times New Roman"/>
+                              </w:rPr>
+                            </w:pPr>
+                            <w:r>
+                              <w:rPr>
+                                <w:rFonts w:ascii="Times New Roman" w:hAnsi="Times New Roman" w:cs="Times New Roman"/>
+                              </w:rPr>
+                              <w:t xml:space="preserve">2. </w:t>
+                            </w:r>
+                            <w:r>
+                              <w:rPr>
+                                <w:rFonts w:ascii="Times New Roman" w:hAnsi="Times New Roman" w:cs="Times New Roman"/>
+                              </w:rPr>
+                              <w:t xml:space="preserve">If </w:t>
+                            </w:r>
+                            <w:r>
+                              <w:rPr>
+                                <w:rFonts w:ascii="Times New Roman" w:hAnsi="Times New Roman" w:cs="Times New Roman"/>
+                              </w:rPr>
+                              <w:t>c</w:t>
+                            </w:r>
+                            <w:r>
+                              <w:rPr>
+                                <w:rFonts w:ascii="Times New Roman" w:hAnsi="Times New Roman" w:cs="Times New Roman"/>
+                              </w:rPr>
+                              <w:t xml:space="preserve">orresponding </w:t>
+                            </w:r>
+                            <w:r>
+                              <w:rPr>
+                                <w:rFonts w:ascii="Times New Roman" w:hAnsi="Times New Roman" w:cs="Times New Roman"/>
+                              </w:rPr>
+                              <w:t>phone number</w:t>
+                            </w:r>
+                            <w:r>
+                              <w:rPr>
+                                <w:rFonts w:ascii="Times New Roman" w:hAnsi="Times New Roman" w:cs="Times New Roman"/>
+                              </w:rPr>
+                              <w:t xml:space="preserve"> do</w:t>
+                            </w:r>
+                            <w:r>
+                              <w:rPr>
+                                <w:rFonts w:ascii="Times New Roman" w:hAnsi="Times New Roman" w:cs="Times New Roman"/>
+                              </w:rPr>
+                              <w:t>es</w:t>
+                            </w:r>
+                            <w:r>
+                              <w:rPr>
+                                <w:rFonts w:ascii="Times New Roman" w:hAnsi="Times New Roman" w:cs="Times New Roman"/>
+                              </w:rPr>
+                              <w:t xml:space="preserve"> not match any existing user in the database</w:t>
+                            </w:r>
+                            <w:r>
+                              <w:rPr>
+                                <w:rFonts w:ascii="Times New Roman" w:hAnsi="Times New Roman" w:cs="Times New Roman"/>
+                              </w:rPr>
+                              <w:t xml:space="preserve"> a</w:t>
+                            </w:r>
+                            <w:r>
+                              <w:rPr>
+                                <w:rFonts w:ascii="Times New Roman" w:hAnsi="Times New Roman" w:cs="Times New Roman"/>
+                              </w:rPr>
+                              <w:t>n error message is displayed</w:t>
+                            </w:r>
+                          </w:p>
+                          <w:p>
+                            <w:pPr>
+                              <w:ind w:left="1620"/>
+                              <w:rPr>
+                                <w:rFonts w:ascii="Times New Roman" w:hAnsi="Times New Roman" w:cs="Times New Roman"/>
+                              </w:rPr>
+                            </w:pPr>
+                            <w:r>
+                              <w:rPr>
+                                <w:rFonts w:ascii="Times New Roman" w:hAnsi="Times New Roman" w:cs="Times New Roman"/>
+                              </w:rPr>
+                              <w:t xml:space="preserve">3. </w:t>
+                            </w:r>
+                            <w:r>
+                              <w:rPr>
+                                <w:rFonts w:ascii="Times New Roman" w:hAnsi="Times New Roman" w:cs="Times New Roman"/>
+                              </w:rPr>
+                              <w:t xml:space="preserve">If </w:t>
+                            </w:r>
+                            <w:r>
+                              <w:rPr>
+                                <w:rFonts w:ascii="Times New Roman" w:hAnsi="Times New Roman" w:cs="Times New Roman"/>
+                              </w:rPr>
+                              <w:t>c</w:t>
+                            </w:r>
+                            <w:r>
+                              <w:rPr>
+                                <w:rFonts w:ascii="Times New Roman" w:hAnsi="Times New Roman" w:cs="Times New Roman"/>
+                              </w:rPr>
+                              <w:t>orresponding</w:t>
+                            </w:r>
+                            <w:r>
+                              <w:rPr>
+                                <w:rFonts w:ascii="Times New Roman" w:hAnsi="Times New Roman" w:cs="Times New Roman"/>
+                              </w:rPr>
+                              <w:t xml:space="preserve"> phone number matches a user, the other user is successfully added to the group via an invite</w:t>
+                            </w:r>
+                          </w:p>
+                          <w:p>
+                            <w:pPr>
+                              <w:rPr>
+                                <w:rFonts w:ascii="Times New Roman" w:hAnsi="Times New Roman" w:cs="Times New Roman"/>
+                              </w:rPr>
+                            </w:pPr>
+                            <w:r>
+                              <w:rPr>
+                                <w:rFonts w:ascii="Times New Roman" w:hAnsi="Times New Roman" w:cs="Times New Roman"/>
+                              </w:rPr>
+                              <w:t>Special Requirements:</w:t>
+                            </w:r>
+                            <w:r>
+                              <w:rPr>
+                                <w:rFonts w:ascii="Times New Roman" w:hAnsi="Times New Roman" w:cs="Times New Roman"/>
+                              </w:rPr>
+                              <w:t xml:space="preserve"> None</w:t>
+                            </w:r>
+                          </w:p>
+                        </w:txbxContent>
+                      </wps:txbx>
+                      <wps:bodyPr rot="0" vert="horz" wrap="square" lIns="91440" tIns="45720" rIns="91440" bIns="45720" anchor="t" anchorCtr="0">
+                        <a:noAutofit/>
+                      </wps:bodyPr>
+                    </wps:wsp>
+                  </a:graphicData>
+                </a:graphic>
+              </wp:inline>
+            </w:drawing>
+          </mc:Choice>
+          <mc:Fallback>
+            <w:pict>
+              <v:shape w14:anchorId="76195717" id="Text Box 6" o:spid="_x0000_s1031" type="#_x0000_t202" style="width:420pt;height:158.25pt;visibility:visible;mso-wrap-style:square;mso-left-percent:-10001;mso-top-percent:-10001;mso-position-horizontal:absolute;mso-position-horizontal-relative:char;mso-position-vertical:absolute;mso-position-vertical-relative:line;mso-left-percent:-10001;mso-top-percent:-10001;v-text-anchor:top" o:gfxdata="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">
+                <v:textbox>
+                  <w:txbxContent>
+                    <w:p>
+                      <w:pPr>
+                        <w:rPr>
+                          <w:rFonts w:ascii="Times New Roman" w:hAnsi="Times New Roman" w:cs="Times New Roman"/>
+                        </w:rPr>
+                      </w:pPr>
+                      <w:r>
+                        <w:rPr>
+                          <w:rFonts w:ascii="Times New Roman" w:hAnsi="Times New Roman" w:cs="Times New Roman"/>
+                        </w:rPr>
+                        <w:t xml:space="preserve">Name: </w:t>
+                      </w:r>
+                      <w:r>
+                        <w:rPr>
+                          <w:rFonts w:ascii="Times New Roman" w:hAnsi="Times New Roman" w:cs="Times New Roman"/>
+                        </w:rPr>
+                        <w:t>Verify Phone Numbers</w:t>
+                      </w:r>
+                    </w:p>
+                    <w:p>
+                      <w:pPr>
+                        <w:rPr>
+                          <w:rFonts w:ascii="Times New Roman" w:hAnsi="Times New Roman" w:cs="Times New Roman"/>
+                        </w:rPr>
+                      </w:pPr>
+                      <w:r>
+                        <w:rPr>
+                          <w:rFonts w:ascii="Times New Roman" w:hAnsi="Times New Roman" w:cs="Times New Roman"/>
+                        </w:rPr>
+                        <w:t xml:space="preserve">Participants: </w:t>
+                      </w:r>
+                      <w:r>
+                        <w:rPr>
+                          <w:rFonts w:ascii="Times New Roman" w:hAnsi="Times New Roman" w:cs="Times New Roman"/>
+                        </w:rPr>
+                        <w:t>None</w:t>
+                      </w:r>
+                    </w:p>
+                    <w:p>
+                      <w:pPr>
+                        <w:rPr>
+                          <w:rFonts w:ascii="Times New Roman" w:hAnsi="Times New Roman" w:cs="Times New Roman"/>
+                        </w:rPr>
+                      </w:pPr>
+                      <w:r>
+                        <w:rPr>
+                          <w:rFonts w:ascii="Times New Roman" w:hAnsi="Times New Roman" w:cs="Times New Roman"/>
+                        </w:rPr>
+                        <w:t xml:space="preserve">Entry Conditions: User has </w:t>
+                      </w:r>
+                      <w:r>
+                        <w:rPr>
+                          <w:rFonts w:ascii="Times New Roman" w:hAnsi="Times New Roman" w:cs="Times New Roman"/>
+                        </w:rPr>
+                        <w:t>tried to add another person to a group</w:t>
+                      </w:r>
+                    </w:p>
+                    <w:p>
+                      <w:pPr>
+                        <w:rPr>
+                          <w:rFonts w:ascii="Times New Roman" w:hAnsi="Times New Roman" w:cs="Times New Roman"/>
+                        </w:rPr>
+                      </w:pPr>
+                      <w:r>
+                        <w:rPr>
+                          <w:rFonts w:ascii="Times New Roman" w:hAnsi="Times New Roman" w:cs="Times New Roman"/>
+                        </w:rPr>
+                        <w:t>Exit Conditions:</w:t>
+                      </w:r>
+                      <w:r>
+                        <w:rPr>
+                          <w:rFonts w:ascii="Times New Roman" w:hAnsi="Times New Roman" w:cs="Times New Roman"/>
+                        </w:rPr>
+                        <w:t xml:space="preserve"> None</w:t>
+                      </w:r>
+                    </w:p>
+                    <w:p>
+                      <w:pPr>
+                        <w:rPr>
+                          <w:rFonts w:ascii="Times New Roman" w:hAnsi="Times New Roman" w:cs="Times New Roman"/>
+                        </w:rPr>
+                      </w:pPr>
+                      <w:r>
+                        <w:rPr>
+                          <w:rFonts w:ascii="Times New Roman" w:hAnsi="Times New Roman" w:cs="Times New Roman"/>
+                        </w:rPr>
+                        <w:t xml:space="preserve">Flow of Events: 1. </w:t>
+                      </w:r>
+                      <w:r>
+                        <w:rPr>
+                          <w:rFonts w:ascii="Times New Roman" w:hAnsi="Times New Roman" w:cs="Times New Roman"/>
+                        </w:rPr>
+                        <w:t>Provided phone number is compared to database</w:t>
+                      </w:r>
+                    </w:p>
+                    <w:p>
+                      <w:pPr>
+                        <w:ind w:left="1620"/>
+                        <w:rPr>
+                          <w:rFonts w:ascii="Times New Roman" w:hAnsi="Times New Roman" w:cs="Times New Roman"/>
+                        </w:rPr>
+                      </w:pPr>
+                      <w:r>
+                        <w:rPr>
+                          <w:rFonts w:ascii="Times New Roman" w:hAnsi="Times New Roman" w:cs="Times New Roman"/>
+                        </w:rPr>
+                        <w:t xml:space="preserve">2. </w:t>
+                      </w:r>
+                      <w:r>
+                        <w:rPr>
+                          <w:rFonts w:ascii="Times New Roman" w:hAnsi="Times New Roman" w:cs="Times New Roman"/>
+                        </w:rPr>
+                        <w:t xml:space="preserve">If </w:t>
+                      </w:r>
+                      <w:r>
+                        <w:rPr>
+                          <w:rFonts w:ascii="Times New Roman" w:hAnsi="Times New Roman" w:cs="Times New Roman"/>
+                        </w:rPr>
+                        <w:t>c</w:t>
+                      </w:r>
+                      <w:r>
+                        <w:rPr>
+                          <w:rFonts w:ascii="Times New Roman" w:hAnsi="Times New Roman" w:cs="Times New Roman"/>
+                        </w:rPr>
+                        <w:t xml:space="preserve">orresponding </w:t>
+                      </w:r>
+                      <w:r>
+                        <w:rPr>
+                          <w:rFonts w:ascii="Times New Roman" w:hAnsi="Times New Roman" w:cs="Times New Roman"/>
+                        </w:rPr>
+                        <w:t>phone number</w:t>
+                      </w:r>
+                      <w:r>
+                        <w:rPr>
+                          <w:rFonts w:ascii="Times New Roman" w:hAnsi="Times New Roman" w:cs="Times New Roman"/>
+                        </w:rPr>
+                        <w:t xml:space="preserve"> do</w:t>
+                      </w:r>
+                      <w:r>
+                        <w:rPr>
+                          <w:rFonts w:ascii="Times New Roman" w:hAnsi="Times New Roman" w:cs="Times New Roman"/>
+                        </w:rPr>
+                        <w:t>es</w:t>
+                      </w:r>
+                      <w:r>
+                        <w:rPr>
+                          <w:rFonts w:ascii="Times New Roman" w:hAnsi="Times New Roman" w:cs="Times New Roman"/>
+                        </w:rPr>
+                        <w:t xml:space="preserve"> not match any existing user in the database</w:t>
+                      </w:r>
+                      <w:r>
+                        <w:rPr>
+                          <w:rFonts w:ascii="Times New Roman" w:hAnsi="Times New Roman" w:cs="Times New Roman"/>
+                        </w:rPr>
+                        <w:t xml:space="preserve"> a</w:t>
+                      </w:r>
+                      <w:r>
+                        <w:rPr>
+                          <w:rFonts w:ascii="Times New Roman" w:hAnsi="Times New Roman" w:cs="Times New Roman"/>
+                        </w:rPr>
+                        <w:t>n error message is displayed</w:t>
+                      </w:r>
+                    </w:p>
+                    <w:p>
+                      <w:pPr>
+                        <w:ind w:left="1620"/>
+                        <w:rPr>
+                          <w:rFonts w:ascii="Times New Roman" w:hAnsi="Times New Roman" w:cs="Times New Roman"/>
+                        </w:rPr>
+                      </w:pPr>
+                      <w:r>
+                        <w:rPr>
+                          <w:rFonts w:ascii="Times New Roman" w:hAnsi="Times New Roman" w:cs="Times New Roman"/>
+                        </w:rPr>
+                        <w:t xml:space="preserve">3. </w:t>
+                      </w:r>
+                      <w:r>
+                        <w:rPr>
+                          <w:rFonts w:ascii="Times New Roman" w:hAnsi="Times New Roman" w:cs="Times New Roman"/>
+                        </w:rPr>
+                        <w:t xml:space="preserve">If </w:t>
+                      </w:r>
+                      <w:r>
+                        <w:rPr>
+                          <w:rFonts w:ascii="Times New Roman" w:hAnsi="Times New Roman" w:cs="Times New Roman"/>
+                        </w:rPr>
+                        <w:t>c</w:t>
+                      </w:r>
+                      <w:r>
+                        <w:rPr>
+                          <w:rFonts w:ascii="Times New Roman" w:hAnsi="Times New Roman" w:cs="Times New Roman"/>
+                        </w:rPr>
+                        <w:t>orresponding</w:t>
+                      </w:r>
+                      <w:r>
+                        <w:rPr>
+                          <w:rFonts w:ascii="Times New Roman" w:hAnsi="Times New Roman" w:cs="Times New Roman"/>
+                        </w:rPr>
+                        <w:t xml:space="preserve"> phone number matches a user, the other user is successfully added to the group via an invite</w:t>
+                      </w:r>
+                    </w:p>
+                    <w:p>
+                      <w:pPr>
+                        <w:rPr>
+                          <w:rFonts w:ascii="Times New Roman" w:hAnsi="Times New Roman" w:cs="Times New Roman"/>
+                        </w:rPr>
+                      </w:pPr>
+                      <w:r>
+                        <w:rPr>
+                          <w:rFonts w:ascii="Times New Roman" w:hAnsi="Times New Roman" w:cs="Times New Roman"/>
+                        </w:rPr>
+                        <w:t>Special Requirements:</w:t>
+                      </w:r>
+                      <w:r>
+                        <w:rPr>
+                          <w:rFonts w:ascii="Times New Roman" w:hAnsi="Times New Roman" w:cs="Times New Roman"/>
+                        </w:rPr>
+                        <w:t xml:space="preserve"> None</w:t>
+                      </w:r>
+                    </w:p>
+                  </w:txbxContent>
+                </v:textbox>
+                <w10:anchorlock/>
+              </v:shape>
+            </w:pict>
+          </mc:Fallback>
+        </mc:AlternateContent>
+      </w:r>
+      <w:r>
+        <w:rPr>
+          <w:rFonts w:ascii="Times New Roman" w:hAnsi="Times New Roman" w:cs="Times New Roman"/>
+          <w:noProof/>
+          <w:sz w:val="22"/>
+          <w:szCs w:val="22"/>
+          <w:lang w:eastAsia="ko-KR"/>
+        </w:rPr>
+        <mc:AlternateContent>
+          <mc:Choice Requires="wps">
+            <w:drawing>
+              <wp:inline distT="0" distB="0" distL="0" distR="0" wp14:anchorId="4C3DAD57" wp14:editId="017964BD">
+                <wp:extent cx="5343525" cy="1685925"/>
+                <wp:effectExtent l="0" t="0" r="28575" b="28575"/>
+                <wp:docPr id="8" name="Text Box 8"/>
+                <wp:cNvGraphicFramePr>
+                  <a:graphicFrameLocks xmlns:a="http://schemas.openxmlformats.org/drawingml/2006/main"/>
+                </wp:cNvGraphicFramePr>
+                <a:graphic xmlns:a="http://schemas.openxmlformats.org/drawingml/2006/main">
+                  <a:graphicData uri="http://schemas.microsoft.com/office/word/2010/wordprocessingShape">
+                    <wps:wsp>
+                      <wps:cNvSpPr txBox="1">
+                        <a:spLocks noChangeArrowheads="1"/>
+                      </wps:cNvSpPr>
+                      <wps:spPr bwMode="auto">
+                        <a:xfrm>
+                          <a:off x="0" y="0"/>
+                          <a:ext cx="5343525" cy="1685925"/>
+                        </a:xfrm>
+                        <a:prstGeom prst="rect">
+                          <a:avLst/>
+                        </a:prstGeom>
+                        <a:solidFill>
+                          <a:srgbClr val="FFFFFF"/>
+                        </a:solidFill>
+                        <a:ln w="9525">
+                          <a:solidFill>
+                            <a:srgbClr val="000000"/>
+                          </a:solidFill>
+                          <a:miter lim="800000"/>
+                          <a:headEnd/>
+                          <a:tailEnd/>
+                        </a:ln>
+                      </wps:spPr>
+                      <wps:txbx>
+                        <w:txbxContent>
+                          <w:p>
+                            <w:pPr>
+                              <w:rPr>
+                                <w:rFonts w:ascii="Times New Roman" w:hAnsi="Times New Roman" w:cs="Times New Roman"/>
+                              </w:rPr>
+                            </w:pPr>
+                            <w:r>
+                              <w:rPr>
+                                <w:rFonts w:ascii="Times New Roman" w:hAnsi="Times New Roman" w:cs="Times New Roman"/>
+                              </w:rPr>
+                              <w:t xml:space="preserve">Name: </w:t>
+                            </w:r>
+                            <w:r>
+                              <w:rPr>
+                                <w:rFonts w:ascii="Times New Roman" w:hAnsi="Times New Roman" w:cs="Times New Roman"/>
+                              </w:rPr>
+                              <w:t>Accept Group Invite</w:t>
+                            </w:r>
+                          </w:p>
+                          <w:p>
+                            <w:pPr>
+                              <w:rPr>
+                                <w:rFonts w:ascii="Times New Roman" w:hAnsi="Times New Roman" w:cs="Times New Roman"/>
+                              </w:rPr>
+                            </w:pPr>
+                            <w:r>
+                              <w:rPr>
+                                <w:rFonts w:ascii="Times New Roman" w:hAnsi="Times New Roman" w:cs="Times New Roman"/>
+                              </w:rPr>
+                              <w:t>Participants: User</w:t>
+                            </w:r>
+                          </w:p>
+                          <w:p>
+                            <w:pPr>
+                              <w:rPr>
+                                <w:rFonts w:ascii="Times New Roman" w:hAnsi="Times New Roman" w:cs="Times New Roman"/>
+                              </w:rPr>
+                            </w:pPr>
+                            <w:r>
+                              <w:rPr>
+                                <w:rFonts w:ascii="Times New Roman" w:hAnsi="Times New Roman" w:cs="Times New Roman"/>
+                              </w:rPr>
+                              <w:t xml:space="preserve">Entry Conditions: User has </w:t>
+                            </w:r>
+                            <w:r>
+                              <w:rPr>
+                                <w:rFonts w:ascii="Times New Roman" w:hAnsi="Times New Roman" w:cs="Times New Roman"/>
+                              </w:rPr>
+                              <w:t xml:space="preserve">a notification saying some other user has added them to </w:t>
+                            </w:r>
+                          </w:p>
+                          <w:p>
+                            <w:pPr>
+                              <w:ind w:left="1440"/>
+                              <w:rPr>
+                                <w:rFonts w:ascii="Times New Roman" w:hAnsi="Times New Roman" w:cs="Times New Roman"/>
+                              </w:rPr>
+                            </w:pPr>
+                            <w:r>
+                              <w:rPr>
+                                <w:rFonts w:ascii="Times New Roman" w:hAnsi="Times New Roman" w:cs="Times New Roman"/>
+                              </w:rPr>
+                              <w:t xml:space="preserve">      a group </w:t>
+                            </w:r>
+                            <w:proofErr w:type="gramStart"/>
+                            <w:r>
+                              <w:rPr>
+                                <w:rFonts w:ascii="Times New Roman" w:hAnsi="Times New Roman" w:cs="Times New Roman"/>
+                              </w:rPr>
+                              <w:t>chat</w:t>
+                            </w:r>
+                            <w:proofErr w:type="gramEnd"/>
+                          </w:p>
+                          <w:p>
+                            <w:pPr>
+                              <w:rPr>
+                                <w:rFonts w:ascii="Times New Roman" w:hAnsi="Times New Roman" w:cs="Times New Roman"/>
+                              </w:rPr>
+                            </w:pPr>
+                            <w:r>
+                              <w:rPr>
+                                <w:rFonts w:ascii="Times New Roman" w:hAnsi="Times New Roman" w:cs="Times New Roman"/>
+                              </w:rPr>
+                              <w:t xml:space="preserve">Exit Conditions: User </w:t>
+                            </w:r>
+                            <w:r>
+                              <w:rPr>
+                                <w:rFonts w:ascii="Times New Roman" w:hAnsi="Times New Roman" w:cs="Times New Roman"/>
+                              </w:rPr>
+                              <w:t>selects accept or decline</w:t>
+                            </w:r>
+                          </w:p>
+                          <w:p>
+                            <w:pPr>
+                              <w:rPr>
+                                <w:rFonts w:ascii="Times New Roman" w:hAnsi="Times New Roman" w:cs="Times New Roman"/>
+                              </w:rPr>
+                            </w:pPr>
+                            <w:r>
+                              <w:rPr>
+                                <w:rFonts w:ascii="Times New Roman" w:hAnsi="Times New Roman" w:cs="Times New Roman"/>
+                              </w:rPr>
+                              <w:t xml:space="preserve">Flow of Events: 1. User </w:t>
+                            </w:r>
+                            <w:r>
+                              <w:rPr>
+                                <w:rFonts w:ascii="Times New Roman" w:hAnsi="Times New Roman" w:cs="Times New Roman"/>
+                              </w:rPr>
+                              <w:t>enters app and is prompted with a choice to join or not</w:t>
+                            </w:r>
+                          </w:p>
+                          <w:p>
+                            <w:pPr>
+                              <w:rPr>
+                                <w:rFonts w:ascii="Times New Roman" w:hAnsi="Times New Roman" w:cs="Times New Roman"/>
+                              </w:rPr>
+                            </w:pPr>
+                            <w:r>
+                              <w:rPr>
+                                <w:rFonts w:ascii="Times New Roman" w:hAnsi="Times New Roman" w:cs="Times New Roman"/>
+                              </w:rPr>
+                              <w:tab/>
+                            </w:r>
+                            <w:r>
+                              <w:rPr>
+                                <w:rFonts w:ascii="Times New Roman" w:hAnsi="Times New Roman" w:cs="Times New Roman"/>
+                              </w:rPr>
+                              <w:tab/>
+                              <w:t xml:space="preserve">   2. User </w:t>
+                            </w:r>
+                            <w:r>
+                              <w:rPr>
+                                <w:rFonts w:ascii="Times New Roman" w:hAnsi="Times New Roman" w:cs="Times New Roman"/>
+                              </w:rPr>
+                              <w:t xml:space="preserve">selects to Join or Decline, allowing them to be in the group </w:t>
+                            </w:r>
+                          </w:p>
+                          <w:p>
+                            <w:pPr>
+                              <w:ind w:left="1440"/>
+                              <w:rPr>
+                                <w:rFonts w:ascii="Times New Roman" w:hAnsi="Times New Roman" w:cs="Times New Roman"/>
+                              </w:rPr>
+                            </w:pPr>
+                            <w:r>
+                              <w:rPr>
+                                <w:rFonts w:ascii="Times New Roman" w:hAnsi="Times New Roman" w:cs="Times New Roman"/>
+                              </w:rPr>
+                              <w:t xml:space="preserve">   </w:t>
+                            </w:r>
+                            <w:bookmarkStart w:id="0" w:name="_GoBack"/>
+                            <w:bookmarkEnd w:id="0"/>
+                            <w:r>
+                              <w:rPr>
+                                <w:rFonts w:ascii="Times New Roman" w:hAnsi="Times New Roman" w:cs="Times New Roman"/>
+                              </w:rPr>
+                              <w:t>chat or to choose not to be added</w:t>
+                            </w:r>
+                          </w:p>
+                          <w:p>
+                            <w:pPr>
+                              <w:rPr>
+                                <w:rFonts w:ascii="Times New Roman" w:hAnsi="Times New Roman" w:cs="Times New Roman"/>
+                              </w:rPr>
+                            </w:pPr>
+                            <w:r>
+                              <w:rPr>
+                                <w:rFonts w:ascii="Times New Roman" w:hAnsi="Times New Roman" w:cs="Times New Roman"/>
+                              </w:rPr>
+                              <w:t>Special Requirements:</w:t>
+                            </w:r>
+                            <w:r>
+                              <w:rPr>
+                                <w:rFonts w:ascii="Times New Roman" w:hAnsi="Times New Roman" w:cs="Times New Roman"/>
+                              </w:rPr>
+                              <w:t xml:space="preserve"> None</w:t>
+                            </w:r>
+                          </w:p>
+                        </w:txbxContent>
+                      </wps:txbx>
+                      <wps:bodyPr rot="0" vert="horz" wrap="square" lIns="91440" tIns="45720" rIns="91440" bIns="45720" anchor="t" anchorCtr="0">
+                        <a:noAutofit/>
+                      </wps:bodyPr>
+                    </wps:wsp>
+                  </a:graphicData>
+                </a:graphic>
+              </wp:inline>
+            </w:drawing>
+          </mc:Choice>
+          <mc:Fallback>
+            <w:pict>
+              <v:shape w14:anchorId="4C3DAD57" id="Text Box 8" o:spid="_x0000_s1032" type="#_x0000_t202" style="width:420.75pt;height:132.75pt;visibility:visible;mso-wrap-style:square;mso-left-percent:-10001;mso-top-percent:-10001;mso-position-horizontal:absolute;mso-position-horizontal-relative:char;mso-position-vertical:absolute;mso-position-vertical-relative:line;mso-left-percent:-10001;mso-top-percent:-10001;v-text-anchor:top" o:gfxdata="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">
+                <v:textbox>
+                  <w:txbxContent>
+                    <w:p>
+                      <w:pPr>
+                        <w:rPr>
+                          <w:rFonts w:ascii="Times New Roman" w:hAnsi="Times New Roman" w:cs="Times New Roman"/>
+                        </w:rPr>
+                      </w:pPr>
+                      <w:r>
+                        <w:rPr>
+                          <w:rFonts w:ascii="Times New Roman" w:hAnsi="Times New Roman" w:cs="Times New Roman"/>
+                        </w:rPr>
+                        <w:t xml:space="preserve">Name: </w:t>
+                      </w:r>
+                      <w:r>
+                        <w:rPr>
+                          <w:rFonts w:ascii="Times New Roman" w:hAnsi="Times New Roman" w:cs="Times New Roman"/>
+                        </w:rPr>
+                        <w:t>Accept Group Invite</w:t>
+                      </w:r>
+                    </w:p>
+                    <w:p>
+                      <w:pPr>
+                        <w:rPr>
+                          <w:rFonts w:ascii="Times New Roman" w:hAnsi="Times New Roman" w:cs="Times New Roman"/>
+                        </w:rPr>
+                      </w:pPr>
+                      <w:r>
+                        <w:rPr>
+                          <w:rFonts w:ascii="Times New Roman" w:hAnsi="Times New Roman" w:cs="Times New Roman"/>
+                        </w:rPr>
+                        <w:t>Participants: User</w:t>
+                      </w:r>
+                    </w:p>
+                    <w:p>
+                      <w:pPr>
+                        <w:rPr>
+                          <w:rFonts w:ascii="Times New Roman" w:hAnsi="Times New Roman" w:cs="Times New Roman"/>
+                        </w:rPr>
+                      </w:pPr>
+                      <w:r>
+                        <w:rPr>
+                          <w:rFonts w:ascii="Times New Roman" w:hAnsi="Times New Roman" w:cs="Times New Roman"/>
+                        </w:rPr>
+                        <w:t xml:space="preserve">Entry Conditions: User has </w:t>
+                      </w:r>
+                      <w:r>
+                        <w:rPr>
+                          <w:rFonts w:ascii="Times New Roman" w:hAnsi="Times New Roman" w:cs="Times New Roman"/>
+                        </w:rPr>
+                        <w:t xml:space="preserve">a notification saying some other user has added them to </w:t>
+                      </w:r>
+                    </w:p>
+                    <w:p>
+                      <w:pPr>
+                        <w:ind w:left="1440"/>
+                        <w:rPr>
+                          <w:rFonts w:ascii="Times New Roman" w:hAnsi="Times New Roman" w:cs="Times New Roman"/>
+                        </w:rPr>
+                      </w:pPr>
+                      <w:r>
+                        <w:rPr>
+                          <w:rFonts w:ascii="Times New Roman" w:hAnsi="Times New Roman" w:cs="Times New Roman"/>
+                        </w:rPr>
+                        <w:t xml:space="preserve">      a group </w:t>
+                      </w:r>
+                      <w:proofErr w:type="gramStart"/>
+                      <w:r>
+                        <w:rPr>
+                          <w:rFonts w:ascii="Times New Roman" w:hAnsi="Times New Roman" w:cs="Times New Roman"/>
+                        </w:rPr>
+                        <w:t>chat</w:t>
+                      </w:r>
+                      <w:proofErr w:type="gramEnd"/>
+                    </w:p>
+                    <w:p>
+                      <w:pPr>
+                        <w:rPr>
+                          <w:rFonts w:ascii="Times New Roman" w:hAnsi="Times New Roman" w:cs="Times New Roman"/>
+                        </w:rPr>
+                      </w:pPr>
+                      <w:r>
+                        <w:rPr>
+                          <w:rFonts w:ascii="Times New Roman" w:hAnsi="Times New Roman" w:cs="Times New Roman"/>
+                        </w:rPr>
+                        <w:t xml:space="preserve">Exit Conditions: User </w:t>
+                      </w:r>
+                      <w:r>
+                        <w:rPr>
+                          <w:rFonts w:ascii="Times New Roman" w:hAnsi="Times New Roman" w:cs="Times New Roman"/>
+                        </w:rPr>
+                        <w:t>selects accept or decline</w:t>
+                      </w:r>
+                    </w:p>
+                    <w:p>
+                      <w:pPr>
+                        <w:rPr>
+                          <w:rFonts w:ascii="Times New Roman" w:hAnsi="Times New Roman" w:cs="Times New Roman"/>
+                        </w:rPr>
+                      </w:pPr>
+                      <w:r>
+                        <w:rPr>
+                          <w:rFonts w:ascii="Times New Roman" w:hAnsi="Times New Roman" w:cs="Times New Roman"/>
+                        </w:rPr>
+                        <w:t xml:space="preserve">Flow of Events: 1. User </w:t>
+                      </w:r>
+                      <w:r>
+                        <w:rPr>
+                          <w:rFonts w:ascii="Times New Roman" w:hAnsi="Times New Roman" w:cs="Times New Roman"/>
+                        </w:rPr>
+                        <w:t>enters app and is prompted with a choice to join or not</w:t>
+                      </w:r>
+                    </w:p>
+                    <w:p>
+                      <w:pPr>
+                        <w:rPr>
+                          <w:rFonts w:ascii="Times New Roman" w:hAnsi="Times New Roman" w:cs="Times New Roman"/>
+                        </w:rPr>
+                      </w:pPr>
+                      <w:r>
+                        <w:rPr>
+                          <w:rFonts w:ascii="Times New Roman" w:hAnsi="Times New Roman" w:cs="Times New Roman"/>
+                        </w:rPr>
+                        <w:tab/>
+                      </w:r>
+                      <w:r>
+                        <w:rPr>
+                          <w:rFonts w:ascii="Times New Roman" w:hAnsi="Times New Roman" w:cs="Times New Roman"/>
+                        </w:rPr>
+                        <w:tab/>
+                        <w:t xml:space="preserve">   2. User </w:t>
+                      </w:r>
+                      <w:r>
+                        <w:rPr>
+                          <w:rFonts w:ascii="Times New Roman" w:hAnsi="Times New Roman" w:cs="Times New Roman"/>
+                        </w:rPr>
+                        <w:t xml:space="preserve">selects to Join or Decline, allowing them to be in the group </w:t>
+                      </w:r>
+                    </w:p>
+                    <w:p>
+                      <w:pPr>
+                        <w:ind w:left="1440"/>
+                        <w:rPr>
+                          <w:rFonts w:ascii="Times New Roman" w:hAnsi="Times New Roman" w:cs="Times New Roman"/>
+                        </w:rPr>
+                      </w:pPr>
+                      <w:r>
+                        <w:rPr>
+                          <w:rFonts w:ascii="Times New Roman" w:hAnsi="Times New Roman" w:cs="Times New Roman"/>
+                        </w:rPr>
+                        <w:t xml:space="preserve">   </w:t>
+                      </w:r>
+                      <w:bookmarkStart w:id="1" w:name="_GoBack"/>
+                      <w:bookmarkEnd w:id="1"/>
+                      <w:r>
+                        <w:rPr>
+                          <w:rFonts w:ascii="Times New Roman" w:hAnsi="Times New Roman" w:cs="Times New Roman"/>
+                        </w:rPr>
+                        <w:t>chat or to choose not to be added</w:t>
+                      </w:r>
+                    </w:p>
+                    <w:p>
+                      <w:pPr>
+                        <w:rPr>
+                          <w:rFonts w:ascii="Times New Roman" w:hAnsi="Times New Roman" w:cs="Times New Roman"/>
+                        </w:rPr>
+                      </w:pPr>
+                      <w:r>
+                        <w:rPr>
+                          <w:rFonts w:ascii="Times New Roman" w:hAnsi="Times New Roman" w:cs="Times New Roman"/>
+                        </w:rPr>
+                        <w:t>Special Requirements:</w:t>
+                      </w:r>
+                      <w:r>
+                        <w:rPr>
+                          <w:rFonts w:ascii="Times New Roman" w:hAnsi="Times New Roman" w:cs="Times New Roman"/>
+                        </w:rPr>
+                        <w:t xml:space="preserve"> None</w:t>
+                      </w:r>
+                    </w:p>
+                  </w:txbxContent>
+                </v:textbox>
+                <w10:anchorlock/>
+              </v:shape>
+            </w:pict>
+          </mc:Fallback>
+        </mc:AlternateContent>
+      </w:r>
+    </w:p>
+    <w:p>
+      <w:pPr>
+        <w:keepNext/>
+        <w:keepLines/>
+        <w:spacing w:before="240"/>
+        <w:rPr>
+          <w:rFonts w:ascii="inherit" w:eastAsia="inherit" w:hAnsi="inherit" w:cs="inherit"/>
+          <w:b/>
+        </w:rPr>
+      </w:pPr>
+    </w:p>
+    <w:p>
+      <w:pPr>
+        <w:keepNext/>
+        <w:keepLines/>
+        <w:spacing w:before="240"/>
+        <w:ind w:left="288"/>
+        <w:rPr>
+          <w:rFonts w:ascii="inherit" w:eastAsia="inherit" w:hAnsi="inherit" w:cs="inherit"/>
+          <w:b/>
+        </w:rPr>
+      </w:pPr>
     </w:p>
     <w:p>
       <w:pPr>
@@ -1963,7 +5244,6 @@
   <w:style w:type="character" w:default="1" w:styleId="DefaultParagraphFont">
     <w:name w:val="Default Paragraph Font"/>
     <w:uiPriority w:val="1"/>
-    <w:semiHidden/>
     <w:unhideWhenUsed/>
   </w:style>
   <w:style w:type="table" w:default="1" w:styleId="TableNormal">

</xml_diff>